<commit_message>
2015-09-29 Moved GenerateProjection into Cashflow
</commit_message>
<xml_diff>
--- a/docs/Finances Design Notes.docx
+++ b/docs/Finances Design Notes.docx
@@ -1292,6 +1292,361 @@
                 <w:color w:val="1E1E1E"/>
                 <w:highlight w:val="white"/>
               </w:rPr>
+              <w:t>Schedule info:</w:t>
+            </w:r>
+          </w:p>
+          <w:p>
+            <w:pPr>
+              <w:autoSpaceDE w:val="0"/>
+              <w:autoSpaceDN w:val="0"/>
+              <w:adjustRightInd w:val="0"/>
+              <w:rPr>
+                <w:rFonts w:cs="Consolas"/>
+                <w:color w:val="1E1E1E"/>
+                <w:highlight w:val="white"/>
+              </w:rPr>
+            </w:pPr>
+            <w:r>
+              <w:rPr>
+                <w:rFonts w:cs="Consolas"/>
+                <w:color w:val="1E1E1E"/>
+                <w:highlight w:val="white"/>
+              </w:rPr>
+              <w:lastRenderedPageBreak/>
+              <w:t>Pull out schedule props into Schedule</w:t>
+            </w:r>
+          </w:p>
+          <w:p>
+            <w:pPr>
+              <w:autoSpaceDE w:val="0"/>
+              <w:autoSpaceDN w:val="0"/>
+              <w:adjustRightInd w:val="0"/>
+              <w:rPr>
+                <w:rFonts w:cs="Consolas"/>
+                <w:color w:val="1E1E1E"/>
+                <w:highlight w:val="white"/>
+              </w:rPr>
+            </w:pPr>
+            <w:r>
+              <w:rPr>
+                <w:rFonts w:cs="Consolas"/>
+                <w:color w:val="1E1E1E"/>
+                <w:highlight w:val="white"/>
+              </w:rPr>
+              <w:t>Schedule.GetDesc</w:t>
+            </w:r>
+          </w:p>
+          <w:p>
+            <w:pPr>
+              <w:autoSpaceDE w:val="0"/>
+              <w:autoSpaceDN w:val="0"/>
+              <w:adjustRightInd w:val="0"/>
+              <w:rPr>
+                <w:rFonts w:cs="Consolas"/>
+                <w:color w:val="1E1E1E"/>
+                <w:highlight w:val="white"/>
+              </w:rPr>
+            </w:pPr>
+            <w:r>
+              <w:rPr>
+                <w:rFonts w:cs="Consolas"/>
+                <w:color w:val="1E1E1E"/>
+                <w:highlight w:val="white"/>
+              </w:rPr>
+              <w:t>AutoMapper</w:t>
+            </w:r>
+            <w:r>
+              <w:rPr>
+                <w:rFonts w:cs="Consolas"/>
+                <w:color w:val="1E1E1E"/>
+                <w:highlight w:val="white"/>
+              </w:rPr>
+              <w:t xml:space="preserve"> – mappings and ConstructUsing</w:t>
+            </w:r>
+          </w:p>
+          <w:p>
+            <w:pPr>
+              <w:autoSpaceDE w:val="0"/>
+              <w:autoSpaceDN w:val="0"/>
+              <w:adjustRightInd w:val="0"/>
+              <w:rPr>
+                <w:rFonts w:cs="Consolas"/>
+                <w:color w:val="1E1E1E"/>
+                <w:highlight w:val="white"/>
+              </w:rPr>
+            </w:pPr>
+            <w:r>
+              <w:rPr>
+                <w:rFonts w:cs="Consolas"/>
+                <w:color w:val="1E1E1E"/>
+                <w:highlight w:val="white"/>
+              </w:rPr>
+              <w:t>Inject with calculators</w:t>
+            </w:r>
+          </w:p>
+          <w:p>
+            <w:pPr>
+              <w:autoSpaceDE w:val="0"/>
+              <w:autoSpaceDN w:val="0"/>
+              <w:adjustRightInd w:val="0"/>
+              <w:rPr>
+                <w:rFonts w:cs="Consolas"/>
+                <w:color w:val="1E1E1E"/>
+                <w:highlight w:val="white"/>
+              </w:rPr>
+            </w:pPr>
+            <w:r>
+              <w:rPr>
+                <w:rFonts w:cs="Consolas"/>
+                <w:color w:val="1E1E1E"/>
+                <w:highlight w:val="white"/>
+              </w:rPr>
+              <w:t>Factory for Schedule</w:t>
+            </w:r>
+          </w:p>
+        </w:tc>
+        <w:tc>
+          <w:tcPr>
+            <w:tcW w:w="301" w:type="dxa"/>
+          </w:tcPr>
+          <w:p>
+            <w:r>
+              <w:lastRenderedPageBreak/>
+              <w:t>/</w:t>
+            </w:r>
+          </w:p>
+        </w:tc>
+      </w:tr>
+      <w:tr>
+        <w:tc>
+          <w:tcPr>
+            <w:tcW w:w="9039" w:type="dxa"/>
+          </w:tcPr>
+          <w:p>
+            <w:pPr>
+              <w:autoSpaceDE w:val="0"/>
+              <w:autoSpaceDN w:val="0"/>
+              <w:adjustRightInd w:val="0"/>
+              <w:rPr>
+                <w:rFonts w:cs="Consolas"/>
+                <w:color w:val="1E1E1E"/>
+                <w:highlight w:val="white"/>
+              </w:rPr>
+            </w:pPr>
+            <w:r>
+              <w:rPr>
+                <w:rFonts w:cs="Consolas"/>
+                <w:color w:val="1E1E1E"/>
+                <w:highlight w:val="white"/>
+              </w:rPr>
+              <w:lastRenderedPageBreak/>
+              <w:t>Use Windsor in IntergrationTests</w:t>
+            </w:r>
+          </w:p>
+        </w:tc>
+        <w:tc>
+          <w:tcPr>
+            <w:tcW w:w="301" w:type="dxa"/>
+          </w:tcPr>
+          <w:p>
+            <w:r>
+              <w:t>/</w:t>
+            </w:r>
+          </w:p>
+        </w:tc>
+      </w:tr>
+      <w:tr>
+        <w:tc>
+          <w:tcPr>
+            <w:tcW w:w="9039" w:type="dxa"/>
+          </w:tcPr>
+          <w:p>
+            <w:pPr>
+              <w:autoSpaceDE w:val="0"/>
+              <w:autoSpaceDN w:val="0"/>
+              <w:adjustRightInd w:val="0"/>
+              <w:rPr>
+                <w:rFonts w:cs="Consolas"/>
+                <w:color w:val="1E1E1E"/>
+                <w:highlight w:val="white"/>
+              </w:rPr>
+            </w:pPr>
+            <w:r>
+              <w:rPr>
+                <w:rFonts w:cs="Consolas"/>
+                <w:color w:val="1E1E1E"/>
+                <w:highlight w:val="white"/>
+              </w:rPr>
+              <w:t>All ViewModels (or even all classes?) should be instantiated via a factory so that they have ability to be injected?  YES + Entities</w:t>
+            </w:r>
+          </w:p>
+          <w:p>
+            <w:pPr>
+              <w:autoSpaceDE w:val="0"/>
+              <w:autoSpaceDN w:val="0"/>
+              <w:adjustRightInd w:val="0"/>
+              <w:rPr>
+                <w:rFonts w:cs="Consolas"/>
+                <w:color w:val="1E1E1E"/>
+                <w:highlight w:val="white"/>
+              </w:rPr>
+            </w:pPr>
+            <w:r>
+              <w:rPr>
+                <w:rFonts w:cs="Consolas"/>
+                <w:color w:val="1E1E1E"/>
+                <w:highlight w:val="white"/>
+              </w:rPr>
+              <w:t>Does Windsor factory interface allow an object to be constructed with a supplied parameter (e.g. an entity) and injected parameters? YES</w:t>
+            </w:r>
+          </w:p>
+        </w:tc>
+        <w:tc>
+          <w:tcPr>
+            <w:tcW w:w="301" w:type="dxa"/>
+          </w:tcPr>
+          <w:p/>
+        </w:tc>
+      </w:tr>
+      <w:tr>
+        <w:tc>
+          <w:tcPr>
+            <w:tcW w:w="9039" w:type="dxa"/>
+          </w:tcPr>
+          <w:p>
+            <w:pPr>
+              <w:autoSpaceDE w:val="0"/>
+              <w:autoSpaceDN w:val="0"/>
+              <w:adjustRightInd w:val="0"/>
+              <w:rPr>
+                <w:rFonts w:cs="Consolas"/>
+                <w:color w:val="1E1E1E"/>
+                <w:highlight w:val="white"/>
+              </w:rPr>
+            </w:pPr>
+            <w:r>
+              <w:rPr>
+                <w:rFonts w:cs="Consolas"/>
+                <w:color w:val="1E1E1E"/>
+                <w:highlight w:val="white"/>
+              </w:rPr>
+              <w:t xml:space="preserve">Separate MappiingCreator classes for each repository. </w:t>
+            </w:r>
+          </w:p>
+          <w:p>
+            <w:pPr>
+              <w:autoSpaceDE w:val="0"/>
+              <w:autoSpaceDN w:val="0"/>
+              <w:adjustRightInd w:val="0"/>
+              <w:rPr>
+                <w:rFonts w:cs="Consolas"/>
+                <w:color w:val="1E1E1E"/>
+                <w:highlight w:val="white"/>
+              </w:rPr>
+            </w:pPr>
+            <w:r>
+              <w:rPr>
+                <w:rFonts w:cs="Consolas"/>
+                <w:color w:val="1E1E1E"/>
+                <w:highlight w:val="white"/>
+              </w:rPr>
+              <w:t>If implement IMappingCreator – then should just work?</w:t>
+            </w:r>
+          </w:p>
+        </w:tc>
+        <w:tc>
+          <w:tcPr>
+            <w:tcW w:w="301" w:type="dxa"/>
+          </w:tcPr>
+          <w:p>
+            <w:r>
+              <w:t>/</w:t>
+            </w:r>
+          </w:p>
+        </w:tc>
+      </w:tr>
+      <w:tr>
+        <w:tc>
+          <w:tcPr>
+            <w:tcW w:w="9039" w:type="dxa"/>
+            <w:shd w:val="clear" w:color="auto" w:fill="00B050"/>
+          </w:tcPr>
+          <w:p>
+            <w:pPr>
+              <w:autoSpaceDE w:val="0"/>
+              <w:autoSpaceDN w:val="0"/>
+              <w:adjustRightInd w:val="0"/>
+              <w:rPr>
+                <w:rFonts w:cs="Consolas"/>
+                <w:color w:val="1E1E1E"/>
+                <w:highlight w:val="white"/>
+              </w:rPr>
+            </w:pPr>
+          </w:p>
+        </w:tc>
+        <w:tc>
+          <w:tcPr>
+            <w:tcW w:w="301" w:type="dxa"/>
+            <w:shd w:val="clear" w:color="auto" w:fill="00B050"/>
+          </w:tcPr>
+          <w:p/>
+        </w:tc>
+      </w:tr>
+      <w:tr>
+        <w:tc>
+          <w:tcPr>
+            <w:tcW w:w="9039" w:type="dxa"/>
+          </w:tcPr>
+          <w:p>
+            <w:pPr>
+              <w:autoSpaceDE w:val="0"/>
+              <w:autoSpaceDN w:val="0"/>
+              <w:adjustRightInd w:val="0"/>
+              <w:rPr>
+                <w:rFonts w:cs="Consolas"/>
+                <w:color w:val="1E1E1E"/>
+                <w:highlight w:val="white"/>
+              </w:rPr>
+            </w:pPr>
+            <w:r>
+              <w:rPr>
+                <w:rFonts w:cs="Consolas"/>
+                <w:color w:val="1E1E1E"/>
+                <w:highlight w:val="white"/>
+              </w:rPr>
+              <w:t>Schedule Description in Edit dialog with show/hide button/expander?</w:t>
+            </w:r>
+          </w:p>
+        </w:tc>
+        <w:tc>
+          <w:tcPr>
+            <w:tcW w:w="301" w:type="dxa"/>
+          </w:tcPr>
+          <w:p/>
+        </w:tc>
+      </w:tr>
+      <w:tr>
+        <w:tc>
+          <w:tcPr>
+            <w:tcW w:w="9039" w:type="dxa"/>
+          </w:tcPr>
+          <w:p>
+            <w:pPr>
+              <w:autoSpaceDE w:val="0"/>
+              <w:autoSpaceDN w:val="0"/>
+              <w:adjustRightInd w:val="0"/>
+              <w:rPr>
+                <w:rFonts w:cs="Consolas"/>
+                <w:color w:val="1E1E1E"/>
+                <w:highlight w:val="white"/>
+              </w:rPr>
+            </w:pPr>
+            <w:r>
+              <w:rPr>
+                <w:rFonts w:cs="Consolas"/>
+                <w:color w:val="1E1E1E"/>
+                <w:highlight w:val="white"/>
+              </w:rPr>
               <w:t>Get source code from SOLID book from Github</w:t>
             </w:r>
           </w:p>
@@ -1325,7 +1680,6 @@
                 <w:color w:val="1E1E1E"/>
                 <w:highlight w:val="white"/>
               </w:rPr>
-              <w:lastRenderedPageBreak/>
               <w:t>Refactor mode code using SOLID ?</w:t>
             </w:r>
           </w:p>
@@ -1803,12 +2157,7 @@
               </w:rPr>
               <w:t>ProjectionTransferGenerator</w:t>
             </w:r>
-          </w:p>
-          <w:p>
-            <w:pPr>
-              <w:autoSpaceDE w:val="0"/>
-              <w:autoSpaceDN w:val="0"/>
-              <w:adjustRightInd w:val="0"/>
+            <w:r>
               <w:rPr>
                 <w:rFonts w:ascii="Consolas" w:hAnsi="Consolas" w:cs="Consolas"/>
                 <w:color w:val="2B91AF"/>
@@ -1816,8 +2165,23 @@
                 <w:szCs w:val="21"/>
                 <w:highlight w:val="white"/>
               </w:rPr>
-            </w:pPr>
-            <w:r>
+              <w:t xml:space="preserve"> – </w:t>
+            </w:r>
+            <w:r>
+              <w:rPr>
+                <w:rFonts w:ascii="Consolas" w:hAnsi="Consolas" w:cs="Consolas"/>
+                <w:sz w:val="21"/>
+                <w:szCs w:val="21"/>
+                <w:highlight w:val="white"/>
+              </w:rPr>
+              <w:t>in progress</w:t>
+            </w:r>
+          </w:p>
+          <w:p>
+            <w:pPr>
+              <w:autoSpaceDE w:val="0"/>
+              <w:autoSpaceDN w:val="0"/>
+              <w:adjustRightInd w:val="0"/>
               <w:rPr>
                 <w:rFonts w:ascii="Consolas" w:hAnsi="Consolas" w:cs="Consolas"/>
                 <w:color w:val="2B91AF"/>
@@ -1825,14 +2189,8 @@
                 <w:szCs w:val="21"/>
                 <w:highlight w:val="white"/>
               </w:rPr>
-              <w:t>TransferDirectionGenerator</w:t>
-            </w:r>
-          </w:p>
-          <w:p>
-            <w:pPr>
-              <w:autoSpaceDE w:val="0"/>
-              <w:autoSpaceDN w:val="0"/>
-              <w:adjustRightInd w:val="0"/>
+            </w:pPr>
+            <w:r>
               <w:rPr>
                 <w:rFonts w:ascii="Consolas" w:hAnsi="Consolas" w:cs="Consolas"/>
                 <w:color w:val="2B91AF"/>
@@ -1840,8 +2198,14 @@
                 <w:szCs w:val="21"/>
                 <w:highlight w:val="white"/>
               </w:rPr>
-            </w:pPr>
-            <w:r>
+              <w:t>TransferDirectionGenerator</w:t>
+            </w:r>
+          </w:p>
+          <w:p>
+            <w:pPr>
+              <w:autoSpaceDE w:val="0"/>
+              <w:autoSpaceDN w:val="0"/>
+              <w:adjustRightInd w:val="0"/>
               <w:rPr>
                 <w:rFonts w:ascii="Consolas" w:hAnsi="Consolas" w:cs="Consolas"/>
                 <w:color w:val="2B91AF"/>
@@ -1849,14 +2213,8 @@
                 <w:szCs w:val="21"/>
                 <w:highlight w:val="white"/>
               </w:rPr>
-              <w:t>TransferFrequencyDateCalculatorMonthly</w:t>
-            </w:r>
-          </w:p>
-          <w:p>
-            <w:pPr>
-              <w:autoSpaceDE w:val="0"/>
-              <w:autoSpaceDN w:val="0"/>
-              <w:adjustRightInd w:val="0"/>
+            </w:pPr>
+            <w:r>
               <w:rPr>
                 <w:rFonts w:ascii="Consolas" w:hAnsi="Consolas" w:cs="Consolas"/>
                 <w:color w:val="2B91AF"/>
@@ -1864,8 +2222,14 @@
                 <w:szCs w:val="21"/>
                 <w:highlight w:val="white"/>
               </w:rPr>
-            </w:pPr>
-            <w:r>
+              <w:t>TransferFrequencyDateCalculatorMonthly</w:t>
+            </w:r>
+          </w:p>
+          <w:p>
+            <w:pPr>
+              <w:autoSpaceDE w:val="0"/>
+              <w:autoSpaceDN w:val="0"/>
+              <w:adjustRightInd w:val="0"/>
               <w:rPr>
                 <w:rFonts w:ascii="Consolas" w:hAnsi="Consolas" w:cs="Consolas"/>
                 <w:color w:val="2B91AF"/>
@@ -1873,19 +2237,6 @@
                 <w:szCs w:val="21"/>
                 <w:highlight w:val="white"/>
               </w:rPr>
-              <w:t>AggregatedProjectionItemsGeneratorMonthlySummary</w:t>
-            </w:r>
-          </w:p>
-          <w:p>
-            <w:pPr>
-              <w:autoSpaceDE w:val="0"/>
-              <w:autoSpaceDN w:val="0"/>
-              <w:adjustRightInd w:val="0"/>
-              <w:rPr>
-                <w:rFonts w:cs="Consolas"/>
-                <w:color w:val="1E1E1E"/>
-                <w:highlight w:val="white"/>
-              </w:rPr>
             </w:pPr>
             <w:r>
               <w:rPr>
@@ -1895,6 +2246,28 @@
                 <w:szCs w:val="21"/>
                 <w:highlight w:val="white"/>
               </w:rPr>
+              <w:t>AggregatedProjectionItemsGeneratorMonthlySummary</w:t>
+            </w:r>
+          </w:p>
+          <w:p>
+            <w:pPr>
+              <w:autoSpaceDE w:val="0"/>
+              <w:autoSpaceDN w:val="0"/>
+              <w:adjustRightInd w:val="0"/>
+              <w:rPr>
+                <w:rFonts w:cs="Consolas"/>
+                <w:color w:val="1E1E1E"/>
+                <w:highlight w:val="white"/>
+              </w:rPr>
+            </w:pPr>
+            <w:r>
+              <w:rPr>
+                <w:rFonts w:ascii="Consolas" w:hAnsi="Consolas" w:cs="Consolas"/>
+                <w:color w:val="2B91AF"/>
+                <w:sz w:val="21"/>
+                <w:szCs w:val="21"/>
+                <w:highlight w:val="white"/>
+              </w:rPr>
               <w:t>AggregatedProjectionItemsGeneratorMonthlyDetail</w:t>
             </w:r>
           </w:p>
@@ -1981,35 +2354,7 @@
                 <w:color w:val="1E1E1E"/>
                 <w:highlight w:val="white"/>
               </w:rPr>
-              <w:t xml:space="preserve">Separate MappiingCreator classes for each repository. </w:t>
-            </w:r>
-          </w:p>
-          <w:p>
-            <w:pPr>
-              <w:autoSpaceDE w:val="0"/>
-              <w:autoSpaceDN w:val="0"/>
-              <w:adjustRightInd w:val="0"/>
-              <w:rPr>
-                <w:rFonts w:cs="Consolas"/>
-                <w:color w:val="1E1E1E"/>
-                <w:highlight w:val="white"/>
-              </w:rPr>
-            </w:pPr>
-            <w:r>
-              <w:rPr>
-                <w:rFonts w:cs="Consolas"/>
-                <w:color w:val="1E1E1E"/>
-                <w:highlight w:val="white"/>
-              </w:rPr>
-              <w:t>If implement IMappingCreator – then should just work</w:t>
-            </w:r>
-            <w:r>
-              <w:rPr>
-                <w:rFonts w:cs="Consolas"/>
-                <w:color w:val="1E1E1E"/>
-                <w:highlight w:val="white"/>
-              </w:rPr>
-              <w:t>?</w:t>
+              <w:t>Summary-&gt;Righ-click Show Detail option?</w:t>
             </w:r>
           </w:p>
         </w:tc>
@@ -2042,35 +2387,7 @@
                 <w:color w:val="1E1E1E"/>
                 <w:highlight w:val="white"/>
               </w:rPr>
-              <w:t>All ViewModels (or even all classes?) should be instantiated via a factory so that they have ability to be injected?</w:t>
-            </w:r>
-            <w:r>
-              <w:rPr>
-                <w:rFonts w:cs="Consolas"/>
-                <w:color w:val="1E1E1E"/>
-                <w:highlight w:val="white"/>
-              </w:rPr>
-              <w:t xml:space="preserve"> </w:t>
-            </w:r>
-          </w:p>
-          <w:p>
-            <w:pPr>
-              <w:autoSpaceDE w:val="0"/>
-              <w:autoSpaceDN w:val="0"/>
-              <w:adjustRightInd w:val="0"/>
-              <w:rPr>
-                <w:rFonts w:cs="Consolas"/>
-                <w:color w:val="1E1E1E"/>
-                <w:highlight w:val="white"/>
-              </w:rPr>
-            </w:pPr>
-            <w:r>
-              <w:rPr>
-                <w:rFonts w:cs="Consolas"/>
-                <w:color w:val="1E1E1E"/>
-                <w:highlight w:val="white"/>
-              </w:rPr>
-              <w:t>Does Windsor factory interface allow an object to be constructed with a supplied parameter (e.g. an entity) and injected parameters?</w:t>
+              <w:t>Separate period rows? E.g. with underline?</w:t>
             </w:r>
           </w:p>
         </w:tc>
@@ -2097,14 +2414,6 @@
                 <w:highlight w:val="white"/>
               </w:rPr>
             </w:pPr>
-            <w:r>
-              <w:rPr>
-                <w:rFonts w:cs="Consolas"/>
-                <w:color w:val="1E1E1E"/>
-                <w:highlight w:val="white"/>
-              </w:rPr>
-              <w:t>Summary-&gt;Righ-click Show Detail option?</w:t>
-            </w:r>
           </w:p>
         </w:tc>
         <w:tc>
@@ -2130,14 +2439,6 @@
                 <w:highlight w:val="white"/>
               </w:rPr>
             </w:pPr>
-            <w:r>
-              <w:rPr>
-                <w:rFonts w:cs="Consolas"/>
-                <w:color w:val="1E1E1E"/>
-                <w:highlight w:val="white"/>
-              </w:rPr>
-              <w:t>Separate period rows? E.g. with underline?</w:t>
-            </w:r>
           </w:p>
         </w:tc>
         <w:tc>
@@ -2163,6 +2464,34 @@
                 <w:highlight w:val="white"/>
               </w:rPr>
             </w:pPr>
+            <w:r>
+              <w:rPr>
+                <w:rFonts w:cs="Consolas"/>
+                <w:color w:val="1E1E1E"/>
+                <w:highlight w:val="white"/>
+              </w:rPr>
+              <w:t>Pressing Enter on OK in Add/Edit will re-open the dialog</w:t>
+            </w:r>
+          </w:p>
+          <w:p>
+            <w:pPr>
+              <w:autoSpaceDE w:val="0"/>
+              <w:autoSpaceDN w:val="0"/>
+              <w:adjustRightInd w:val="0"/>
+              <w:rPr>
+                <w:rFonts w:cs="Consolas"/>
+                <w:color w:val="1E1E1E"/>
+                <w:highlight w:val="white"/>
+              </w:rPr>
+            </w:pPr>
+            <w:r>
+              <w:rPr>
+                <w:rFonts w:cs="Consolas"/>
+                <w:color w:val="1E1E1E"/>
+                <w:highlight w:val="white"/>
+              </w:rPr>
+              <w:t>Double-click to adjust column width also open Edit dialog</w:t>
+            </w:r>
           </w:p>
         </w:tc>
         <w:tc>
@@ -2177,18 +2506,7 @@
           <w:tcPr>
             <w:tcW w:w="9039" w:type="dxa"/>
           </w:tcPr>
-          <w:p>
-            <w:pPr>
-              <w:autoSpaceDE w:val="0"/>
-              <w:autoSpaceDN w:val="0"/>
-              <w:adjustRightInd w:val="0"/>
-              <w:rPr>
-                <w:rFonts w:cs="Consolas"/>
-                <w:color w:val="1E1E1E"/>
-                <w:highlight w:val="white"/>
-              </w:rPr>
-            </w:pPr>
-          </w:p>
+          <w:p/>
         </w:tc>
         <w:tc>
           <w:tcPr>
@@ -2203,17 +2521,16 @@
             <w:tcW w:w="9039" w:type="dxa"/>
           </w:tcPr>
           <w:p>
-            <w:r>
-              <w:t>Ok to instantiate a class if it will nev</w:t>
-            </w:r>
-            <w:r>
-              <w:t>er change?</w:t>
-            </w:r>
-          </w:p>
-          <w:p>
-            <w:r>
-              <w:t>e.g. a ViewModel?</w:t>
-            </w:r>
+            <w:pPr>
+              <w:autoSpaceDE w:val="0"/>
+              <w:autoSpaceDN w:val="0"/>
+              <w:adjustRightInd w:val="0"/>
+              <w:rPr>
+                <w:rFonts w:cs="Consolas"/>
+                <w:color w:val="1E1E1E"/>
+                <w:highlight w:val="white"/>
+              </w:rPr>
+            </w:pPr>
           </w:p>
         </w:tc>
         <w:tc>
@@ -2245,7 +2562,7 @@
                 <w:color w:val="1E1E1E"/>
                 <w:highlight w:val="white"/>
               </w:rPr>
-              <w:t>Service layer to abstract Entities from VMs??</w:t>
+              <w:t>@variable ?</w:t>
             </w:r>
           </w:p>
         </w:tc>
@@ -2278,7 +2595,28 @@
                 <w:color w:val="1E1E1E"/>
                 <w:highlight w:val="white"/>
               </w:rPr>
-              <w:t>@variable ?</w:t>
+              <w:lastRenderedPageBreak/>
+              <w:t>ItemViewModel generic Entity property?</w:t>
+            </w:r>
+          </w:p>
+          <w:p>
+            <w:pPr>
+              <w:autoSpaceDE w:val="0"/>
+              <w:autoSpaceDN w:val="0"/>
+              <w:adjustRightInd w:val="0"/>
+              <w:rPr>
+                <w:rFonts w:cs="Consolas"/>
+                <w:color w:val="1E1E1E"/>
+                <w:highlight w:val="white"/>
+              </w:rPr>
+            </w:pPr>
+            <w:r>
+              <w:rPr>
+                <w:rFonts w:cs="Consolas"/>
+                <w:color w:val="1E1E1E"/>
+                <w:highlight w:val="white"/>
+              </w:rPr>
+              <w:t>Also for EditorViewModel?</w:t>
             </w:r>
           </w:p>
         </w:tc>
@@ -2305,22 +2643,6 @@
                 <w:highlight w:val="white"/>
               </w:rPr>
             </w:pPr>
-            <w:r>
-              <w:rPr>
-                <w:rFonts w:cs="Consolas"/>
-                <w:color w:val="1E1E1E"/>
-                <w:highlight w:val="white"/>
-              </w:rPr>
-              <w:t>[TestCase(“one”)]</w:t>
-            </w:r>
-            <w:r>
-              <w:rPr>
-                <w:rFonts w:cs="Consolas"/>
-                <w:color w:val="1E1E1E"/>
-                <w:highlight w:val="white"/>
-              </w:rPr>
-              <w:t xml:space="preserve"> – not MS</w:t>
-            </w:r>
           </w:p>
         </w:tc>
         <w:tc>
@@ -2330,541 +2652,6 @@
           <w:p/>
         </w:tc>
       </w:tr>
-      <w:tr>
-        <w:tc>
-          <w:tcPr>
-            <w:tcW w:w="9039" w:type="dxa"/>
-          </w:tcPr>
-          <w:p>
-            <w:pPr>
-              <w:autoSpaceDE w:val="0"/>
-              <w:autoSpaceDN w:val="0"/>
-              <w:adjustRightInd w:val="0"/>
-              <w:rPr>
-                <w:rFonts w:cs="Consolas"/>
-                <w:color w:val="1E1E1E"/>
-                <w:highlight w:val="white"/>
-              </w:rPr>
-            </w:pPr>
-          </w:p>
-        </w:tc>
-        <w:tc>
-          <w:tcPr>
-            <w:tcW w:w="301" w:type="dxa"/>
-          </w:tcPr>
-          <w:p/>
-        </w:tc>
-      </w:tr>
-      <w:tr>
-        <w:tc>
-          <w:tcPr>
-            <w:tcW w:w="9039" w:type="dxa"/>
-          </w:tcPr>
-          <w:p>
-            <w:pPr>
-              <w:autoSpaceDE w:val="0"/>
-              <w:autoSpaceDN w:val="0"/>
-              <w:adjustRightInd w:val="0"/>
-              <w:rPr>
-                <w:rFonts w:cs="Consolas"/>
-                <w:color w:val="1E1E1E"/>
-                <w:highlight w:val="white"/>
-              </w:rPr>
-            </w:pPr>
-            <w:r>
-              <w:rPr>
-                <w:rFonts w:cs="Consolas"/>
-                <w:color w:val="1E1E1E"/>
-                <w:highlight w:val="white"/>
-              </w:rPr>
-              <w:t>Pressing Enter on OK in Add/Edit will re-open the dialog</w:t>
-            </w:r>
-          </w:p>
-        </w:tc>
-        <w:tc>
-          <w:tcPr>
-            <w:tcW w:w="301" w:type="dxa"/>
-          </w:tcPr>
-          <w:p/>
-        </w:tc>
-      </w:tr>
-      <w:tr>
-        <w:tc>
-          <w:tcPr>
-            <w:tcW w:w="9039" w:type="dxa"/>
-          </w:tcPr>
-          <w:p>
-            <w:pPr>
-              <w:autoSpaceDE w:val="0"/>
-              <w:autoSpaceDN w:val="0"/>
-              <w:adjustRightInd w:val="0"/>
-              <w:rPr>
-                <w:rFonts w:cs="Consolas"/>
-                <w:color w:val="1E1E1E"/>
-                <w:highlight w:val="white"/>
-              </w:rPr>
-            </w:pPr>
-            <w:r>
-              <w:rPr>
-                <w:rFonts w:cs="Consolas"/>
-                <w:color w:val="1E1E1E"/>
-                <w:highlight w:val="white"/>
-              </w:rPr>
-              <w:t>ItemViewModel generic Entity property?</w:t>
-            </w:r>
-          </w:p>
-          <w:p>
-            <w:pPr>
-              <w:autoSpaceDE w:val="0"/>
-              <w:autoSpaceDN w:val="0"/>
-              <w:adjustRightInd w:val="0"/>
-              <w:rPr>
-                <w:rFonts w:cs="Consolas"/>
-                <w:color w:val="1E1E1E"/>
-                <w:highlight w:val="white"/>
-              </w:rPr>
-            </w:pPr>
-            <w:r>
-              <w:rPr>
-                <w:rFonts w:cs="Consolas"/>
-                <w:color w:val="1E1E1E"/>
-                <w:highlight w:val="white"/>
-              </w:rPr>
-              <w:t>Also for EditorViewModel?</w:t>
-            </w:r>
-          </w:p>
-        </w:tc>
-        <w:tc>
-          <w:tcPr>
-            <w:tcW w:w="301" w:type="dxa"/>
-          </w:tcPr>
-          <w:p/>
-        </w:tc>
-      </w:tr>
-      <w:tr>
-        <w:tc>
-          <w:tcPr>
-            <w:tcW w:w="9039" w:type="dxa"/>
-          </w:tcPr>
-          <w:p>
-            <w:pPr>
-              <w:autoSpaceDE w:val="0"/>
-              <w:autoSpaceDN w:val="0"/>
-              <w:adjustRightInd w:val="0"/>
-              <w:rPr>
-                <w:rFonts w:cs="Consolas"/>
-                <w:color w:val="1E1E1E"/>
-                <w:highlight w:val="white"/>
-              </w:rPr>
-            </w:pPr>
-          </w:p>
-        </w:tc>
-        <w:tc>
-          <w:tcPr>
-            <w:tcW w:w="301" w:type="dxa"/>
-          </w:tcPr>
-          <w:p/>
-        </w:tc>
-      </w:tr>
-    </w:tbl>
-    <w:p/>
-    <w:p/>
-    <w:p>
-      <w:r>
-        <w:t>Add Frequency Days</w:t>
-      </w:r>
-    </w:p>
-    <w:tbl>
-      <w:tblPr>
-        <w:tblStyle w:val="TableGrid"/>
-        <w:tblW w:w="3794" w:type="dxa"/>
-        <w:tblLook w:val="04A0"/>
-      </w:tblPr>
-      <w:tblGrid>
-        <w:gridCol w:w="3369"/>
-        <w:gridCol w:w="425"/>
-      </w:tblGrid>
-      <w:tr>
-        <w:tc>
-          <w:tcPr>
-            <w:tcW w:w="3369" w:type="dxa"/>
-          </w:tcPr>
-          <w:p>
-            <w:pPr>
-              <w:autoSpaceDE w:val="0"/>
-              <w:autoSpaceDN w:val="0"/>
-              <w:adjustRightInd w:val="0"/>
-              <w:rPr>
-                <w:rFonts w:cs="Consolas"/>
-                <w:color w:val="1E1E1E"/>
-                <w:highlight w:val="white"/>
-              </w:rPr>
-            </w:pPr>
-            <w:r>
-              <w:rPr>
-                <w:rFonts w:cs="Consolas"/>
-                <w:color w:val="1E1E1E"/>
-                <w:highlight w:val="white"/>
-              </w:rPr>
-              <w:t>Column in table</w:t>
-            </w:r>
-          </w:p>
-        </w:tc>
-        <w:tc>
-          <w:tcPr>
-            <w:tcW w:w="425" w:type="dxa"/>
-          </w:tcPr>
-          <w:p>
-            <w:r>
-              <w:t>/</w:t>
-            </w:r>
-          </w:p>
-        </w:tc>
-      </w:tr>
-      <w:tr>
-        <w:tc>
-          <w:tcPr>
-            <w:tcW w:w="3369" w:type="dxa"/>
-          </w:tcPr>
-          <w:p>
-            <w:pPr>
-              <w:autoSpaceDE w:val="0"/>
-              <w:autoSpaceDN w:val="0"/>
-              <w:adjustRightInd w:val="0"/>
-              <w:rPr>
-                <w:rFonts w:cs="Consolas"/>
-                <w:color w:val="1E1E1E"/>
-                <w:highlight w:val="white"/>
-              </w:rPr>
-            </w:pPr>
-            <w:r>
-              <w:rPr>
-                <w:rFonts w:cs="Consolas"/>
-                <w:color w:val="1E1E1E"/>
-                <w:highlight w:val="white"/>
-              </w:rPr>
-              <w:lastRenderedPageBreak/>
-              <w:t>EF</w:t>
-            </w:r>
-          </w:p>
-        </w:tc>
-        <w:tc>
-          <w:tcPr>
-            <w:tcW w:w="425" w:type="dxa"/>
-          </w:tcPr>
-          <w:p>
-            <w:r>
-              <w:t>/</w:t>
-            </w:r>
-          </w:p>
-        </w:tc>
-      </w:tr>
-      <w:tr>
-        <w:tc>
-          <w:tcPr>
-            <w:tcW w:w="3369" w:type="dxa"/>
-          </w:tcPr>
-          <w:p>
-            <w:pPr>
-              <w:autoSpaceDE w:val="0"/>
-              <w:autoSpaceDN w:val="0"/>
-              <w:adjustRightInd w:val="0"/>
-              <w:rPr>
-                <w:rFonts w:cs="Consolas"/>
-                <w:color w:val="1E1E1E"/>
-                <w:highlight w:val="white"/>
-              </w:rPr>
-            </w:pPr>
-            <w:r>
-              <w:rPr>
-                <w:rFonts w:cs="Consolas"/>
-                <w:color w:val="1E1E1E"/>
-                <w:highlight w:val="white"/>
-              </w:rPr>
-              <w:t>Entity</w:t>
-            </w:r>
-          </w:p>
-        </w:tc>
-        <w:tc>
-          <w:tcPr>
-            <w:tcW w:w="425" w:type="dxa"/>
-          </w:tcPr>
-          <w:p>
-            <w:r>
-              <w:t>/</w:t>
-            </w:r>
-          </w:p>
-        </w:tc>
-      </w:tr>
-      <w:tr>
-        <w:tc>
-          <w:tcPr>
-            <w:tcW w:w="3369" w:type="dxa"/>
-          </w:tcPr>
-          <w:p>
-            <w:pPr>
-              <w:autoSpaceDE w:val="0"/>
-              <w:autoSpaceDN w:val="0"/>
-              <w:adjustRightInd w:val="0"/>
-              <w:rPr>
-                <w:rFonts w:cs="Consolas"/>
-                <w:color w:val="1E1E1E"/>
-                <w:highlight w:val="white"/>
-              </w:rPr>
-            </w:pPr>
-            <w:r>
-              <w:rPr>
-                <w:rFonts w:cs="Consolas"/>
-                <w:color w:val="1E1E1E"/>
-                <w:highlight w:val="white"/>
-              </w:rPr>
-              <w:t>Mapping</w:t>
-            </w:r>
-          </w:p>
-        </w:tc>
-        <w:tc>
-          <w:tcPr>
-            <w:tcW w:w="425" w:type="dxa"/>
-          </w:tcPr>
-          <w:p>
-            <w:r>
-              <w:t>/?</w:t>
-            </w:r>
-          </w:p>
-        </w:tc>
-      </w:tr>
-      <w:tr>
-        <w:tc>
-          <w:tcPr>
-            <w:tcW w:w="3369" w:type="dxa"/>
-          </w:tcPr>
-          <w:p>
-            <w:pPr>
-              <w:autoSpaceDE w:val="0"/>
-              <w:autoSpaceDN w:val="0"/>
-              <w:adjustRightInd w:val="0"/>
-              <w:rPr>
-                <w:rFonts w:cs="Consolas"/>
-                <w:color w:val="1E1E1E"/>
-                <w:highlight w:val="white"/>
-              </w:rPr>
-            </w:pPr>
-            <w:r>
-              <w:rPr>
-                <w:rFonts w:cs="Consolas"/>
-                <w:color w:val="1E1E1E"/>
-                <w:highlight w:val="white"/>
-              </w:rPr>
-              <w:t>Repository</w:t>
-            </w:r>
-          </w:p>
-        </w:tc>
-        <w:tc>
-          <w:tcPr>
-            <w:tcW w:w="425" w:type="dxa"/>
-          </w:tcPr>
-          <w:p>
-            <w:r>
-              <w:t>/?</w:t>
-            </w:r>
-          </w:p>
-        </w:tc>
-      </w:tr>
-      <w:tr>
-        <w:tc>
-          <w:tcPr>
-            <w:tcW w:w="3369" w:type="dxa"/>
-          </w:tcPr>
-          <w:p>
-            <w:pPr>
-              <w:autoSpaceDE w:val="0"/>
-              <w:autoSpaceDN w:val="0"/>
-              <w:adjustRightInd w:val="0"/>
-              <w:rPr>
-                <w:rFonts w:cs="Consolas"/>
-                <w:color w:val="1E1E1E"/>
-                <w:highlight w:val="white"/>
-              </w:rPr>
-            </w:pPr>
-            <w:r>
-              <w:rPr>
-                <w:rFonts w:cs="Consolas"/>
-                <w:color w:val="1E1E1E"/>
-                <w:highlight w:val="white"/>
-              </w:rPr>
-              <w:t>Item ViewModel</w:t>
-            </w:r>
-          </w:p>
-        </w:tc>
-        <w:tc>
-          <w:tcPr>
-            <w:tcW w:w="425" w:type="dxa"/>
-          </w:tcPr>
-          <w:p>
-            <w:r>
-              <w:t>/</w:t>
-            </w:r>
-          </w:p>
-        </w:tc>
-      </w:tr>
-      <w:tr>
-        <w:tc>
-          <w:tcPr>
-            <w:tcW w:w="3369" w:type="dxa"/>
-          </w:tcPr>
-          <w:p>
-            <w:pPr>
-              <w:autoSpaceDE w:val="0"/>
-              <w:autoSpaceDN w:val="0"/>
-              <w:adjustRightInd w:val="0"/>
-              <w:rPr>
-                <w:rFonts w:cs="Consolas"/>
-                <w:color w:val="1E1E1E"/>
-                <w:highlight w:val="white"/>
-              </w:rPr>
-            </w:pPr>
-            <w:r>
-              <w:rPr>
-                <w:rFonts w:cs="Consolas"/>
-                <w:color w:val="1E1E1E"/>
-                <w:highlight w:val="white"/>
-              </w:rPr>
-              <w:t>List View</w:t>
-            </w:r>
-          </w:p>
-        </w:tc>
-        <w:tc>
-          <w:tcPr>
-            <w:tcW w:w="425" w:type="dxa"/>
-          </w:tcPr>
-          <w:p/>
-        </w:tc>
-      </w:tr>
-      <w:tr>
-        <w:tc>
-          <w:tcPr>
-            <w:tcW w:w="3369" w:type="dxa"/>
-          </w:tcPr>
-          <w:p>
-            <w:pPr>
-              <w:autoSpaceDE w:val="0"/>
-              <w:autoSpaceDN w:val="0"/>
-              <w:adjustRightInd w:val="0"/>
-              <w:rPr>
-                <w:rFonts w:cs="Consolas"/>
-                <w:color w:val="1E1E1E"/>
-                <w:highlight w:val="white"/>
-              </w:rPr>
-            </w:pPr>
-            <w:r>
-              <w:rPr>
-                <w:rFonts w:cs="Consolas"/>
-                <w:color w:val="1E1E1E"/>
-                <w:highlight w:val="white"/>
-              </w:rPr>
-              <w:t>Editor VM</w:t>
-            </w:r>
-            <w:r>
-              <w:rPr>
-                <w:rFonts w:cs="Consolas"/>
-                <w:color w:val="1E1E1E"/>
-                <w:highlight w:val="white"/>
-              </w:rPr>
-              <w:t xml:space="preserve"> + validation</w:t>
-            </w:r>
-          </w:p>
-        </w:tc>
-        <w:tc>
-          <w:tcPr>
-            <w:tcW w:w="425" w:type="dxa"/>
-          </w:tcPr>
-          <w:p/>
-        </w:tc>
-      </w:tr>
-      <w:tr>
-        <w:tc>
-          <w:tcPr>
-            <w:tcW w:w="3369" w:type="dxa"/>
-          </w:tcPr>
-          <w:p>
-            <w:pPr>
-              <w:autoSpaceDE w:val="0"/>
-              <w:autoSpaceDN w:val="0"/>
-              <w:adjustRightInd w:val="0"/>
-              <w:rPr>
-                <w:rFonts w:cs="Consolas"/>
-                <w:color w:val="1E1E1E"/>
-                <w:highlight w:val="white"/>
-              </w:rPr>
-            </w:pPr>
-            <w:r>
-              <w:rPr>
-                <w:rFonts w:cs="Consolas"/>
-                <w:color w:val="1E1E1E"/>
-                <w:highlight w:val="white"/>
-              </w:rPr>
-              <w:t>Editor View</w:t>
-            </w:r>
-          </w:p>
-        </w:tc>
-        <w:tc>
-          <w:tcPr>
-            <w:tcW w:w="425" w:type="dxa"/>
-          </w:tcPr>
-          <w:p/>
-        </w:tc>
-      </w:tr>
-      <w:tr>
-        <w:tc>
-          <w:tcPr>
-            <w:tcW w:w="3369" w:type="dxa"/>
-          </w:tcPr>
-          <w:p>
-            <w:pPr>
-              <w:autoSpaceDE w:val="0"/>
-              <w:autoSpaceDN w:val="0"/>
-              <w:adjustRightInd w:val="0"/>
-              <w:rPr>
-                <w:rFonts w:cs="Consolas"/>
-                <w:color w:val="1E1E1E"/>
-                <w:highlight w:val="white"/>
-              </w:rPr>
-            </w:pPr>
-            <w:r>
-              <w:rPr>
-                <w:rFonts w:cs="Consolas"/>
-                <w:color w:val="1E1E1E"/>
-                <w:highlight w:val="white"/>
-              </w:rPr>
-              <w:t>Engine</w:t>
-            </w:r>
-          </w:p>
-        </w:tc>
-        <w:tc>
-          <w:tcPr>
-            <w:tcW w:w="425" w:type="dxa"/>
-          </w:tcPr>
-          <w:p/>
-        </w:tc>
-      </w:tr>
-    </w:tbl>
-    <w:p/>
-    <w:p/>
-    <w:p>
-      <w:r>
-        <w:t>Add Weekly option</w:t>
-      </w:r>
-    </w:p>
-    <w:tbl>
-      <w:tblPr>
-        <w:tblStyle w:val="TableGrid"/>
-        <w:tblW w:w="9340" w:type="dxa"/>
-        <w:tblLook w:val="04A0"/>
-      </w:tblPr>
-      <w:tblGrid>
-        <w:gridCol w:w="9039"/>
-        <w:gridCol w:w="301"/>
-      </w:tblGrid>
       <w:tr>
         <w:tc>
           <w:tcPr>
@@ -3113,6 +2900,7 @@
         <w:rPr>
           <w:u w:val="single"/>
         </w:rPr>
+        <w:lastRenderedPageBreak/>
         <w:t>Engine A</w:t>
       </w:r>
     </w:p>
@@ -3486,7 +3274,6 @@
           </w:tcPr>
           <w:p>
             <w:r>
-              <w:lastRenderedPageBreak/>
               <w:t>Add to DI</w:t>
             </w:r>
             <w:r>

</xml_diff>

<commit_message>
Interceptors tidy-up and SortedListViewModelBase
</commit_message>
<xml_diff>
--- a/docs/Finances Design Notes.docx
+++ b/docs/Finances Design Notes.docx
@@ -903,13 +903,13 @@
         <w:tblLook w:val="04A0"/>
       </w:tblPr>
       <w:tblGrid>
-        <w:gridCol w:w="9039"/>
-        <w:gridCol w:w="301"/>
+        <w:gridCol w:w="9009"/>
+        <w:gridCol w:w="331"/>
       </w:tblGrid>
       <w:tr>
         <w:tc>
           <w:tcPr>
-            <w:tcW w:w="9039" w:type="dxa"/>
+            <w:tcW w:w="9009" w:type="dxa"/>
           </w:tcPr>
           <w:p>
             <w:pPr>
@@ -934,7 +934,7 @@
         </w:tc>
         <w:tc>
           <w:tcPr>
-            <w:tcW w:w="301" w:type="dxa"/>
+            <w:tcW w:w="331" w:type="dxa"/>
           </w:tcPr>
           <w:p>
             <w:r>
@@ -946,7 +946,7 @@
       <w:tr>
         <w:tc>
           <w:tcPr>
-            <w:tcW w:w="9039" w:type="dxa"/>
+            <w:tcW w:w="9009" w:type="dxa"/>
           </w:tcPr>
           <w:p>
             <w:pPr>
@@ -999,7 +999,7 @@
         </w:tc>
         <w:tc>
           <w:tcPr>
-            <w:tcW w:w="301" w:type="dxa"/>
+            <w:tcW w:w="331" w:type="dxa"/>
           </w:tcPr>
           <w:p>
             <w:r>
@@ -1011,7 +1011,7 @@
       <w:tr>
         <w:tc>
           <w:tcPr>
-            <w:tcW w:w="9039" w:type="dxa"/>
+            <w:tcW w:w="9009" w:type="dxa"/>
           </w:tcPr>
           <w:p>
             <w:pPr>
@@ -1113,7 +1113,7 @@
         </w:tc>
         <w:tc>
           <w:tcPr>
-            <w:tcW w:w="301" w:type="dxa"/>
+            <w:tcW w:w="331" w:type="dxa"/>
           </w:tcPr>
           <w:p>
             <w:r>
@@ -1125,7 +1125,7 @@
       <w:tr>
         <w:tc>
           <w:tcPr>
-            <w:tcW w:w="9039" w:type="dxa"/>
+            <w:tcW w:w="9009" w:type="dxa"/>
           </w:tcPr>
           <w:p>
             <w:pPr>
@@ -1261,7 +1261,7 @@
         </w:tc>
         <w:tc>
           <w:tcPr>
-            <w:tcW w:w="301" w:type="dxa"/>
+            <w:tcW w:w="331" w:type="dxa"/>
           </w:tcPr>
           <w:p>
             <w:r>
@@ -1273,7 +1273,7 @@
       <w:tr>
         <w:tc>
           <w:tcPr>
-            <w:tcW w:w="9039" w:type="dxa"/>
+            <w:tcW w:w="9009" w:type="dxa"/>
           </w:tcPr>
           <w:p>
             <w:pPr>
@@ -1407,7 +1407,7 @@
         </w:tc>
         <w:tc>
           <w:tcPr>
-            <w:tcW w:w="301" w:type="dxa"/>
+            <w:tcW w:w="331" w:type="dxa"/>
           </w:tcPr>
           <w:p>
             <w:r>
@@ -1420,7 +1420,7 @@
       <w:tr>
         <w:tc>
           <w:tcPr>
-            <w:tcW w:w="9039" w:type="dxa"/>
+            <w:tcW w:w="9009" w:type="dxa"/>
           </w:tcPr>
           <w:p>
             <w:pPr>
@@ -1446,7 +1446,7 @@
         </w:tc>
         <w:tc>
           <w:tcPr>
-            <w:tcW w:w="301" w:type="dxa"/>
+            <w:tcW w:w="331" w:type="dxa"/>
           </w:tcPr>
           <w:p>
             <w:r>
@@ -1458,7 +1458,7 @@
       <w:tr>
         <w:tc>
           <w:tcPr>
-            <w:tcW w:w="9039" w:type="dxa"/>
+            <w:tcW w:w="9009" w:type="dxa"/>
           </w:tcPr>
           <w:p>
             <w:pPr>
@@ -1503,15 +1503,15 @@
         </w:tc>
         <w:tc>
           <w:tcPr>
-            <w:tcW w:w="301" w:type="dxa"/>
-          </w:tcPr>
-          <w:p/>
-        </w:tc>
-      </w:tr>
-      <w:tr>
-        <w:tc>
-          <w:tcPr>
-            <w:tcW w:w="9039" w:type="dxa"/>
+            <w:tcW w:w="331" w:type="dxa"/>
+          </w:tcPr>
+          <w:p/>
+        </w:tc>
+      </w:tr>
+      <w:tr>
+        <w:tc>
+          <w:tcPr>
+            <w:tcW w:w="9009" w:type="dxa"/>
           </w:tcPr>
           <w:p>
             <w:pPr>
@@ -1556,7 +1556,7 @@
         </w:tc>
         <w:tc>
           <w:tcPr>
-            <w:tcW w:w="301" w:type="dxa"/>
+            <w:tcW w:w="331" w:type="dxa"/>
           </w:tcPr>
           <w:p>
             <w:r>
@@ -1568,7 +1568,256 @@
       <w:tr>
         <w:tc>
           <w:tcPr>
-            <w:tcW w:w="9039" w:type="dxa"/>
+            <w:tcW w:w="9009" w:type="dxa"/>
+          </w:tcPr>
+          <w:p>
+            <w:pPr>
+              <w:autoSpaceDE w:val="0"/>
+              <w:autoSpaceDN w:val="0"/>
+              <w:adjustRightInd w:val="0"/>
+              <w:rPr>
+                <w:rFonts w:cs="Consolas"/>
+                <w:color w:val="1E1E1E"/>
+              </w:rPr>
+            </w:pPr>
+            <w:r>
+              <w:rPr>
+                <w:rFonts w:cs="Consolas"/>
+                <w:color w:val="1E1E1E"/>
+              </w:rPr>
+              <w:t>Try: Generic segrageted repository interfaces, with decorators.</w:t>
+            </w:r>
+          </w:p>
+          <w:p>
+            <w:pPr>
+              <w:autoSpaceDE w:val="0"/>
+              <w:autoSpaceDN w:val="0"/>
+              <w:adjustRightInd w:val="0"/>
+              <w:rPr>
+                <w:rFonts w:cs="Consolas"/>
+                <w:color w:val="1E1E1E"/>
+              </w:rPr>
+            </w:pPr>
+            <w:r>
+              <w:rPr>
+                <w:rFonts w:cs="Consolas"/>
+                <w:color w:val="1E1E1E"/>
+              </w:rPr>
+              <w:t>e.g.</w:t>
+            </w:r>
+          </w:p>
+          <w:p>
+            <w:pPr>
+              <w:autoSpaceDE w:val="0"/>
+              <w:autoSpaceDN w:val="0"/>
+              <w:adjustRightInd w:val="0"/>
+              <w:rPr>
+                <w:rFonts w:cs="Consolas"/>
+                <w:color w:val="1E1E1E"/>
+              </w:rPr>
+            </w:pPr>
+            <w:r>
+              <w:rPr>
+                <w:rFonts w:cs="Consolas"/>
+                <w:color w:val="1E1E1E"/>
+              </w:rPr>
+              <w:t>IRead&lt;TEntity&gt;</w:t>
+            </w:r>
+          </w:p>
+          <w:p>
+            <w:pPr>
+              <w:autoSpaceDE w:val="0"/>
+              <w:autoSpaceDN w:val="0"/>
+              <w:adjustRightInd w:val="0"/>
+              <w:rPr>
+                <w:rFonts w:cs="Consolas"/>
+                <w:color w:val="1E1E1E"/>
+              </w:rPr>
+            </w:pPr>
+            <w:r>
+              <w:rPr>
+                <w:rFonts w:cs="Consolas"/>
+                <w:color w:val="1E1E1E"/>
+              </w:rPr>
+              <w:t>IDelete&lt;TEntity&gt;</w:t>
+            </w:r>
+          </w:p>
+          <w:p>
+            <w:pPr>
+              <w:autoSpaceDE w:val="0"/>
+              <w:autoSpaceDN w:val="0"/>
+              <w:adjustRightInd w:val="0"/>
+              <w:rPr>
+                <w:rFonts w:cs="Consolas"/>
+                <w:color w:val="1E1E1E"/>
+              </w:rPr>
+            </w:pPr>
+            <w:r>
+              <w:rPr>
+                <w:rFonts w:cs="Consolas"/>
+                <w:color w:val="1E1E1E"/>
+              </w:rPr>
+              <w:t>ISave&lt;TEntity&gt;</w:t>
+            </w:r>
+          </w:p>
+          <w:p>
+            <w:pPr>
+              <w:autoSpaceDE w:val="0"/>
+              <w:autoSpaceDN w:val="0"/>
+              <w:adjustRightInd w:val="0"/>
+              <w:rPr>
+                <w:rFonts w:cs="Consolas"/>
+                <w:color w:val="1E1E1E"/>
+              </w:rPr>
+            </w:pPr>
+            <w:r>
+              <w:rPr>
+                <w:rFonts w:cs="Consolas"/>
+                <w:color w:val="1E1E1E"/>
+              </w:rPr>
+              <w:t>or IrepositoryRead&lt;T&gt; and IrepositoryWrite&lt;T&gt;?</w:t>
+            </w:r>
+          </w:p>
+          <w:p>
+            <w:pPr>
+              <w:autoSpaceDE w:val="0"/>
+              <w:autoSpaceDN w:val="0"/>
+              <w:adjustRightInd w:val="0"/>
+              <w:rPr>
+                <w:rFonts w:cs="Consolas"/>
+                <w:color w:val="FFC000"/>
+              </w:rPr>
+            </w:pPr>
+            <w:r>
+              <w:rPr>
+                <w:rFonts w:cs="Consolas"/>
+                <w:color w:val="FFC000"/>
+              </w:rPr>
+              <w:t>Tried this but but found that decorators are not suitable for cross-cutting concerns, due to the proliferatuion of code required. Also by using these generic interfaces, not sure how you would add entity-specific repository methods.</w:t>
+            </w:r>
+          </w:p>
+        </w:tc>
+        <w:tc>
+          <w:tcPr>
+            <w:tcW w:w="331" w:type="dxa"/>
+          </w:tcPr>
+          <w:p>
+            <w:r>
+              <w:t>X</w:t>
+            </w:r>
+          </w:p>
+        </w:tc>
+      </w:tr>
+      <w:tr>
+        <w:tc>
+          <w:tcPr>
+            <w:tcW w:w="9009" w:type="dxa"/>
+          </w:tcPr>
+          <w:p>
+            <w:pPr>
+              <w:autoSpaceDE w:val="0"/>
+              <w:autoSpaceDN w:val="0"/>
+              <w:adjustRightInd w:val="0"/>
+              <w:rPr>
+                <w:rFonts w:cs="Consolas"/>
+                <w:color w:val="1E1E1E"/>
+              </w:rPr>
+            </w:pPr>
+            <w:r>
+              <w:rPr>
+                <w:rFonts w:cs="Consolas"/>
+                <w:color w:val="1E1E1E"/>
+                <w:highlight w:val="white"/>
+              </w:rPr>
+              <w:t xml:space="preserve">Exception handling – </w:t>
+            </w:r>
+            <w:r>
+              <w:rPr>
+                <w:rFonts w:cs="Consolas"/>
+                <w:color w:val="1E1E1E"/>
+              </w:rPr>
+              <w:t>ErrorHandlingInterceptor</w:t>
+            </w:r>
+            <w:r>
+              <w:rPr>
+                <w:rFonts w:cs="Consolas"/>
+                <w:color w:val="1E1E1E"/>
+              </w:rPr>
+              <w:t xml:space="preserve"> uses IReporitory which is applied to CashflowRepository which means in intercepts errors which should be handled by DbEntityValidation decorator! </w:t>
+            </w:r>
+          </w:p>
+          <w:p>
+            <w:pPr>
+              <w:autoSpaceDE w:val="0"/>
+              <w:autoSpaceDN w:val="0"/>
+              <w:adjustRightInd w:val="0"/>
+              <w:rPr>
+                <w:rFonts w:cs="Consolas"/>
+                <w:color w:val="1E1E1E"/>
+                <w:highlight w:val="white"/>
+              </w:rPr>
+            </w:pPr>
+            <w:r>
+              <w:rPr>
+                <w:rFonts w:cs="Consolas"/>
+                <w:color w:val="1E1E1E"/>
+              </w:rPr>
+              <w:t>Look at AOP? Castle Windows interceptors are ideal for cross-cutting concerns</w:t>
+            </w:r>
+          </w:p>
+        </w:tc>
+        <w:tc>
+          <w:tcPr>
+            <w:tcW w:w="331" w:type="dxa"/>
+          </w:tcPr>
+          <w:p/>
+        </w:tc>
+      </w:tr>
+      <w:tr>
+        <w:tc>
+          <w:tcPr>
+            <w:tcW w:w="9009" w:type="dxa"/>
+          </w:tcPr>
+          <w:p>
+            <w:pPr>
+              <w:autoSpaceDE w:val="0"/>
+              <w:autoSpaceDN w:val="0"/>
+              <w:adjustRightInd w:val="0"/>
+              <w:rPr>
+                <w:rFonts w:cs="Consolas"/>
+                <w:color w:val="1E1E1E"/>
+                <w:highlight w:val="white"/>
+              </w:rPr>
+            </w:pPr>
+            <w:r>
+              <w:rPr>
+                <w:rFonts w:cs="Consolas"/>
+                <w:color w:val="1E1E1E"/>
+                <w:highlight w:val="white"/>
+              </w:rPr>
+              <w:t>Replace Enums with types</w:t>
+            </w:r>
+            <w:r>
+              <w:rPr>
+                <w:rFonts w:cs="Consolas"/>
+                <w:color w:val="1E1E1E"/>
+                <w:highlight w:val="white"/>
+              </w:rPr>
+              <w:t xml:space="preserve"> – done for the main ones.</w:t>
+            </w:r>
+          </w:p>
+        </w:tc>
+        <w:tc>
+          <w:tcPr>
+            <w:tcW w:w="331" w:type="dxa"/>
+          </w:tcPr>
+          <w:p/>
+        </w:tc>
+      </w:tr>
+      <w:tr>
+        <w:tc>
+          <w:tcPr>
+            <w:tcW w:w="9009" w:type="dxa"/>
             <w:shd w:val="clear" w:color="auto" w:fill="00B050"/>
           </w:tcPr>
           <w:p>
@@ -1586,7 +1835,7 @@
         </w:tc>
         <w:tc>
           <w:tcPr>
-            <w:tcW w:w="301" w:type="dxa"/>
+            <w:tcW w:w="331" w:type="dxa"/>
             <w:shd w:val="clear" w:color="auto" w:fill="00B050"/>
           </w:tcPr>
           <w:p/>
@@ -1595,200 +1844,219 @@
       <w:tr>
         <w:tc>
           <w:tcPr>
-            <w:tcW w:w="9039" w:type="dxa"/>
-          </w:tcPr>
-          <w:p>
-            <w:pPr>
-              <w:autoSpaceDE w:val="0"/>
-              <w:autoSpaceDN w:val="0"/>
-              <w:adjustRightInd w:val="0"/>
-              <w:rPr>
-                <w:rFonts w:cs="Consolas"/>
-                <w:color w:val="1E1E1E"/>
-                <w:highlight w:val="white"/>
-              </w:rPr>
-            </w:pPr>
-            <w:r>
-              <w:rPr>
-                <w:rFonts w:cs="Consolas"/>
-                <w:color w:val="1E1E1E"/>
-                <w:highlight w:val="white"/>
-              </w:rPr>
-              <w:t>Replace Enums with types?</w:t>
-            </w:r>
-          </w:p>
-        </w:tc>
-        <w:tc>
-          <w:tcPr>
-            <w:tcW w:w="301" w:type="dxa"/>
-          </w:tcPr>
-          <w:p/>
-        </w:tc>
-      </w:tr>
-      <w:tr>
-        <w:tc>
-          <w:tcPr>
-            <w:tcW w:w="9039" w:type="dxa"/>
-          </w:tcPr>
-          <w:p>
-            <w:pPr>
-              <w:autoSpaceDE w:val="0"/>
-              <w:autoSpaceDN w:val="0"/>
-              <w:adjustRightInd w:val="0"/>
-              <w:rPr>
-                <w:rFonts w:cs="Consolas"/>
-                <w:color w:val="1E1E1E"/>
-                <w:highlight w:val="white"/>
-                <w:u w:val="single"/>
-              </w:rPr>
-            </w:pPr>
-            <w:r>
-              <w:rPr>
-                <w:rFonts w:cs="Consolas"/>
-                <w:color w:val="1E1E1E"/>
-                <w:highlight w:val="white"/>
-                <w:u w:val="single"/>
-              </w:rPr>
-              <w:t>How to have bespoke repository methods</w:t>
-            </w:r>
-          </w:p>
-          <w:p>
-            <w:pPr>
-              <w:autoSpaceDE w:val="0"/>
-              <w:autoSpaceDN w:val="0"/>
-              <w:adjustRightInd w:val="0"/>
-              <w:rPr>
-                <w:rFonts w:cs="Consolas"/>
-                <w:color w:val="1E1E1E"/>
-                <w:highlight w:val="white"/>
-              </w:rPr>
-            </w:pPr>
-            <w:r>
-              <w:rPr>
-                <w:rFonts w:cs="Consolas"/>
-                <w:color w:val="1E1E1E"/>
-                <w:highlight w:val="white"/>
-              </w:rPr>
-              <w:t>IRepositoryBespokeCashflow instead? Depends on requirements</w:t>
-            </w:r>
-          </w:p>
-          <w:p>
-            <w:pPr>
-              <w:autoSpaceDE w:val="0"/>
-              <w:autoSpaceDN w:val="0"/>
-              <w:adjustRightInd w:val="0"/>
-              <w:rPr>
-                <w:rFonts w:cs="Consolas"/>
-                <w:color w:val="1E1E1E"/>
-                <w:highlight w:val="white"/>
-              </w:rPr>
-            </w:pPr>
-            <w:r>
-              <w:rPr>
-                <w:rFonts w:cs="Consolas"/>
-                <w:color w:val="1E1E1E"/>
-                <w:highlight w:val="white"/>
-              </w:rPr>
-              <w:t>Remove ICashflowRepository? done</w:t>
-            </w:r>
-          </w:p>
-          <w:p>
-            <w:pPr>
-              <w:autoSpaceDE w:val="0"/>
-              <w:autoSpaceDN w:val="0"/>
-              <w:adjustRightInd w:val="0"/>
-              <w:rPr>
-                <w:rFonts w:cs="Consolas"/>
-                <w:color w:val="1E1E1E"/>
-                <w:highlight w:val="white"/>
-              </w:rPr>
-            </w:pPr>
-            <w:r>
-              <w:rPr>
-                <w:rFonts w:cs="Consolas"/>
-                <w:color w:val="1E1E1E"/>
-                <w:highlight w:val="white"/>
-              </w:rPr>
-              <w:t>CashflowRepository to implement segregated interfaces instead? done</w:t>
-            </w:r>
-          </w:p>
-        </w:tc>
-        <w:tc>
-          <w:tcPr>
-            <w:tcW w:w="301" w:type="dxa"/>
-          </w:tcPr>
-          <w:p/>
-        </w:tc>
-      </w:tr>
-      <w:tr>
-        <w:tc>
-          <w:tcPr>
-            <w:tcW w:w="9039" w:type="dxa"/>
-          </w:tcPr>
-          <w:p>
-            <w:pPr>
-              <w:autoSpaceDE w:val="0"/>
-              <w:autoSpaceDN w:val="0"/>
-              <w:adjustRightInd w:val="0"/>
-              <w:rPr>
-                <w:rFonts w:cs="Consolas"/>
-                <w:color w:val="1E1E1E"/>
-              </w:rPr>
-            </w:pPr>
-            <w:r>
-              <w:rPr>
-                <w:rFonts w:cs="Consolas"/>
-                <w:color w:val="1E1E1E"/>
-                <w:highlight w:val="white"/>
-              </w:rPr>
-              <w:t xml:space="preserve">Exception handling – </w:t>
-            </w:r>
-            <w:r>
-              <w:rPr>
-                <w:rFonts w:cs="Consolas"/>
-                <w:color w:val="1E1E1E"/>
-              </w:rPr>
-              <w:t>ErrorHandlingInterceptor</w:t>
-            </w:r>
-            <w:r>
-              <w:rPr>
-                <w:rFonts w:cs="Consolas"/>
-                <w:color w:val="1E1E1E"/>
-              </w:rPr>
-              <w:t xml:space="preserve"> uses IReporitory which is applied to CashflowRepository which means in intercepts errors which should be handled by DbEntityValidation decorator! </w:t>
-            </w:r>
-          </w:p>
-          <w:p>
-            <w:pPr>
-              <w:autoSpaceDE w:val="0"/>
-              <w:autoSpaceDN w:val="0"/>
-              <w:adjustRightInd w:val="0"/>
-              <w:rPr>
-                <w:rFonts w:cs="Consolas"/>
-                <w:color w:val="1E1E1E"/>
-                <w:highlight w:val="white"/>
-              </w:rPr>
-            </w:pPr>
-            <w:r>
-              <w:rPr>
-                <w:rFonts w:cs="Consolas"/>
-                <w:color w:val="1E1E1E"/>
-              </w:rPr>
-              <w:t>Look at AOP?</w:t>
-            </w:r>
-          </w:p>
-        </w:tc>
-        <w:tc>
-          <w:tcPr>
-            <w:tcW w:w="301" w:type="dxa"/>
-          </w:tcPr>
-          <w:p/>
-        </w:tc>
-      </w:tr>
-      <w:tr>
-        <w:tc>
-          <w:tcPr>
-            <w:tcW w:w="9039" w:type="dxa"/>
+            <w:tcW w:w="9009" w:type="dxa"/>
+          </w:tcPr>
+          <w:p>
+            <w:pPr>
+              <w:autoSpaceDE w:val="0"/>
+              <w:autoSpaceDN w:val="0"/>
+              <w:adjustRightInd w:val="0"/>
+              <w:rPr>
+                <w:rFonts w:cs="Consolas"/>
+                <w:color w:val="1E1E1E"/>
+                <w:highlight w:val="white"/>
+              </w:rPr>
+            </w:pPr>
+            <w:r>
+              <w:rPr>
+                <w:rFonts w:cs="Consolas"/>
+                <w:color w:val="1E1E1E"/>
+                <w:highlight w:val="white"/>
+              </w:rPr>
+              <w:t>Sorting by column</w:t>
+            </w:r>
+            <w:r>
+              <w:rPr>
+                <w:rFonts w:cs="Consolas"/>
+                <w:color w:val="1E1E1E"/>
+                <w:highlight w:val="white"/>
+              </w:rPr>
+              <w:t>:</w:t>
+            </w:r>
+          </w:p>
+          <w:p>
+            <w:pPr>
+              <w:autoSpaceDE w:val="0"/>
+              <w:autoSpaceDN w:val="0"/>
+              <w:adjustRightInd w:val="0"/>
+              <w:rPr>
+                <w:rFonts w:cs="Consolas"/>
+                <w:color w:val="1E1E1E"/>
+                <w:highlight w:val="white"/>
+              </w:rPr>
+            </w:pPr>
+            <w:r>
+              <w:rPr>
+                <w:rFonts w:cs="Consolas"/>
+                <w:color w:val="1E1E1E"/>
+                <w:highlight w:val="white"/>
+              </w:rPr>
+              <w:t>Add DataListView prop to base. Move command to base, or at least command code?</w:t>
+            </w:r>
+          </w:p>
+          <w:p>
+            <w:pPr>
+              <w:autoSpaceDE w:val="0"/>
+              <w:autoSpaceDN w:val="0"/>
+              <w:adjustRightInd w:val="0"/>
+              <w:rPr>
+                <w:rFonts w:cs="Consolas"/>
+                <w:color w:val="1E1E1E"/>
+                <w:highlight w:val="white"/>
+              </w:rPr>
+            </w:pPr>
+            <w:r>
+              <w:rPr>
+                <w:rFonts w:cs="Consolas"/>
+                <w:color w:val="1E1E1E"/>
+                <w:highlight w:val="white"/>
+              </w:rPr>
+              <w:t>Make View XAML more generic?</w:t>
+            </w:r>
+          </w:p>
+          <w:p>
+            <w:pPr>
+              <w:autoSpaceDE w:val="0"/>
+              <w:autoSpaceDN w:val="0"/>
+              <w:adjustRightInd w:val="0"/>
+              <w:rPr>
+                <w:rFonts w:cs="Consolas"/>
+                <w:color w:val="1E1E1E"/>
+                <w:highlight w:val="white"/>
+              </w:rPr>
+            </w:pPr>
+          </w:p>
+          <w:p>
+            <w:pPr>
+              <w:autoSpaceDE w:val="0"/>
+              <w:autoSpaceDN w:val="0"/>
+              <w:adjustRightInd w:val="0"/>
+              <w:rPr>
+                <w:rFonts w:cs="Consolas"/>
+                <w:color w:val="1E1E1E"/>
+                <w:highlight w:val="white"/>
+              </w:rPr>
+            </w:pPr>
+            <w:r>
+              <w:rPr>
+                <w:rFonts w:cs="Consolas"/>
+                <w:color w:val="1E1E1E"/>
+                <w:highlight w:val="white"/>
+              </w:rPr>
+              <w:t>SortedListViewModelBase?</w:t>
+            </w:r>
+          </w:p>
+        </w:tc>
+        <w:tc>
+          <w:tcPr>
+            <w:tcW w:w="331" w:type="dxa"/>
+          </w:tcPr>
+          <w:p/>
+        </w:tc>
+      </w:tr>
+      <w:tr>
+        <w:tc>
+          <w:tcPr>
+            <w:tcW w:w="9009" w:type="dxa"/>
+          </w:tcPr>
+          <w:p>
+            <w:pPr>
+              <w:autoSpaceDE w:val="0"/>
+              <w:autoSpaceDN w:val="0"/>
+              <w:adjustRightInd w:val="0"/>
+              <w:rPr>
+                <w:rFonts w:cs="Consolas"/>
+                <w:color w:val="1E1E1E"/>
+                <w:highlight w:val="white"/>
+              </w:rPr>
+            </w:pPr>
+            <w:r>
+              <w:rPr>
+                <w:rFonts w:cs="Consolas"/>
+                <w:color w:val="1E1E1E"/>
+                <w:highlight w:val="white"/>
+              </w:rPr>
+              <w:t>Column filtering?</w:t>
+            </w:r>
+          </w:p>
+        </w:tc>
+        <w:tc>
+          <w:tcPr>
+            <w:tcW w:w="331" w:type="dxa"/>
+          </w:tcPr>
+          <w:p/>
+        </w:tc>
+      </w:tr>
+      <w:tr>
+        <w:tc>
+          <w:tcPr>
+            <w:tcW w:w="9009" w:type="dxa"/>
+          </w:tcPr>
+          <w:p>
+            <w:pPr>
+              <w:autoSpaceDE w:val="0"/>
+              <w:autoSpaceDN w:val="0"/>
+              <w:adjustRightInd w:val="0"/>
+              <w:rPr>
+                <w:rFonts w:cs="Consolas"/>
+                <w:color w:val="1E1E1E"/>
+                <w:highlight w:val="white"/>
+              </w:rPr>
+            </w:pPr>
+            <w:r>
+              <w:rPr>
+                <w:rFonts w:cs="Consolas"/>
+                <w:color w:val="1E1E1E"/>
+                <w:highlight w:val="white"/>
+              </w:rPr>
+              <w:t>Undo Iwrite/IRead code</w:t>
+            </w:r>
+          </w:p>
+        </w:tc>
+        <w:tc>
+          <w:tcPr>
+            <w:tcW w:w="331" w:type="dxa"/>
+          </w:tcPr>
+          <w:p/>
+        </w:tc>
+      </w:tr>
+      <w:tr>
+        <w:tc>
+          <w:tcPr>
+            <w:tcW w:w="9009" w:type="dxa"/>
+          </w:tcPr>
+          <w:p>
+            <w:pPr>
+              <w:autoSpaceDE w:val="0"/>
+              <w:autoSpaceDN w:val="0"/>
+              <w:adjustRightInd w:val="0"/>
+              <w:rPr>
+                <w:rFonts w:cs="Consolas"/>
+                <w:color w:val="1E1E1E"/>
+                <w:highlight w:val="white"/>
+              </w:rPr>
+            </w:pPr>
+            <w:r>
+              <w:rPr>
+                <w:rFonts w:cs="Consolas"/>
+                <w:color w:val="1E1E1E"/>
+                <w:highlight w:val="white"/>
+              </w:rPr>
+              <w:t>“Category” Filter for Tranfers. Multi-select.</w:t>
+            </w:r>
+          </w:p>
+        </w:tc>
+        <w:tc>
+          <w:tcPr>
+            <w:tcW w:w="331" w:type="dxa"/>
+          </w:tcPr>
+          <w:p/>
+        </w:tc>
+      </w:tr>
+      <w:tr>
+        <w:tc>
+          <w:tcPr>
+            <w:tcW w:w="9009" w:type="dxa"/>
           </w:tcPr>
           <w:p>
             <w:pPr>
@@ -1813,15 +2081,48 @@
         </w:tc>
         <w:tc>
           <w:tcPr>
-            <w:tcW w:w="301" w:type="dxa"/>
-          </w:tcPr>
-          <w:p/>
-        </w:tc>
-      </w:tr>
-      <w:tr>
-        <w:tc>
-          <w:tcPr>
-            <w:tcW w:w="9039" w:type="dxa"/>
+            <w:tcW w:w="331" w:type="dxa"/>
+          </w:tcPr>
+          <w:p/>
+        </w:tc>
+      </w:tr>
+      <w:tr>
+        <w:tc>
+          <w:tcPr>
+            <w:tcW w:w="9009" w:type="dxa"/>
+          </w:tcPr>
+          <w:p>
+            <w:pPr>
+              <w:autoSpaceDE w:val="0"/>
+              <w:autoSpaceDN w:val="0"/>
+              <w:adjustRightInd w:val="0"/>
+              <w:rPr>
+                <w:rFonts w:cs="Consolas"/>
+                <w:color w:val="1E1E1E"/>
+                <w:highlight w:val="white"/>
+              </w:rPr>
+            </w:pPr>
+            <w:r>
+              <w:rPr>
+                <w:rFonts w:cs="Consolas"/>
+                <w:color w:val="1E1E1E"/>
+                <w:highlight w:val="white"/>
+              </w:rPr>
+              <w:t>Try more composing/embedding of WPF views/models</w:t>
+            </w:r>
+          </w:p>
+        </w:tc>
+        <w:tc>
+          <w:tcPr>
+            <w:tcW w:w="331" w:type="dxa"/>
+          </w:tcPr>
+          <w:p/>
+        </w:tc>
+      </w:tr>
+      <w:tr>
+        <w:tc>
+          <w:tcPr>
+            <w:tcW w:w="9009" w:type="dxa"/>
           </w:tcPr>
           <w:p>
             <w:pPr>
@@ -1846,121 +2147,15 @@
         </w:tc>
         <w:tc>
           <w:tcPr>
-            <w:tcW w:w="301" w:type="dxa"/>
-          </w:tcPr>
-          <w:p/>
-        </w:tc>
-      </w:tr>
-      <w:tr>
-        <w:tc>
-          <w:tcPr>
-            <w:tcW w:w="9039" w:type="dxa"/>
-          </w:tcPr>
-          <w:p>
-            <w:pPr>
-              <w:autoSpaceDE w:val="0"/>
-              <w:autoSpaceDN w:val="0"/>
-              <w:adjustRightInd w:val="0"/>
-              <w:rPr>
-                <w:rFonts w:cs="Consolas"/>
-                <w:color w:val="1E1E1E"/>
-                <w:highlight w:val="white"/>
-              </w:rPr>
-            </w:pPr>
-            <w:r>
-              <w:rPr>
-                <w:rFonts w:cs="Consolas"/>
-                <w:color w:val="1E1E1E"/>
-                <w:highlight w:val="white"/>
-              </w:rPr>
-              <w:t>How to avoid having to register decorators for each Entity?</w:t>
-            </w:r>
-          </w:p>
-          <w:p>
-            <w:pPr>
-              <w:autoSpaceDE w:val="0"/>
-              <w:autoSpaceDN w:val="0"/>
-              <w:adjustRightInd w:val="0"/>
-              <w:rPr>
-                <w:rFonts w:cs="Consolas"/>
-                <w:color w:val="1E1E1E"/>
-                <w:highlight w:val="white"/>
-              </w:rPr>
-            </w:pPr>
-            <w:r>
-              <w:rPr>
-                <w:rFonts w:cs="Consolas"/>
-                <w:color w:val="1E1E1E"/>
-                <w:highlight w:val="white"/>
-              </w:rPr>
-              <w:t>Can we mix decoorators and open generics in Windsor?</w:t>
-            </w:r>
-          </w:p>
-        </w:tc>
-        <w:tc>
-          <w:tcPr>
-            <w:tcW w:w="301" w:type="dxa"/>
-          </w:tcPr>
-          <w:p/>
-        </w:tc>
-      </w:tr>
-      <w:tr>
-        <w:tc>
-          <w:tcPr>
-            <w:tcW w:w="9039" w:type="dxa"/>
-          </w:tcPr>
-          <w:p>
-            <w:pPr>
-              <w:autoSpaceDE w:val="0"/>
-              <w:autoSpaceDN w:val="0"/>
-              <w:adjustRightInd w:val="0"/>
-              <w:rPr>
-                <w:rFonts w:cs="Consolas"/>
-                <w:color w:val="1E1E1E"/>
-                <w:highlight w:val="white"/>
-              </w:rPr>
-            </w:pPr>
-            <w:r>
-              <w:rPr>
-                <w:rFonts w:cs="Consolas"/>
-                <w:color w:val="1E1E1E"/>
-                <w:highlight w:val="white"/>
-              </w:rPr>
-              <w:t>Refactor mode code using SOLID ?</w:t>
-            </w:r>
-          </w:p>
-          <w:p>
-            <w:pPr>
-              <w:autoSpaceDE w:val="0"/>
-              <w:autoSpaceDN w:val="0"/>
-              <w:adjustRightInd w:val="0"/>
-              <w:rPr>
-                <w:rFonts w:cs="Consolas"/>
-                <w:color w:val="1E1E1E"/>
-                <w:highlight w:val="white"/>
-              </w:rPr>
-            </w:pPr>
-            <w:r>
-              <w:rPr>
-                <w:rFonts w:cs="Consolas"/>
-                <w:color w:val="1E1E1E"/>
-                <w:highlight w:val="white"/>
-              </w:rPr>
-              <w:t>ReportRender abstract class?</w:t>
-            </w:r>
-          </w:p>
-        </w:tc>
-        <w:tc>
-          <w:tcPr>
-            <w:tcW w:w="301" w:type="dxa"/>
-          </w:tcPr>
-          <w:p/>
-        </w:tc>
-      </w:tr>
-      <w:tr>
-        <w:tc>
-          <w:tcPr>
-            <w:tcW w:w="9039" w:type="dxa"/>
+            <w:tcW w:w="331" w:type="dxa"/>
+          </w:tcPr>
+          <w:p/>
+        </w:tc>
+      </w:tr>
+      <w:tr>
+        <w:tc>
+          <w:tcPr>
+            <w:tcW w:w="9009" w:type="dxa"/>
           </w:tcPr>
           <w:p>
             <w:pPr>
@@ -1985,633 +2180,33 @@
         </w:tc>
         <w:tc>
           <w:tcPr>
-            <w:tcW w:w="301" w:type="dxa"/>
-          </w:tcPr>
-          <w:p/>
-        </w:tc>
-      </w:tr>
-      <w:tr>
-        <w:tc>
-          <w:tcPr>
-            <w:tcW w:w="9039" w:type="dxa"/>
-          </w:tcPr>
-          <w:p>
-            <w:pPr>
-              <w:autoSpaceDE w:val="0"/>
-              <w:autoSpaceDN w:val="0"/>
-              <w:adjustRightInd w:val="0"/>
-              <w:rPr>
-                <w:rFonts w:cs="Consolas"/>
-                <w:color w:val="1E1E1E"/>
-                <w:highlight w:val="yellow"/>
-              </w:rPr>
-            </w:pPr>
-            <w:r>
-              <w:rPr>
-                <w:rFonts w:cs="Consolas"/>
-                <w:color w:val="1E1E1E"/>
-                <w:highlight w:val="yellow"/>
-              </w:rPr>
-              <w:t>Try:</w:t>
-            </w:r>
-          </w:p>
-          <w:p>
-            <w:pPr>
-              <w:autoSpaceDE w:val="0"/>
-              <w:autoSpaceDN w:val="0"/>
-              <w:adjustRightInd w:val="0"/>
-              <w:rPr>
-                <w:rFonts w:cs="Consolas"/>
-                <w:color w:val="1E1E1E"/>
-                <w:highlight w:val="yellow"/>
-              </w:rPr>
-            </w:pPr>
-            <w:r>
-              <w:rPr>
-                <w:rFonts w:cs="Consolas"/>
-                <w:color w:val="1E1E1E"/>
-                <w:highlight w:val="yellow"/>
-              </w:rPr>
-              <w:t>Generic segrageted repository interface</w:t>
-            </w:r>
-            <w:r>
-              <w:rPr>
-                <w:rFonts w:cs="Consolas"/>
-                <w:color w:val="1E1E1E"/>
-                <w:highlight w:val="yellow"/>
-              </w:rPr>
-              <w:t>s</w:t>
-            </w:r>
-            <w:r>
-              <w:rPr>
-                <w:rFonts w:cs="Consolas"/>
-                <w:color w:val="1E1E1E"/>
-                <w:highlight w:val="yellow"/>
-              </w:rPr>
-              <w:t>, with decorators.</w:t>
-            </w:r>
-          </w:p>
-          <w:p>
-            <w:pPr>
-              <w:autoSpaceDE w:val="0"/>
-              <w:autoSpaceDN w:val="0"/>
-              <w:adjustRightInd w:val="0"/>
-              <w:rPr>
-                <w:rFonts w:cs="Consolas"/>
-                <w:color w:val="1E1E1E"/>
-                <w:highlight w:val="yellow"/>
-              </w:rPr>
-            </w:pPr>
-            <w:r>
-              <w:rPr>
-                <w:rFonts w:cs="Consolas"/>
-                <w:color w:val="1E1E1E"/>
-                <w:highlight w:val="yellow"/>
-              </w:rPr>
-              <w:t>e.g.</w:t>
-            </w:r>
-          </w:p>
-          <w:p>
-            <w:pPr>
-              <w:autoSpaceDE w:val="0"/>
-              <w:autoSpaceDN w:val="0"/>
-              <w:adjustRightInd w:val="0"/>
-              <w:rPr>
-                <w:rFonts w:cs="Consolas"/>
-                <w:color w:val="1E1E1E"/>
-                <w:highlight w:val="yellow"/>
-              </w:rPr>
-            </w:pPr>
-            <w:r>
-              <w:rPr>
-                <w:rFonts w:cs="Consolas"/>
-                <w:color w:val="1E1E1E"/>
-                <w:highlight w:val="yellow"/>
-              </w:rPr>
-              <w:t>IRead&lt;TEntity&gt;</w:t>
-            </w:r>
-          </w:p>
-          <w:p>
-            <w:pPr>
-              <w:autoSpaceDE w:val="0"/>
-              <w:autoSpaceDN w:val="0"/>
-              <w:adjustRightInd w:val="0"/>
-              <w:rPr>
-                <w:rFonts w:cs="Consolas"/>
-                <w:color w:val="1E1E1E"/>
-                <w:highlight w:val="yellow"/>
-              </w:rPr>
-            </w:pPr>
-            <w:r>
-              <w:rPr>
-                <w:rFonts w:cs="Consolas"/>
-                <w:color w:val="1E1E1E"/>
-                <w:highlight w:val="yellow"/>
-              </w:rPr>
-              <w:t>IDelete&lt;TEntity&gt;</w:t>
-            </w:r>
-          </w:p>
-          <w:p>
-            <w:pPr>
-              <w:autoSpaceDE w:val="0"/>
-              <w:autoSpaceDN w:val="0"/>
-              <w:adjustRightInd w:val="0"/>
-              <w:rPr>
-                <w:rFonts w:cs="Consolas"/>
-                <w:color w:val="1E1E1E"/>
-                <w:highlight w:val="yellow"/>
-              </w:rPr>
-            </w:pPr>
-            <w:r>
-              <w:rPr>
-                <w:rFonts w:cs="Consolas"/>
-                <w:color w:val="1E1E1E"/>
-                <w:highlight w:val="yellow"/>
-              </w:rPr>
-              <w:t>ISave&lt;TEntity&gt;</w:t>
-            </w:r>
-          </w:p>
-          <w:p>
-            <w:pPr>
-              <w:autoSpaceDE w:val="0"/>
-              <w:autoSpaceDN w:val="0"/>
-              <w:adjustRightInd w:val="0"/>
-              <w:rPr>
-                <w:rFonts w:cs="Consolas"/>
-                <w:color w:val="1E1E1E"/>
-                <w:highlight w:val="yellow"/>
-              </w:rPr>
-            </w:pPr>
-            <w:r>
-              <w:rPr>
-                <w:rFonts w:cs="Consolas"/>
-                <w:color w:val="1E1E1E"/>
-                <w:highlight w:val="yellow"/>
-              </w:rPr>
-              <w:t>or IrepositoryRead&lt;T&gt; and IrepositoryWrite&lt;T&gt;?</w:t>
-            </w:r>
-          </w:p>
-          <w:p>
-            <w:pPr>
-              <w:autoSpaceDE w:val="0"/>
-              <w:autoSpaceDN w:val="0"/>
-              <w:adjustRightInd w:val="0"/>
-              <w:rPr>
-                <w:rFonts w:cs="Consolas"/>
-                <w:color w:val="1E1E1E"/>
-                <w:highlight w:val="yellow"/>
-              </w:rPr>
-            </w:pPr>
-          </w:p>
-          <w:p>
-            <w:pPr>
-              <w:autoSpaceDE w:val="0"/>
-              <w:autoSpaceDN w:val="0"/>
-              <w:adjustRightInd w:val="0"/>
-              <w:rPr>
-                <w:rFonts w:cs="Consolas"/>
-                <w:color w:val="1E1E1E"/>
-                <w:highlight w:val="yellow"/>
-              </w:rPr>
-            </w:pPr>
-            <w:r>
-              <w:rPr>
-                <w:rFonts w:cs="Consolas"/>
-                <w:color w:val="1E1E1E"/>
-                <w:highlight w:val="yellow"/>
-              </w:rPr>
-              <w:t>Would need an Entity base type</w:t>
-            </w:r>
-            <w:r>
-              <w:rPr>
-                <w:rFonts w:cs="Consolas"/>
-                <w:color w:val="1E1E1E"/>
-                <w:highlight w:val="yellow"/>
-              </w:rPr>
-              <w:t xml:space="preserve"> - </w:t>
-            </w:r>
-            <w:r>
-              <w:rPr>
-                <w:rFonts w:cs="Consolas"/>
-                <w:b/>
-                <w:color w:val="1E1E1E"/>
-                <w:highlight w:val="yellow"/>
-              </w:rPr>
-              <w:t>done</w:t>
-            </w:r>
-            <w:r>
-              <w:rPr>
-                <w:rFonts w:cs="Consolas"/>
-                <w:color w:val="1E1E1E"/>
-                <w:highlight w:val="yellow"/>
-              </w:rPr>
-              <w:t>.</w:t>
-            </w:r>
-          </w:p>
-          <w:p>
-            <w:pPr>
-              <w:autoSpaceDE w:val="0"/>
-              <w:autoSpaceDN w:val="0"/>
-              <w:adjustRightInd w:val="0"/>
-              <w:rPr>
-                <w:rFonts w:cs="Consolas"/>
-                <w:color w:val="1E1E1E"/>
-                <w:highlight w:val="yellow"/>
-              </w:rPr>
-            </w:pPr>
-            <w:r>
-              <w:rPr>
-                <w:rFonts w:cs="Consolas"/>
-                <w:color w:val="1E1E1E"/>
-                <w:highlight w:val="yellow"/>
-              </w:rPr>
-              <w:t xml:space="preserve">Could create </w:t>
-            </w:r>
-            <w:r>
-              <w:rPr>
-                <w:rFonts w:cs="Consolas"/>
-                <w:color w:val="1E1E1E"/>
-                <w:highlight w:val="yellow"/>
-              </w:rPr>
-              <w:t>generic decorators e.g.</w:t>
-            </w:r>
-            <w:r>
-              <w:rPr>
-                <w:rFonts w:cs="Consolas"/>
-                <w:color w:val="1E1E1E"/>
-                <w:highlight w:val="yellow"/>
-              </w:rPr>
-              <w:t>:</w:t>
-            </w:r>
-          </w:p>
-          <w:p>
-            <w:pPr>
-              <w:autoSpaceDE w:val="0"/>
-              <w:autoSpaceDN w:val="0"/>
-              <w:adjustRightInd w:val="0"/>
-              <w:rPr>
-                <w:rFonts w:cs="Consolas"/>
-                <w:color w:val="1E1E1E"/>
-                <w:highlight w:val="yellow"/>
-              </w:rPr>
-            </w:pPr>
-            <w:r>
-              <w:rPr>
-                <w:rFonts w:cs="Consolas"/>
-                <w:color w:val="1E1E1E"/>
-                <w:highlight w:val="yellow"/>
-              </w:rPr>
-              <w:t>SaveAuditing</w:t>
-            </w:r>
-          </w:p>
-          <w:p>
-            <w:pPr>
-              <w:autoSpaceDE w:val="0"/>
-              <w:autoSpaceDN w:val="0"/>
-              <w:adjustRightInd w:val="0"/>
-              <w:rPr>
-                <w:rFonts w:cs="Consolas"/>
-                <w:color w:val="1E1E1E"/>
-                <w:highlight w:val="yellow"/>
-              </w:rPr>
-            </w:pPr>
-            <w:r>
-              <w:rPr>
-                <w:rFonts w:cs="Consolas"/>
-                <w:color w:val="1E1E1E"/>
-                <w:highlight w:val="yellow"/>
-              </w:rPr>
-              <w:t>DeleteLogging</w:t>
-            </w:r>
-          </w:p>
-          <w:p>
-            <w:pPr>
-              <w:autoSpaceDE w:val="0"/>
-              <w:autoSpaceDN w:val="0"/>
-              <w:adjustRightInd w:val="0"/>
-              <w:rPr>
-                <w:rFonts w:cs="Consolas"/>
-                <w:color w:val="1E1E1E"/>
-                <w:highlight w:val="yellow"/>
-              </w:rPr>
-            </w:pPr>
-            <w:r>
-              <w:rPr>
-                <w:rFonts w:cs="Consolas"/>
-                <w:color w:val="1E1E1E"/>
-                <w:highlight w:val="yellow"/>
-              </w:rPr>
-              <w:t>Transactions</w:t>
-            </w:r>
-          </w:p>
-          <w:p>
-            <w:pPr>
-              <w:autoSpaceDE w:val="0"/>
-              <w:autoSpaceDN w:val="0"/>
-              <w:adjustRightInd w:val="0"/>
-              <w:rPr>
-                <w:rFonts w:cs="Consolas"/>
-                <w:color w:val="1E1E1E"/>
-                <w:highlight w:val="yellow"/>
-              </w:rPr>
-            </w:pPr>
-          </w:p>
-          <w:p>
-            <w:pPr>
-              <w:autoSpaceDE w:val="0"/>
-              <w:autoSpaceDN w:val="0"/>
-              <w:adjustRightInd w:val="0"/>
-              <w:rPr>
-                <w:rFonts w:cs="Consolas"/>
-                <w:color w:val="1E1E1E"/>
-                <w:highlight w:val="yellow"/>
-              </w:rPr>
-            </w:pPr>
-            <w:r>
-              <w:rPr>
-                <w:rFonts w:cs="Consolas"/>
-                <w:color w:val="1E1E1E"/>
-                <w:highlight w:val="yellow"/>
-              </w:rPr>
-              <w:t>A combined interface at the leaf level – which interacts directrly with the ORM</w:t>
-            </w:r>
-          </w:p>
-          <w:p>
-            <w:pPr>
-              <w:autoSpaceDE w:val="0"/>
-              <w:autoSpaceDN w:val="0"/>
-              <w:adjustRightInd w:val="0"/>
-              <w:rPr>
-                <w:rFonts w:cs="Consolas"/>
-                <w:color w:val="1E1E1E"/>
-                <w:highlight w:val="white"/>
-              </w:rPr>
-            </w:pPr>
-          </w:p>
-          <w:p>
-            <w:pPr>
-              <w:autoSpaceDE w:val="0"/>
-              <w:autoSpaceDN w:val="0"/>
-              <w:adjustRightInd w:val="0"/>
-              <w:rPr>
-                <w:rFonts w:cs="Consolas"/>
-                <w:color w:val="1E1E1E"/>
-                <w:highlight w:val="white"/>
-              </w:rPr>
-            </w:pPr>
-            <w:r>
-              <w:rPr>
-                <w:rFonts w:cs="Consolas"/>
-                <w:color w:val="1E1E1E"/>
-                <w:highlight w:val="white"/>
-              </w:rPr>
-              <w:t>Started with CashflowRepository</w:t>
-            </w:r>
-          </w:p>
-          <w:p>
-            <w:pPr>
-              <w:autoSpaceDE w:val="0"/>
-              <w:autoSpaceDN w:val="0"/>
-              <w:adjustRightInd w:val="0"/>
-              <w:rPr>
-                <w:rFonts w:cs="Consolas"/>
-                <w:color w:val="1E1E1E"/>
-                <w:highlight w:val="white"/>
-              </w:rPr>
-            </w:pPr>
-            <w:r>
-              <w:rPr>
-                <w:rFonts w:cs="Consolas"/>
-                <w:color w:val="1E1E1E"/>
-                <w:highlight w:val="white"/>
-              </w:rPr>
-              <w:t>Have created IRepositoryRead&lt;TEntity&gt;, RepositoryReadDecoratorTest</w:t>
-            </w:r>
-            <w:r>
-              <w:rPr>
-                <w:rFonts w:cs="Consolas"/>
-                <w:color w:val="1E1E1E"/>
-                <w:highlight w:val="white"/>
-              </w:rPr>
-              <w:t>&lt;TEntity&gt;</w:t>
-            </w:r>
-            <w:r>
-              <w:rPr>
-                <w:rFonts w:cs="Consolas"/>
-                <w:color w:val="1E1E1E"/>
-                <w:highlight w:val="white"/>
-              </w:rPr>
-              <w:t xml:space="preserve"> class, and injected into container. It works!</w:t>
-            </w:r>
-            <w:r>
-              <w:rPr>
-                <w:rFonts w:cs="Consolas"/>
-                <w:color w:val="1E1E1E"/>
-                <w:highlight w:val="white"/>
-              </w:rPr>
-              <w:t xml:space="preserve"> Have also changed dependency in CashflowViewModel to use IreporsitoryRead&lt;Cashflow&gt;.</w:t>
-            </w:r>
-          </w:p>
-          <w:p>
-            <w:pPr>
-              <w:autoSpaceDE w:val="0"/>
-              <w:autoSpaceDN w:val="0"/>
-              <w:adjustRightInd w:val="0"/>
-              <w:rPr>
-                <w:rFonts w:cs="Consolas"/>
-                <w:color w:val="1E1E1E"/>
-                <w:highlight w:val="white"/>
-              </w:rPr>
-            </w:pPr>
-          </w:p>
-          <w:p>
-            <w:pPr>
-              <w:autoSpaceDE w:val="0"/>
-              <w:autoSpaceDN w:val="0"/>
-              <w:adjustRightInd w:val="0"/>
-              <w:rPr>
-                <w:rFonts w:cs="Consolas"/>
-                <w:color w:val="1E1E1E"/>
-                <w:highlight w:val="white"/>
-              </w:rPr>
-            </w:pPr>
-            <w:r>
-              <w:rPr>
-                <w:rFonts w:cs="Consolas"/>
-                <w:color w:val="1E1E1E"/>
-                <w:highlight w:val="white"/>
-              </w:rPr>
-              <w:t xml:space="preserve">Next is to create IRepositoryWrite and do the same. </w:t>
-            </w:r>
-          </w:p>
-          <w:p>
-            <w:pPr>
-              <w:autoSpaceDE w:val="0"/>
-              <w:autoSpaceDN w:val="0"/>
-              <w:adjustRightInd w:val="0"/>
-              <w:rPr>
-                <w:rFonts w:cs="Consolas"/>
-                <w:color w:val="1E1E1E"/>
-                <w:highlight w:val="white"/>
-              </w:rPr>
-            </w:pPr>
-            <w:r>
-              <w:rPr>
-                <w:rFonts w:cs="Consolas"/>
-                <w:color w:val="1E1E1E"/>
-                <w:highlight w:val="white"/>
-              </w:rPr>
-              <w:lastRenderedPageBreak/>
-              <w:t>Will ICashflowRepository then just be used for non-CRUD operations?</w:t>
-            </w:r>
-          </w:p>
-          <w:p>
-            <w:pPr>
-              <w:autoSpaceDE w:val="0"/>
-              <w:autoSpaceDN w:val="0"/>
-              <w:adjustRightInd w:val="0"/>
-              <w:rPr>
-                <w:rFonts w:cs="Consolas"/>
-                <w:color w:val="1E1E1E"/>
-                <w:highlight w:val="white"/>
-              </w:rPr>
-            </w:pPr>
-          </w:p>
-          <w:p>
-            <w:pPr>
-              <w:autoSpaceDE w:val="0"/>
-              <w:autoSpaceDN w:val="0"/>
-              <w:adjustRightInd w:val="0"/>
-              <w:rPr>
-                <w:rFonts w:cs="Consolas"/>
-                <w:color w:val="1E1E1E"/>
-                <w:highlight w:val="white"/>
-              </w:rPr>
-            </w:pPr>
-            <w:r>
-              <w:rPr>
-                <w:rFonts w:cs="Consolas"/>
-                <w:color w:val="1E1E1E"/>
-                <w:highlight w:val="white"/>
-              </w:rPr>
-              <w:t>CashflowRepostority still just inplements IcashfowRepository !!</w:t>
-            </w:r>
-          </w:p>
-          <w:p>
-            <w:pPr>
-              <w:autoSpaceDE w:val="0"/>
-              <w:autoSpaceDN w:val="0"/>
-              <w:adjustRightInd w:val="0"/>
-              <w:rPr>
-                <w:rFonts w:cs="Consolas"/>
-                <w:color w:val="1E1E1E"/>
-                <w:highlight w:val="white"/>
-              </w:rPr>
-            </w:pPr>
-          </w:p>
-          <w:p>
-            <w:pPr>
-              <w:autoSpaceDE w:val="0"/>
-              <w:autoSpaceDN w:val="0"/>
-              <w:adjustRightInd w:val="0"/>
-              <w:rPr>
-                <w:rFonts w:cs="Consolas"/>
-                <w:color w:val="1E1E1E"/>
-                <w:highlight w:val="white"/>
-              </w:rPr>
-            </w:pPr>
-            <w:r>
-              <w:rPr>
-                <w:rFonts w:cs="Consolas"/>
-                <w:color w:val="1E1E1E"/>
-                <w:highlight w:val="white"/>
-              </w:rPr>
-              <w:t>In which project should the decorators live?</w:t>
-            </w:r>
-          </w:p>
-          <w:p>
-            <w:pPr>
-              <w:autoSpaceDE w:val="0"/>
-              <w:autoSpaceDN w:val="0"/>
-              <w:adjustRightInd w:val="0"/>
-              <w:rPr>
-                <w:rFonts w:cs="Consolas"/>
-                <w:color w:val="1E1E1E"/>
-                <w:highlight w:val="white"/>
-              </w:rPr>
-            </w:pPr>
-          </w:p>
-          <w:p>
-            <w:pPr>
-              <w:autoSpaceDE w:val="0"/>
-              <w:autoSpaceDN w:val="0"/>
-              <w:adjustRightInd w:val="0"/>
-              <w:rPr>
-                <w:rFonts w:cs="Consolas"/>
-                <w:color w:val="1E1E1E"/>
-                <w:highlight w:val="white"/>
-              </w:rPr>
-            </w:pPr>
-            <w:r>
-              <w:rPr>
-                <w:rFonts w:cs="Consolas"/>
-                <w:color w:val="1E1E1E"/>
-                <w:highlight w:val="white"/>
-              </w:rPr>
-              <w:t>Do we need to inject for each entity type?</w:t>
-            </w:r>
-            <w:r>
-              <w:rPr>
-                <w:rFonts w:cs="Consolas"/>
-                <w:color w:val="1E1E1E"/>
-                <w:highlight w:val="white"/>
-              </w:rPr>
-              <w:t xml:space="preserve"> Yes until I research if it’s possible to mix generics and decorators in Windsor.</w:t>
-            </w:r>
-          </w:p>
-          <w:p>
-            <w:pPr>
-              <w:autoSpaceDE w:val="0"/>
-              <w:autoSpaceDN w:val="0"/>
-              <w:adjustRightInd w:val="0"/>
-              <w:rPr>
-                <w:rFonts w:cs="Consolas"/>
-                <w:color w:val="1E1E1E"/>
-                <w:highlight w:val="white"/>
-              </w:rPr>
-            </w:pPr>
-          </w:p>
-        </w:tc>
-        <w:tc>
-          <w:tcPr>
-            <w:tcW w:w="301" w:type="dxa"/>
-          </w:tcPr>
-          <w:p/>
-        </w:tc>
-      </w:tr>
-      <w:tr>
-        <w:tc>
-          <w:tcPr>
-            <w:tcW w:w="9039" w:type="dxa"/>
-          </w:tcPr>
-          <w:p>
-            <w:pPr>
-              <w:autoSpaceDE w:val="0"/>
-              <w:autoSpaceDN w:val="0"/>
-              <w:adjustRightInd w:val="0"/>
-              <w:rPr>
-                <w:rFonts w:cs="Consolas"/>
-                <w:color w:val="1E1E1E"/>
-                <w:highlight w:val="white"/>
-              </w:rPr>
-            </w:pPr>
-            <w:r>
-              <w:rPr>
-                <w:rFonts w:cs="Consolas"/>
-                <w:color w:val="1E1E1E"/>
-                <w:highlight w:val="white"/>
-              </w:rPr>
-              <w:lastRenderedPageBreak/>
+            <w:tcW w:w="331" w:type="dxa"/>
+          </w:tcPr>
+          <w:p/>
+        </w:tc>
+      </w:tr>
+      <w:tr>
+        <w:tc>
+          <w:tcPr>
+            <w:tcW w:w="9009" w:type="dxa"/>
+          </w:tcPr>
+          <w:p>
+            <w:pPr>
+              <w:autoSpaceDE w:val="0"/>
+              <w:autoSpaceDN w:val="0"/>
+              <w:adjustRightInd w:val="0"/>
+              <w:rPr>
+                <w:rFonts w:cs="Consolas"/>
+                <w:color w:val="1E1E1E"/>
+                <w:highlight w:val="white"/>
+              </w:rPr>
+            </w:pPr>
+            <w:r>
+              <w:rPr>
+                <w:rFonts w:cs="Consolas"/>
+                <w:color w:val="1E1E1E"/>
+                <w:highlight w:val="white"/>
+              </w:rPr>
               <w:t>CashflowEngine unit tests:</w:t>
             </w:r>
           </w:p>
@@ -2755,68 +2350,68 @@
         </w:tc>
         <w:tc>
           <w:tcPr>
-            <w:tcW w:w="301" w:type="dxa"/>
-          </w:tcPr>
-          <w:p/>
-        </w:tc>
-      </w:tr>
-      <w:tr>
-        <w:tc>
-          <w:tcPr>
-            <w:tcW w:w="9039" w:type="dxa"/>
-          </w:tcPr>
-          <w:p>
-            <w:pPr>
-              <w:autoSpaceDE w:val="0"/>
-              <w:autoSpaceDN w:val="0"/>
-              <w:adjustRightInd w:val="0"/>
-              <w:rPr>
-                <w:rFonts w:cs="Consolas"/>
-                <w:color w:val="1E1E1E"/>
-                <w:highlight w:val="white"/>
-              </w:rPr>
-            </w:pPr>
-            <w:r>
-              <w:rPr>
-                <w:rFonts w:cs="Consolas"/>
-                <w:color w:val="1E1E1E"/>
-                <w:highlight w:val="white"/>
-              </w:rPr>
-              <w:t xml:space="preserve">Refactor </w:t>
-            </w:r>
-            <w:r>
-              <w:rPr>
-                <w:rFonts w:ascii="Consolas" w:hAnsi="Consolas" w:cs="Consolas"/>
-                <w:color w:val="2B91AF"/>
-                <w:sz w:val="19"/>
-                <w:szCs w:val="19"/>
-                <w:highlight w:val="white"/>
-              </w:rPr>
-              <w:t>CommonRepository</w:t>
-            </w:r>
-            <w:r>
-              <w:rPr>
-                <w:rFonts w:ascii="Consolas" w:hAnsi="Consolas" w:cs="Consolas"/>
-                <w:color w:val="000000"/>
-                <w:sz w:val="19"/>
-                <w:szCs w:val="19"/>
-                <w:highlight w:val="white"/>
-              </w:rPr>
-              <w:t>.HandleDbEntityValidationException</w:t>
-            </w:r>
-          </w:p>
-        </w:tc>
-        <w:tc>
-          <w:tcPr>
-            <w:tcW w:w="301" w:type="dxa"/>
-          </w:tcPr>
-          <w:p/>
-        </w:tc>
-      </w:tr>
-      <w:tr>
-        <w:tc>
-          <w:tcPr>
-            <w:tcW w:w="9039" w:type="dxa"/>
+            <w:tcW w:w="331" w:type="dxa"/>
+          </w:tcPr>
+          <w:p/>
+        </w:tc>
+      </w:tr>
+      <w:tr>
+        <w:tc>
+          <w:tcPr>
+            <w:tcW w:w="9009" w:type="dxa"/>
+          </w:tcPr>
+          <w:p>
+            <w:pPr>
+              <w:autoSpaceDE w:val="0"/>
+              <w:autoSpaceDN w:val="0"/>
+              <w:adjustRightInd w:val="0"/>
+              <w:rPr>
+                <w:rFonts w:cs="Consolas"/>
+                <w:color w:val="1E1E1E"/>
+                <w:highlight w:val="white"/>
+              </w:rPr>
+            </w:pPr>
+            <w:r>
+              <w:rPr>
+                <w:rFonts w:cs="Consolas"/>
+                <w:color w:val="1E1E1E"/>
+                <w:highlight w:val="white"/>
+              </w:rPr>
+              <w:t>Pressing Enter on OK in Add/Edit will re-open the dialog</w:t>
+            </w:r>
+          </w:p>
+          <w:p>
+            <w:pPr>
+              <w:autoSpaceDE w:val="0"/>
+              <w:autoSpaceDN w:val="0"/>
+              <w:adjustRightInd w:val="0"/>
+              <w:rPr>
+                <w:rFonts w:cs="Consolas"/>
+                <w:color w:val="1E1E1E"/>
+                <w:highlight w:val="white"/>
+              </w:rPr>
+            </w:pPr>
+            <w:r>
+              <w:rPr>
+                <w:rFonts w:cs="Consolas"/>
+                <w:color w:val="1E1E1E"/>
+                <w:highlight w:val="white"/>
+              </w:rPr>
+              <w:t>Double-click to adjust column width also open Edit dialog</w:t>
+            </w:r>
+          </w:p>
+        </w:tc>
+        <w:tc>
+          <w:tcPr>
+            <w:tcW w:w="331" w:type="dxa"/>
+          </w:tcPr>
+          <w:p/>
+        </w:tc>
+      </w:tr>
+      <w:tr>
+        <w:tc>
+          <w:tcPr>
+            <w:tcW w:w="9009" w:type="dxa"/>
           </w:tcPr>
           <w:p>
             <w:pPr>
@@ -2841,15 +2436,15 @@
         </w:tc>
         <w:tc>
           <w:tcPr>
-            <w:tcW w:w="301" w:type="dxa"/>
-          </w:tcPr>
-          <w:p/>
-        </w:tc>
-      </w:tr>
-      <w:tr>
-        <w:tc>
-          <w:tcPr>
-            <w:tcW w:w="9039" w:type="dxa"/>
+            <w:tcW w:w="331" w:type="dxa"/>
+          </w:tcPr>
+          <w:p/>
+        </w:tc>
+      </w:tr>
+      <w:tr>
+        <w:tc>
+          <w:tcPr>
+            <w:tcW w:w="9009" w:type="dxa"/>
           </w:tcPr>
           <w:p>
             <w:pPr>
@@ -2874,190 +2469,129 @@
         </w:tc>
         <w:tc>
           <w:tcPr>
-            <w:tcW w:w="301" w:type="dxa"/>
-          </w:tcPr>
-          <w:p/>
-        </w:tc>
-      </w:tr>
-      <w:tr>
-        <w:tc>
-          <w:tcPr>
-            <w:tcW w:w="9039" w:type="dxa"/>
-          </w:tcPr>
-          <w:p>
-            <w:pPr>
-              <w:autoSpaceDE w:val="0"/>
-              <w:autoSpaceDN w:val="0"/>
-              <w:adjustRightInd w:val="0"/>
-              <w:rPr>
-                <w:rFonts w:cs="Consolas"/>
-                <w:color w:val="1E1E1E"/>
-                <w:highlight w:val="white"/>
-              </w:rPr>
-            </w:pPr>
-            <w:r>
-              <w:rPr>
-                <w:rFonts w:cs="Consolas"/>
-                <w:color w:val="1E1E1E"/>
-                <w:highlight w:val="white"/>
-              </w:rPr>
-              <w:t>Try more composing/embedding of WPF views/models</w:t>
-            </w:r>
-          </w:p>
-        </w:tc>
-        <w:tc>
-          <w:tcPr>
-            <w:tcW w:w="301" w:type="dxa"/>
-          </w:tcPr>
-          <w:p/>
-        </w:tc>
-      </w:tr>
-      <w:tr>
-        <w:tc>
-          <w:tcPr>
-            <w:tcW w:w="9039" w:type="dxa"/>
-          </w:tcPr>
-          <w:p>
-            <w:pPr>
-              <w:autoSpaceDE w:val="0"/>
-              <w:autoSpaceDN w:val="0"/>
-              <w:adjustRightInd w:val="0"/>
-              <w:rPr>
-                <w:rFonts w:cs="Consolas"/>
-                <w:color w:val="1E1E1E"/>
-                <w:highlight w:val="white"/>
-              </w:rPr>
-            </w:pPr>
-          </w:p>
-        </w:tc>
-        <w:tc>
-          <w:tcPr>
-            <w:tcW w:w="301" w:type="dxa"/>
-          </w:tcPr>
-          <w:p/>
-        </w:tc>
-      </w:tr>
-      <w:tr>
-        <w:tc>
-          <w:tcPr>
-            <w:tcW w:w="9039" w:type="dxa"/>
-          </w:tcPr>
-          <w:p>
-            <w:pPr>
-              <w:autoSpaceDE w:val="0"/>
-              <w:autoSpaceDN w:val="0"/>
-              <w:adjustRightInd w:val="0"/>
-              <w:rPr>
-                <w:rFonts w:cs="Consolas"/>
-                <w:color w:val="1E1E1E"/>
-                <w:highlight w:val="white"/>
-              </w:rPr>
-            </w:pPr>
-          </w:p>
-        </w:tc>
-        <w:tc>
-          <w:tcPr>
-            <w:tcW w:w="301" w:type="dxa"/>
-          </w:tcPr>
-          <w:p/>
-        </w:tc>
-      </w:tr>
-      <w:tr>
-        <w:tc>
-          <w:tcPr>
-            <w:tcW w:w="9039" w:type="dxa"/>
-          </w:tcPr>
-          <w:p>
-            <w:pPr>
-              <w:autoSpaceDE w:val="0"/>
-              <w:autoSpaceDN w:val="0"/>
-              <w:adjustRightInd w:val="0"/>
-              <w:rPr>
-                <w:rFonts w:cs="Consolas"/>
-                <w:color w:val="1E1E1E"/>
-                <w:highlight w:val="white"/>
-              </w:rPr>
-            </w:pPr>
-            <w:r>
-              <w:rPr>
-                <w:rFonts w:cs="Consolas"/>
-                <w:color w:val="1E1E1E"/>
-                <w:highlight w:val="white"/>
-              </w:rPr>
-              <w:t>Pressing Enter on OK in Add/Edit will re-open the dialog</w:t>
-            </w:r>
-          </w:p>
-          <w:p>
-            <w:pPr>
-              <w:autoSpaceDE w:val="0"/>
-              <w:autoSpaceDN w:val="0"/>
-              <w:adjustRightInd w:val="0"/>
-              <w:rPr>
-                <w:rFonts w:cs="Consolas"/>
-                <w:color w:val="1E1E1E"/>
-                <w:highlight w:val="white"/>
-              </w:rPr>
-            </w:pPr>
-            <w:r>
-              <w:rPr>
-                <w:rFonts w:cs="Consolas"/>
-                <w:color w:val="1E1E1E"/>
-                <w:highlight w:val="white"/>
-              </w:rPr>
-              <w:t>Double-click to adjust column width also open Edit dialog</w:t>
-            </w:r>
-          </w:p>
-        </w:tc>
-        <w:tc>
-          <w:tcPr>
-            <w:tcW w:w="301" w:type="dxa"/>
-          </w:tcPr>
-          <w:p/>
-        </w:tc>
-      </w:tr>
-      <w:tr>
-        <w:tc>
-          <w:tcPr>
-            <w:tcW w:w="9039" w:type="dxa"/>
-          </w:tcPr>
-          <w:p/>
-        </w:tc>
-        <w:tc>
-          <w:tcPr>
-            <w:tcW w:w="301" w:type="dxa"/>
-          </w:tcPr>
-          <w:p/>
-        </w:tc>
-      </w:tr>
-      <w:tr>
-        <w:tc>
-          <w:tcPr>
-            <w:tcW w:w="9039" w:type="dxa"/>
-          </w:tcPr>
-          <w:p>
-            <w:pPr>
-              <w:autoSpaceDE w:val="0"/>
-              <w:autoSpaceDN w:val="0"/>
-              <w:adjustRightInd w:val="0"/>
-              <w:rPr>
-                <w:rFonts w:cs="Consolas"/>
-                <w:color w:val="1E1E1E"/>
-                <w:highlight w:val="white"/>
-              </w:rPr>
-            </w:pPr>
-          </w:p>
-        </w:tc>
-        <w:tc>
-          <w:tcPr>
-            <w:tcW w:w="301" w:type="dxa"/>
-          </w:tcPr>
-          <w:p/>
-        </w:tc>
-      </w:tr>
-      <w:tr>
-        <w:tc>
-          <w:tcPr>
-            <w:tcW w:w="9039" w:type="dxa"/>
+            <w:tcW w:w="331" w:type="dxa"/>
+          </w:tcPr>
+          <w:p/>
+        </w:tc>
+      </w:tr>
+      <w:tr>
+        <w:tc>
+          <w:tcPr>
+            <w:tcW w:w="9009" w:type="dxa"/>
+          </w:tcPr>
+          <w:p>
+            <w:pPr>
+              <w:autoSpaceDE w:val="0"/>
+              <w:autoSpaceDN w:val="0"/>
+              <w:adjustRightInd w:val="0"/>
+              <w:rPr>
+                <w:rFonts w:cs="Consolas"/>
+                <w:color w:val="1E1E1E"/>
+                <w:highlight w:val="white"/>
+              </w:rPr>
+            </w:pPr>
+          </w:p>
+        </w:tc>
+        <w:tc>
+          <w:tcPr>
+            <w:tcW w:w="331" w:type="dxa"/>
+          </w:tcPr>
+          <w:p/>
+        </w:tc>
+      </w:tr>
+      <w:tr>
+        <w:tc>
+          <w:tcPr>
+            <w:tcW w:w="9009" w:type="dxa"/>
+          </w:tcPr>
+          <w:p>
+            <w:pPr>
+              <w:autoSpaceDE w:val="0"/>
+              <w:autoSpaceDN w:val="0"/>
+              <w:adjustRightInd w:val="0"/>
+              <w:rPr>
+                <w:rFonts w:cs="Consolas"/>
+                <w:color w:val="1E1E1E"/>
+                <w:highlight w:val="white"/>
+              </w:rPr>
+            </w:pPr>
+          </w:p>
+        </w:tc>
+        <w:tc>
+          <w:tcPr>
+            <w:tcW w:w="331" w:type="dxa"/>
+          </w:tcPr>
+          <w:p/>
+        </w:tc>
+      </w:tr>
+      <w:tr>
+        <w:tc>
+          <w:tcPr>
+            <w:tcW w:w="9009" w:type="dxa"/>
+          </w:tcPr>
+          <w:p>
+            <w:pPr>
+              <w:autoSpaceDE w:val="0"/>
+              <w:autoSpaceDN w:val="0"/>
+              <w:adjustRightInd w:val="0"/>
+              <w:rPr>
+                <w:rFonts w:cs="Consolas"/>
+                <w:color w:val="1E1E1E"/>
+                <w:highlight w:val="white"/>
+              </w:rPr>
+            </w:pPr>
+          </w:p>
+        </w:tc>
+        <w:tc>
+          <w:tcPr>
+            <w:tcW w:w="331" w:type="dxa"/>
+          </w:tcPr>
+          <w:p/>
+        </w:tc>
+      </w:tr>
+      <w:tr>
+        <w:tc>
+          <w:tcPr>
+            <w:tcW w:w="9009" w:type="dxa"/>
+          </w:tcPr>
+          <w:p/>
+        </w:tc>
+        <w:tc>
+          <w:tcPr>
+            <w:tcW w:w="331" w:type="dxa"/>
+          </w:tcPr>
+          <w:p/>
+        </w:tc>
+      </w:tr>
+      <w:tr>
+        <w:tc>
+          <w:tcPr>
+            <w:tcW w:w="9009" w:type="dxa"/>
+          </w:tcPr>
+          <w:p>
+            <w:pPr>
+              <w:autoSpaceDE w:val="0"/>
+              <w:autoSpaceDN w:val="0"/>
+              <w:adjustRightInd w:val="0"/>
+              <w:rPr>
+                <w:rFonts w:cs="Consolas"/>
+                <w:color w:val="1E1E1E"/>
+                <w:highlight w:val="white"/>
+              </w:rPr>
+            </w:pPr>
+          </w:p>
+        </w:tc>
+        <w:tc>
+          <w:tcPr>
+            <w:tcW w:w="331" w:type="dxa"/>
+          </w:tcPr>
+          <w:p/>
+        </w:tc>
+      </w:tr>
+      <w:tr>
+        <w:tc>
+          <w:tcPr>
+            <w:tcW w:w="9009" w:type="dxa"/>
           </w:tcPr>
           <w:p>
             <w:pPr>
@@ -3082,398 +2616,112 @@
         </w:tc>
         <w:tc>
           <w:tcPr>
-            <w:tcW w:w="301" w:type="dxa"/>
-          </w:tcPr>
-          <w:p/>
-        </w:tc>
-      </w:tr>
-      <w:tr>
-        <w:tc>
-          <w:tcPr>
-            <w:tcW w:w="9039" w:type="dxa"/>
-          </w:tcPr>
-          <w:p>
-            <w:pPr>
-              <w:autoSpaceDE w:val="0"/>
-              <w:autoSpaceDN w:val="0"/>
-              <w:adjustRightInd w:val="0"/>
-              <w:rPr>
-                <w:rFonts w:cs="Consolas"/>
-                <w:color w:val="1E1E1E"/>
-                <w:highlight w:val="white"/>
-              </w:rPr>
-            </w:pPr>
-          </w:p>
-        </w:tc>
-        <w:tc>
-          <w:tcPr>
-            <w:tcW w:w="301" w:type="dxa"/>
-          </w:tcPr>
-          <w:p/>
-        </w:tc>
-      </w:tr>
-      <w:tr>
-        <w:tc>
-          <w:tcPr>
-            <w:tcW w:w="9039" w:type="dxa"/>
-          </w:tcPr>
-          <w:p>
-            <w:pPr>
-              <w:autoSpaceDE w:val="0"/>
-              <w:autoSpaceDN w:val="0"/>
-              <w:adjustRightInd w:val="0"/>
-              <w:rPr>
-                <w:rFonts w:cs="Consolas"/>
-                <w:color w:val="1E1E1E"/>
-                <w:highlight w:val="white"/>
-              </w:rPr>
-            </w:pPr>
-          </w:p>
-        </w:tc>
-        <w:tc>
-          <w:tcPr>
-            <w:tcW w:w="301" w:type="dxa"/>
-          </w:tcPr>
-          <w:p/>
-        </w:tc>
-      </w:tr>
-      <w:tr>
-        <w:tc>
-          <w:tcPr>
-            <w:tcW w:w="9039" w:type="dxa"/>
-          </w:tcPr>
-          <w:p>
-            <w:pPr>
-              <w:autoSpaceDE w:val="0"/>
-              <w:autoSpaceDN w:val="0"/>
-              <w:adjustRightInd w:val="0"/>
-              <w:rPr>
-                <w:rFonts w:cs="Consolas"/>
-                <w:color w:val="1E1E1E"/>
-                <w:highlight w:val="white"/>
-              </w:rPr>
-            </w:pPr>
-          </w:p>
-        </w:tc>
-        <w:tc>
-          <w:tcPr>
-            <w:tcW w:w="301" w:type="dxa"/>
-          </w:tcPr>
-          <w:p/>
-        </w:tc>
-      </w:tr>
-      <w:tr>
-        <w:tc>
-          <w:tcPr>
-            <w:tcW w:w="9039" w:type="dxa"/>
-          </w:tcPr>
-          <w:p>
-            <w:pPr>
-              <w:autoSpaceDE w:val="0"/>
-              <w:autoSpaceDN w:val="0"/>
-              <w:adjustRightInd w:val="0"/>
-              <w:rPr>
-                <w:rFonts w:cs="Consolas"/>
-                <w:color w:val="1E1E1E"/>
-                <w:highlight w:val="white"/>
-              </w:rPr>
-            </w:pPr>
-          </w:p>
-        </w:tc>
-        <w:tc>
-          <w:tcPr>
-            <w:tcW w:w="301" w:type="dxa"/>
+            <w:tcW w:w="331" w:type="dxa"/>
+          </w:tcPr>
+          <w:p/>
+        </w:tc>
+      </w:tr>
+      <w:tr>
+        <w:tc>
+          <w:tcPr>
+            <w:tcW w:w="9009" w:type="dxa"/>
+          </w:tcPr>
+          <w:p>
+            <w:pPr>
+              <w:autoSpaceDE w:val="0"/>
+              <w:autoSpaceDN w:val="0"/>
+              <w:adjustRightInd w:val="0"/>
+              <w:rPr>
+                <w:rFonts w:cs="Consolas"/>
+                <w:color w:val="1E1E1E"/>
+                <w:highlight w:val="white"/>
+              </w:rPr>
+            </w:pPr>
+          </w:p>
+        </w:tc>
+        <w:tc>
+          <w:tcPr>
+            <w:tcW w:w="331" w:type="dxa"/>
+          </w:tcPr>
+          <w:p/>
+        </w:tc>
+      </w:tr>
+      <w:tr>
+        <w:tc>
+          <w:tcPr>
+            <w:tcW w:w="9009" w:type="dxa"/>
+          </w:tcPr>
+          <w:p>
+            <w:pPr>
+              <w:autoSpaceDE w:val="0"/>
+              <w:autoSpaceDN w:val="0"/>
+              <w:adjustRightInd w:val="0"/>
+              <w:rPr>
+                <w:rFonts w:cs="Consolas"/>
+                <w:color w:val="1E1E1E"/>
+                <w:highlight w:val="white"/>
+              </w:rPr>
+            </w:pPr>
+          </w:p>
+        </w:tc>
+        <w:tc>
+          <w:tcPr>
+            <w:tcW w:w="331" w:type="dxa"/>
+          </w:tcPr>
+          <w:p/>
+        </w:tc>
+      </w:tr>
+      <w:tr>
+        <w:tc>
+          <w:tcPr>
+            <w:tcW w:w="9009" w:type="dxa"/>
+          </w:tcPr>
+          <w:p>
+            <w:pPr>
+              <w:autoSpaceDE w:val="0"/>
+              <w:autoSpaceDN w:val="0"/>
+              <w:adjustRightInd w:val="0"/>
+              <w:rPr>
+                <w:rFonts w:cs="Consolas"/>
+                <w:color w:val="1E1E1E"/>
+                <w:highlight w:val="white"/>
+              </w:rPr>
+            </w:pPr>
+          </w:p>
+        </w:tc>
+        <w:tc>
+          <w:tcPr>
+            <w:tcW w:w="331" w:type="dxa"/>
+          </w:tcPr>
+          <w:p/>
+        </w:tc>
+      </w:tr>
+      <w:tr>
+        <w:tc>
+          <w:tcPr>
+            <w:tcW w:w="9009" w:type="dxa"/>
+          </w:tcPr>
+          <w:p>
+            <w:pPr>
+              <w:autoSpaceDE w:val="0"/>
+              <w:autoSpaceDN w:val="0"/>
+              <w:adjustRightInd w:val="0"/>
+              <w:rPr>
+                <w:rFonts w:cs="Consolas"/>
+                <w:color w:val="1E1E1E"/>
+                <w:highlight w:val="white"/>
+              </w:rPr>
+            </w:pPr>
+          </w:p>
+        </w:tc>
+        <w:tc>
+          <w:tcPr>
+            <w:tcW w:w="331" w:type="dxa"/>
           </w:tcPr>
           <w:p/>
         </w:tc>
       </w:tr>
     </w:tbl>
-    <w:p/>
-    <w:p/>
-    <w:p/>
-    <w:p/>
-    <w:p>
-      <w:r>
-        <w:t xml:space="preserve">Current - </w:t>
-      </w:r>
-      <w:r>
-        <w:t>??</w:t>
-      </w:r>
-      <w:r>
-        <w:t>CashflowProjection GenerateProjection(Cashflow cashflow, DateTime endDate, decimal threshold, mode)</w:t>
-      </w:r>
-    </w:p>
-    <w:p/>
-    <w:p>
-      <w:pPr>
-        <w:rPr>
-          <w:b/>
-        </w:rPr>
-      </w:pPr>
-      <w:r>
-        <w:rPr>
-          <w:b/>
-        </w:rPr>
-        <w:t>CashflowProjection/or list of items? GenerateProjection(accounts, startDate, endDate, openingBalance, threshold, mode)</w:t>
-      </w:r>
-    </w:p>
-    <w:p>
-      <w:r>
-        <w:t>List&lt;CashflowProjectionTransfer&gt;</w:t>
-      </w:r>
-      <w:r>
-        <w:t xml:space="preserve"> </w:t>
-      </w:r>
-      <w:r>
-        <w:t>xfers</w:t>
-      </w:r>
-      <w:r>
-        <w:t xml:space="preserve"> = G</w:t>
-      </w:r>
-      <w:r>
-        <w:t>enerate</w:t>
-      </w:r>
-      <w:r>
-        <w:t>ProjectionTransfers(accounts, start, end)</w:t>
-      </w:r>
-    </w:p>
-    <w:p/>
-    <w:p>
-      <w:r>
-        <w:t>List&lt;CashflowProjectionItem&gt;</w:t>
-      </w:r>
-      <w:r>
-        <w:t xml:space="preserve"> </w:t>
-      </w:r>
-      <w:r>
-        <w:t>cpis</w:t>
-      </w:r>
-      <w:r>
-        <w:t xml:space="preserve"> = </w:t>
-      </w:r>
-      <w:r>
-        <w:t>Generate</w:t>
-      </w:r>
-      <w:r>
-        <w:t>AggregatedProjectionItems(</w:t>
-      </w:r>
-      <w:r>
-        <w:t>xfers</w:t>
-      </w:r>
-      <w:r>
-        <w:t>,mode)</w:t>
-      </w:r>
-    </w:p>
-    <w:p/>
-    <w:p>
-      <w:r>
-        <w:t xml:space="preserve">List&lt;CashflowProjectionItem&gt; </w:t>
-      </w:r>
-      <w:r>
-        <w:t>ApplyOpeningBalanceAndThreshold</w:t>
-      </w:r>
-      <w:r>
-        <w:t>(cpis</w:t>
-      </w:r>
-      <w:r>
-        <w:t>, openbal, threshold)</w:t>
-      </w:r>
-    </w:p>
-    <w:p/>
-    <w:p/>
-    <w:p>
-      <w:r>
-        <w:t>--</w:t>
-      </w:r>
-    </w:p>
-    <w:p/>
-    <w:p/>
-    <w:p>
-      <w:r>
-        <w:lastRenderedPageBreak/>
-        <w:t>List&lt;CashflowProjectionTransfer&gt; GetCashflowProjectionTransfers(accounts, start, end)</w:t>
-      </w:r>
-    </w:p>
-    <w:p/>
-    <w:p>
-      <w:r>
-        <w:t>List&lt;CashflowProjectionItem&gt; GetCashflowProjectionItems(cpts, openingBalance, threshold, mode)</w:t>
-      </w:r>
-    </w:p>
-    <w:p/>
-    <w:p/>
-    <w:p>
-      <w:pPr>
-        <w:rPr>
-          <w:u w:val="single"/>
-        </w:rPr>
-      </w:pPr>
-      <w:r>
-        <w:rPr>
-          <w:u w:val="single"/>
-        </w:rPr>
-        <w:t>CashflowProjectionItem</w:t>
-      </w:r>
-    </w:p>
-    <w:p>
-      <w:r>
-        <w:t>PeriodName</w:t>
-      </w:r>
-    </w:p>
-    <w:p>
-      <w:r>
-        <w:t>PeriodStartDate</w:t>
-      </w:r>
-    </w:p>
-    <w:p>
-      <w:r>
-        <w:t>PeriodEndDate</w:t>
-      </w:r>
-    </w:p>
-    <w:p>
-      <w:r>
-        <w:t>Item</w:t>
-      </w:r>
-    </w:p>
-    <w:p>
-      <w:r>
-        <w:t>In/Out/Balance</w:t>
-      </w:r>
-    </w:p>
-    <w:p>
-      <w:r>
-        <w:t>BalanceState</w:t>
-      </w:r>
-    </w:p>
-    <w:p/>
-    <w:p/>
-    <w:p>
-      <w:r>
-        <w:t>Modes=Detail, Monthly Summary</w:t>
-      </w:r>
-    </w:p>
-    <w:p/>
-    <w:p>
-      <w:r>
-        <w:t>Monthly Summary aggregates by Category (or item if Category==None).</w:t>
-      </w:r>
-    </w:p>
-    <w:p/>
-    <w:p/>
-    <w:p>
-      <w:pPr>
-        <w:rPr>
-          <w:b/>
-          <w:u w:val="single"/>
-        </w:rPr>
-      </w:pPr>
-      <w:r>
-        <w:rPr>
-          <w:b/>
-          <w:u w:val="single"/>
-        </w:rPr>
-        <w:t>Cashflow Engine refactor</w:t>
-      </w:r>
-    </w:p>
-    <w:p/>
-    <w:p>
-      <w:pPr>
-        <w:rPr>
-          <w:u w:val="single"/>
-        </w:rPr>
-      </w:pPr>
-      <w:r>
-        <w:rPr>
-          <w:u w:val="single"/>
-        </w:rPr>
-        <w:t>Engine A</w:t>
-      </w:r>
-    </w:p>
-    <w:p/>
-    <w:p>
-      <w:r>
-        <w:t>Enum parameter to main Generate method.</w:t>
-      </w:r>
-    </w:p>
-    <w:p>
-      <w:r>
-        <w:t>Selection inside engine.</w:t>
-      </w:r>
-    </w:p>
-    <w:p/>
-    <w:p>
-      <w:pPr>
-        <w:rPr>
-          <w:u w:val="single"/>
-        </w:rPr>
-      </w:pPr>
-      <w:r>
-        <w:rPr>
-          <w:u w:val="single"/>
-        </w:rPr>
-        <w:t>Engine B</w:t>
-      </w:r>
-    </w:p>
-    <w:p/>
-    <w:p>
-      <w:r>
-        <w:t>Factory with CreateDetail and CreateMonthlySummary methods</w:t>
-      </w:r>
-    </w:p>
-    <w:p>
-      <w:r>
-        <w:t>VeiwModel shows list of Enums</w:t>
-      </w:r>
-    </w:p>
-    <w:p>
-      <w:r>
-        <w:t>Mode selection is made in ViewModel</w:t>
-      </w:r>
-    </w:p>
-    <w:p/>
-    <w:p>
-      <w:pPr>
-        <w:rPr>
-          <w:u w:val="single"/>
-        </w:rPr>
-      </w:pPr>
-      <w:r>
-        <w:rPr>
-          <w:u w:val="single"/>
-        </w:rPr>
-        <w:t>Engine C</w:t>
-      </w:r>
-    </w:p>
-    <w:p/>
-    <w:p>
-      <w:r>
-        <w:t>Register list of IAggregatedProjectGenerator in container</w:t>
-      </w:r>
-    </w:p>
-    <w:p>
-      <w:r>
-        <w:t xml:space="preserve">ViewModel to </w:t>
-      </w:r>
-      <w:r>
-        <w:t>use this list for the combo</w:t>
-      </w:r>
-    </w:p>
-    <w:p>
-      <w:r>
-        <w:t xml:space="preserve">Pass the selection as a parameter to the main </w:t>
-      </w:r>
-      <w:r>
-        <w:t xml:space="preserve">engine </w:t>
-      </w:r>
-      <w:r>
-        <w:t>Generate method</w:t>
-      </w:r>
-    </w:p>
-    <w:p>
-      <w:r>
-        <w:t>Selection made by user</w:t>
-      </w:r>
-    </w:p>
     <w:p/>
     <w:p/>
     <w:p/>
@@ -3991,6 +3239,7 @@
           </w:tcPr>
           <w:p>
             <w:r>
+              <w:lastRenderedPageBreak/>
               <w:t>Logging</w:t>
             </w:r>
             <w:r>

</xml_diff>

<commit_message>
Started using Design Data and composed Bank and BankAccount Views
</commit_message>
<xml_diff>
--- a/docs/Finances Design Notes.docx
+++ b/docs/Finances Design Notes.docx
@@ -1693,7 +1693,21 @@
                 <w:rFonts w:cs="Consolas"/>
                 <w:color w:val="FFC000"/>
               </w:rPr>
-              <w:t>Tried this but but found that decorators are not suitable for cross-cutting concerns, due to the proliferatuion of code required. Also by using these generic interfaces, not sure how you would add entity-specific repository methods.</w:t>
+              <w:t xml:space="preserve">Tried this but but found that decorators are not suitable for cross-cutting </w:t>
+            </w:r>
+            <w:r>
+              <w:rPr>
+                <w:rFonts w:cs="Consolas"/>
+                <w:color w:val="FFC000"/>
+              </w:rPr>
+              <w:t>concerns, due to the proliferat</w:t>
+            </w:r>
+            <w:r>
+              <w:rPr>
+                <w:rFonts w:cs="Consolas"/>
+                <w:color w:val="FFC000"/>
+              </w:rPr>
+              <w:t>ion of code required. Also by using these generic interfaces, not sure how you would add entity-specific repository methods.</w:t>
             </w:r>
           </w:p>
         </w:tc>
@@ -1976,6 +1990,211 @@
                 <w:color w:val="1E1E1E"/>
                 <w:highlight w:val="white"/>
               </w:rPr>
+              <w:t>Try more composing/embedding of WPF views/models</w:t>
+            </w:r>
+          </w:p>
+          <w:p>
+            <w:pPr>
+              <w:autoSpaceDE w:val="0"/>
+              <w:autoSpaceDN w:val="0"/>
+              <w:adjustRightInd w:val="0"/>
+              <w:rPr>
+                <w:rFonts w:cs="Consolas"/>
+                <w:color w:val="1E1E1E"/>
+                <w:highlight w:val="white"/>
+              </w:rPr>
+            </w:pPr>
+          </w:p>
+          <w:p>
+            <w:pPr>
+              <w:autoSpaceDE w:val="0"/>
+              <w:autoSpaceDN w:val="0"/>
+              <w:adjustRightInd w:val="0"/>
+              <w:rPr>
+                <w:rFonts w:cs="Consolas"/>
+                <w:color w:val="1E1E1E"/>
+                <w:highlight w:val="white"/>
+              </w:rPr>
+            </w:pPr>
+            <w:r>
+              <w:rPr>
+                <w:rFonts w:cs="Consolas"/>
+                <w:color w:val="1E1E1E"/>
+                <w:highlight w:val="white"/>
+              </w:rPr>
+              <w:t>TransferDirectionIncoming/Outgoing/TransferView</w:t>
+            </w:r>
+          </w:p>
+          <w:p>
+            <w:pPr>
+              <w:autoSpaceDE w:val="0"/>
+              <w:autoSpaceDN w:val="0"/>
+              <w:adjustRightInd w:val="0"/>
+              <w:rPr>
+                <w:rFonts w:cs="Consolas"/>
+                <w:color w:val="1E1E1E"/>
+                <w:highlight w:val="white"/>
+              </w:rPr>
+            </w:pPr>
+            <w:r>
+              <w:rPr>
+                <w:rFonts w:cs="Consolas"/>
+                <w:color w:val="1E1E1E"/>
+                <w:highlight w:val="white"/>
+              </w:rPr>
+              <w:t>“Incoming from “+account</w:t>
+            </w:r>
+          </w:p>
+          <w:p>
+            <w:pPr>
+              <w:autoSpaceDE w:val="0"/>
+              <w:autoSpaceDN w:val="0"/>
+              <w:adjustRightInd w:val="0"/>
+              <w:rPr>
+                <w:rFonts w:cs="Consolas"/>
+                <w:color w:val="1E1E1E"/>
+                <w:highlight w:val="white"/>
+              </w:rPr>
+            </w:pPr>
+            <w:r>
+              <w:rPr>
+                <w:rFonts w:cs="Consolas"/>
+                <w:color w:val="1E1E1E"/>
+                <w:highlight w:val="white"/>
+              </w:rPr>
+              <w:t>“Outging to “+account</w:t>
+            </w:r>
+          </w:p>
+          <w:p>
+            <w:pPr>
+              <w:autoSpaceDE w:val="0"/>
+              <w:autoSpaceDN w:val="0"/>
+              <w:adjustRightInd w:val="0"/>
+              <w:rPr>
+                <w:rFonts w:cs="Consolas"/>
+                <w:color w:val="1E1E1E"/>
+                <w:highlight w:val="white"/>
+              </w:rPr>
+            </w:pPr>
+            <w:r>
+              <w:rPr>
+                <w:rFonts w:cs="Consolas"/>
+                <w:color w:val="1E1E1E"/>
+                <w:highlight w:val="white"/>
+              </w:rPr>
+              <w:t xml:space="preserve">“Transfer from “+account+ </w:t>
+            </w:r>
+            <w:r>
+              <w:rPr>
+                <w:rFonts w:cs="Consolas"/>
+                <w:color w:val="1E1E1E"/>
+                <w:highlight w:val="white"/>
+              </w:rPr>
+              <w:sym w:font="Wingdings" w:char="F0E0"/>
+            </w:r>
+            <w:r>
+              <w:rPr>
+                <w:rFonts w:cs="Consolas"/>
+                <w:color w:val="1E1E1E"/>
+                <w:highlight w:val="white"/>
+              </w:rPr>
+              <w:t xml:space="preserve"> +account</w:t>
+            </w:r>
+          </w:p>
+          <w:p>
+            <w:pPr>
+              <w:autoSpaceDE w:val="0"/>
+              <w:autoSpaceDN w:val="0"/>
+              <w:adjustRightInd w:val="0"/>
+              <w:rPr>
+                <w:rFonts w:cs="Consolas"/>
+                <w:color w:val="1E1E1E"/>
+                <w:highlight w:val="white"/>
+              </w:rPr>
+            </w:pPr>
+          </w:p>
+          <w:p>
+            <w:pPr>
+              <w:autoSpaceDE w:val="0"/>
+              <w:autoSpaceDN w:val="0"/>
+              <w:adjustRightInd w:val="0"/>
+              <w:rPr>
+                <w:rFonts w:cs="Consolas"/>
+                <w:color w:val="1E1E1E"/>
+                <w:highlight w:val="white"/>
+              </w:rPr>
+            </w:pPr>
+            <w:r>
+              <w:rPr>
+                <w:rFonts w:cs="Consolas"/>
+                <w:color w:val="1E1E1E"/>
+                <w:highlight w:val="white"/>
+              </w:rPr>
+              <w:t>TransferDirectionView</w:t>
+            </w:r>
+          </w:p>
+          <w:p>
+            <w:pPr>
+              <w:autoSpaceDE w:val="0"/>
+              <w:autoSpaceDN w:val="0"/>
+              <w:adjustRightInd w:val="0"/>
+              <w:rPr>
+                <w:rFonts w:cs="Consolas"/>
+                <w:color w:val="1E1E1E"/>
+                <w:highlight w:val="white"/>
+              </w:rPr>
+            </w:pPr>
+            <w:r>
+              <w:rPr>
+                <w:rFonts w:cs="Consolas"/>
+                <w:color w:val="1E1E1E"/>
+                <w:highlight w:val="white"/>
+              </w:rPr>
+              <w:t>Logic for displaying one of the above</w:t>
+            </w:r>
+          </w:p>
+          <w:p>
+            <w:pPr>
+              <w:autoSpaceDE w:val="0"/>
+              <w:autoSpaceDN w:val="0"/>
+              <w:adjustRightInd w:val="0"/>
+              <w:rPr>
+                <w:rFonts w:cs="Consolas"/>
+                <w:color w:val="1E1E1E"/>
+                <w:highlight w:val="white"/>
+              </w:rPr>
+            </w:pPr>
+          </w:p>
+        </w:tc>
+        <w:tc>
+          <w:tcPr>
+            <w:tcW w:w="331" w:type="dxa"/>
+          </w:tcPr>
+          <w:p/>
+        </w:tc>
+      </w:tr>
+      <w:tr>
+        <w:tc>
+          <w:tcPr>
+            <w:tcW w:w="9009" w:type="dxa"/>
+          </w:tcPr>
+          <w:p>
+            <w:pPr>
+              <w:autoSpaceDE w:val="0"/>
+              <w:autoSpaceDN w:val="0"/>
+              <w:adjustRightInd w:val="0"/>
+              <w:rPr>
+                <w:rFonts w:cs="Consolas"/>
+                <w:color w:val="1E1E1E"/>
+                <w:highlight w:val="white"/>
+              </w:rPr>
+            </w:pPr>
+            <w:r>
+              <w:rPr>
+                <w:rFonts w:cs="Consolas"/>
+                <w:color w:val="1E1E1E"/>
+                <w:highlight w:val="white"/>
+              </w:rPr>
               <w:t>Column filtering?</w:t>
             </w:r>
           </w:p>
@@ -2076,39 +2295,6 @@
                 <w:highlight w:val="white"/>
               </w:rPr>
               <w:t>Library-specific unit test projects?</w:t>
-            </w:r>
-          </w:p>
-        </w:tc>
-        <w:tc>
-          <w:tcPr>
-            <w:tcW w:w="331" w:type="dxa"/>
-          </w:tcPr>
-          <w:p/>
-        </w:tc>
-      </w:tr>
-      <w:tr>
-        <w:tc>
-          <w:tcPr>
-            <w:tcW w:w="9009" w:type="dxa"/>
-          </w:tcPr>
-          <w:p>
-            <w:pPr>
-              <w:autoSpaceDE w:val="0"/>
-              <w:autoSpaceDN w:val="0"/>
-              <w:adjustRightInd w:val="0"/>
-              <w:rPr>
-                <w:rFonts w:cs="Consolas"/>
-                <w:color w:val="1E1E1E"/>
-                <w:highlight w:val="white"/>
-              </w:rPr>
-            </w:pPr>
-            <w:r>
-              <w:rPr>
-                <w:rFonts w:cs="Consolas"/>
-                <w:color w:val="1E1E1E"/>
-                <w:highlight w:val="white"/>
-              </w:rPr>
-              <w:t>Try more composing/embedding of WPF views/models</w:t>
             </w:r>
           </w:p>
         </w:tc>
@@ -2298,6 +2484,7 @@
                 <w:szCs w:val="21"/>
                 <w:highlight w:val="white"/>
               </w:rPr>
+              <w:lastRenderedPageBreak/>
               <w:t>TransferFrequencyDateCalculatorMonthly</w:t>
             </w:r>
           </w:p>
@@ -2377,6 +2564,7 @@
                 <w:color w:val="1E1E1E"/>
                 <w:highlight w:val="white"/>
               </w:rPr>
+              <w:lastRenderedPageBreak/>
               <w:t>Pressing Enter on OK in Add/Edit will re-open the dialog</w:t>
             </w:r>
           </w:p>
@@ -3239,7 +3427,6 @@
           </w:tcPr>
           <w:p>
             <w:r>
-              <w:lastRenderedPageBreak/>
               <w:t>Logging</w:t>
             </w:r>
             <w:r>

</xml_diff>

<commit_message>
Column sorting. Hide bank name if logo. Double-click headers bug fix.
</commit_message>
<xml_diff>
--- a/docs/Finances Design Notes.docx
+++ b/docs/Finances Design Notes.docx
@@ -1832,6 +1832,633 @@
         <w:tc>
           <w:tcPr>
             <w:tcW w:w="9009" w:type="dxa"/>
+          </w:tcPr>
+          <w:p>
+            <w:pPr>
+              <w:autoSpaceDE w:val="0"/>
+              <w:autoSpaceDN w:val="0"/>
+              <w:adjustRightInd w:val="0"/>
+              <w:rPr>
+                <w:rFonts w:cs="Consolas"/>
+                <w:color w:val="1E1E1E"/>
+                <w:highlight w:val="white"/>
+              </w:rPr>
+            </w:pPr>
+            <w:r>
+              <w:rPr>
+                <w:rFonts w:cs="Consolas"/>
+                <w:color w:val="1E1E1E"/>
+                <w:highlight w:val="white"/>
+              </w:rPr>
+              <w:t>Try more composing/embedding of WPF views/models</w:t>
+            </w:r>
+          </w:p>
+          <w:p>
+            <w:pPr>
+              <w:autoSpaceDE w:val="0"/>
+              <w:autoSpaceDN w:val="0"/>
+              <w:adjustRightInd w:val="0"/>
+              <w:rPr>
+                <w:rFonts w:cs="Consolas"/>
+                <w:color w:val="1E1E1E"/>
+                <w:highlight w:val="white"/>
+              </w:rPr>
+            </w:pPr>
+          </w:p>
+          <w:p>
+            <w:pPr>
+              <w:autoSpaceDE w:val="0"/>
+              <w:autoSpaceDN w:val="0"/>
+              <w:adjustRightInd w:val="0"/>
+              <w:rPr>
+                <w:rFonts w:cs="Consolas"/>
+                <w:color w:val="1E1E1E"/>
+                <w:highlight w:val="white"/>
+              </w:rPr>
+            </w:pPr>
+            <w:r>
+              <w:rPr>
+                <w:rFonts w:cs="Consolas"/>
+                <w:color w:val="1E1E1E"/>
+                <w:highlight w:val="white"/>
+              </w:rPr>
+              <w:t>TransferDirectionIncoming/Outgoing/TransferView</w:t>
+            </w:r>
+          </w:p>
+          <w:p>
+            <w:pPr>
+              <w:autoSpaceDE w:val="0"/>
+              <w:autoSpaceDN w:val="0"/>
+              <w:adjustRightInd w:val="0"/>
+              <w:rPr>
+                <w:rFonts w:cs="Consolas"/>
+                <w:color w:val="1E1E1E"/>
+                <w:highlight w:val="white"/>
+              </w:rPr>
+            </w:pPr>
+            <w:r>
+              <w:rPr>
+                <w:rFonts w:cs="Consolas"/>
+                <w:color w:val="1E1E1E"/>
+                <w:highlight w:val="white"/>
+              </w:rPr>
+              <w:t>“Incoming from “+account</w:t>
+            </w:r>
+          </w:p>
+          <w:p>
+            <w:pPr>
+              <w:autoSpaceDE w:val="0"/>
+              <w:autoSpaceDN w:val="0"/>
+              <w:adjustRightInd w:val="0"/>
+              <w:rPr>
+                <w:rFonts w:cs="Consolas"/>
+                <w:color w:val="1E1E1E"/>
+                <w:highlight w:val="white"/>
+              </w:rPr>
+            </w:pPr>
+            <w:r>
+              <w:rPr>
+                <w:rFonts w:cs="Consolas"/>
+                <w:color w:val="1E1E1E"/>
+                <w:highlight w:val="white"/>
+              </w:rPr>
+              <w:t>“Outging to “+account</w:t>
+            </w:r>
+          </w:p>
+          <w:p>
+            <w:pPr>
+              <w:autoSpaceDE w:val="0"/>
+              <w:autoSpaceDN w:val="0"/>
+              <w:adjustRightInd w:val="0"/>
+              <w:rPr>
+                <w:rFonts w:cs="Consolas"/>
+                <w:color w:val="1E1E1E"/>
+                <w:highlight w:val="white"/>
+              </w:rPr>
+            </w:pPr>
+            <w:r>
+              <w:rPr>
+                <w:rFonts w:cs="Consolas"/>
+                <w:color w:val="1E1E1E"/>
+                <w:highlight w:val="white"/>
+              </w:rPr>
+              <w:t xml:space="preserve">“Transfer from “+account+ </w:t>
+            </w:r>
+            <w:r>
+              <w:rPr>
+                <w:rFonts w:cs="Consolas"/>
+                <w:color w:val="1E1E1E"/>
+                <w:highlight w:val="white"/>
+              </w:rPr>
+              <w:sym w:font="Wingdings" w:char="F0E0"/>
+            </w:r>
+            <w:r>
+              <w:rPr>
+                <w:rFonts w:cs="Consolas"/>
+                <w:color w:val="1E1E1E"/>
+                <w:highlight w:val="white"/>
+              </w:rPr>
+              <w:t xml:space="preserve"> +account</w:t>
+            </w:r>
+          </w:p>
+          <w:p>
+            <w:pPr>
+              <w:autoSpaceDE w:val="0"/>
+              <w:autoSpaceDN w:val="0"/>
+              <w:adjustRightInd w:val="0"/>
+              <w:rPr>
+                <w:rFonts w:cs="Consolas"/>
+                <w:color w:val="1E1E1E"/>
+                <w:highlight w:val="white"/>
+              </w:rPr>
+            </w:pPr>
+          </w:p>
+          <w:p>
+            <w:pPr>
+              <w:autoSpaceDE w:val="0"/>
+              <w:autoSpaceDN w:val="0"/>
+              <w:adjustRightInd w:val="0"/>
+              <w:rPr>
+                <w:rFonts w:cs="Consolas"/>
+                <w:color w:val="1E1E1E"/>
+                <w:highlight w:val="white"/>
+              </w:rPr>
+            </w:pPr>
+            <w:r>
+              <w:rPr>
+                <w:rFonts w:cs="Consolas"/>
+                <w:color w:val="1E1E1E"/>
+                <w:highlight w:val="white"/>
+              </w:rPr>
+              <w:t>TransferDirectionView</w:t>
+            </w:r>
+          </w:p>
+          <w:p>
+            <w:pPr>
+              <w:autoSpaceDE w:val="0"/>
+              <w:autoSpaceDN w:val="0"/>
+              <w:adjustRightInd w:val="0"/>
+              <w:rPr>
+                <w:rFonts w:cs="Consolas"/>
+                <w:color w:val="1E1E1E"/>
+                <w:highlight w:val="white"/>
+              </w:rPr>
+            </w:pPr>
+            <w:r>
+              <w:rPr>
+                <w:rFonts w:cs="Consolas"/>
+                <w:color w:val="1E1E1E"/>
+                <w:highlight w:val="white"/>
+              </w:rPr>
+              <w:t>Logic for displaying one of the above</w:t>
+            </w:r>
+          </w:p>
+        </w:tc>
+        <w:tc>
+          <w:tcPr>
+            <w:tcW w:w="331" w:type="dxa"/>
+          </w:tcPr>
+          <w:p/>
+        </w:tc>
+      </w:tr>
+      <w:tr>
+        <w:tc>
+          <w:tcPr>
+            <w:tcW w:w="9009" w:type="dxa"/>
+          </w:tcPr>
+          <w:p>
+            <w:pPr>
+              <w:autoSpaceDE w:val="0"/>
+              <w:autoSpaceDN w:val="0"/>
+              <w:adjustRightInd w:val="0"/>
+              <w:rPr>
+                <w:rFonts w:cs="Consolas"/>
+                <w:color w:val="1E1E1E"/>
+                <w:highlight w:val="white"/>
+              </w:rPr>
+            </w:pPr>
+            <w:r>
+              <w:rPr>
+                <w:rFonts w:cs="Consolas"/>
+                <w:color w:val="1E1E1E"/>
+                <w:highlight w:val="white"/>
+              </w:rPr>
+              <w:t>Sorting by column:</w:t>
+            </w:r>
+          </w:p>
+          <w:p>
+            <w:pPr>
+              <w:autoSpaceDE w:val="0"/>
+              <w:autoSpaceDN w:val="0"/>
+              <w:adjustRightInd w:val="0"/>
+              <w:rPr>
+                <w:rFonts w:cs="Consolas"/>
+                <w:color w:val="1E1E1E"/>
+                <w:highlight w:val="white"/>
+              </w:rPr>
+            </w:pPr>
+            <w:r>
+              <w:rPr>
+                <w:rFonts w:cs="Consolas"/>
+                <w:color w:val="1E1E1E"/>
+                <w:highlight w:val="white"/>
+              </w:rPr>
+              <w:t>Add DataListView prop to base. Move command to base, or at least command code?</w:t>
+            </w:r>
+          </w:p>
+          <w:p>
+            <w:pPr>
+              <w:autoSpaceDE w:val="0"/>
+              <w:autoSpaceDN w:val="0"/>
+              <w:adjustRightInd w:val="0"/>
+              <w:rPr>
+                <w:rFonts w:cs="Consolas"/>
+                <w:color w:val="1E1E1E"/>
+                <w:highlight w:val="white"/>
+              </w:rPr>
+            </w:pPr>
+            <w:r>
+              <w:rPr>
+                <w:rFonts w:cs="Consolas"/>
+                <w:color w:val="1E1E1E"/>
+                <w:highlight w:val="white"/>
+              </w:rPr>
+              <w:t>Make View XAML more generic?</w:t>
+            </w:r>
+          </w:p>
+          <w:p>
+            <w:pPr>
+              <w:autoSpaceDE w:val="0"/>
+              <w:autoSpaceDN w:val="0"/>
+              <w:adjustRightInd w:val="0"/>
+              <w:rPr>
+                <w:rFonts w:cs="Consolas"/>
+                <w:color w:val="1E1E1E"/>
+                <w:highlight w:val="white"/>
+              </w:rPr>
+            </w:pPr>
+          </w:p>
+          <w:p>
+            <w:pPr>
+              <w:autoSpaceDE w:val="0"/>
+              <w:autoSpaceDN w:val="0"/>
+              <w:adjustRightInd w:val="0"/>
+              <w:rPr>
+                <w:rFonts w:cs="Consolas"/>
+                <w:color w:val="1E1E1E"/>
+                <w:highlight w:val="white"/>
+              </w:rPr>
+            </w:pPr>
+            <w:r>
+              <w:rPr>
+                <w:rFonts w:cs="Consolas"/>
+                <w:color w:val="1E1E1E"/>
+                <w:highlight w:val="white"/>
+              </w:rPr>
+              <w:t>SortedListViewModelBase?</w:t>
+            </w:r>
+          </w:p>
+        </w:tc>
+        <w:tc>
+          <w:tcPr>
+            <w:tcW w:w="331" w:type="dxa"/>
+          </w:tcPr>
+          <w:p/>
+        </w:tc>
+      </w:tr>
+      <w:tr>
+        <w:tc>
+          <w:tcPr>
+            <w:tcW w:w="9009" w:type="dxa"/>
+          </w:tcPr>
+          <w:p>
+            <w:pPr>
+              <w:autoSpaceDE w:val="0"/>
+              <w:autoSpaceDN w:val="0"/>
+              <w:adjustRightInd w:val="0"/>
+              <w:rPr>
+                <w:rFonts w:cs="Consolas"/>
+                <w:color w:val="1E1E1E"/>
+                <w:highlight w:val="white"/>
+              </w:rPr>
+            </w:pPr>
+            <w:r>
+              <w:rPr>
+                <w:rFonts w:cs="Consolas"/>
+                <w:color w:val="1E1E1E"/>
+                <w:highlight w:val="white"/>
+              </w:rPr>
+              <w:t xml:space="preserve">Option to hide bank name? Or hide if logo present </w:t>
+            </w:r>
+            <w:r>
+              <w:rPr>
+                <w:rFonts w:cs="Consolas"/>
+                <w:color w:val="1E1E1E"/>
+                <w:highlight w:val="white"/>
+              </w:rPr>
+              <w:t>–</w:t>
+            </w:r>
+            <w:r>
+              <w:rPr>
+                <w:rFonts w:cs="Consolas"/>
+                <w:color w:val="1E1E1E"/>
+                <w:highlight w:val="white"/>
+              </w:rPr>
+              <w:t xml:space="preserve"> done</w:t>
+            </w:r>
+          </w:p>
+        </w:tc>
+        <w:tc>
+          <w:tcPr>
+            <w:tcW w:w="331" w:type="dxa"/>
+          </w:tcPr>
+          <w:p/>
+        </w:tc>
+      </w:tr>
+      <w:tr>
+        <w:tc>
+          <w:tcPr>
+            <w:tcW w:w="9009" w:type="dxa"/>
+          </w:tcPr>
+          <w:p>
+            <w:pPr>
+              <w:autoSpaceDE w:val="0"/>
+              <w:autoSpaceDN w:val="0"/>
+              <w:adjustRightInd w:val="0"/>
+              <w:rPr>
+                <w:rFonts w:cs="Consolas"/>
+                <w:color w:val="1E1E1E"/>
+                <w:highlight w:val="white"/>
+              </w:rPr>
+            </w:pPr>
+            <w:r>
+              <w:rPr>
+                <w:rFonts w:cs="Consolas"/>
+                <w:color w:val="1E1E1E"/>
+                <w:highlight w:val="white"/>
+              </w:rPr>
+              <w:t>Pressing Enter on OK in Add/Edit will re-open the dialog</w:t>
+            </w:r>
+          </w:p>
+        </w:tc>
+        <w:tc>
+          <w:tcPr>
+            <w:tcW w:w="331" w:type="dxa"/>
+          </w:tcPr>
+          <w:p/>
+        </w:tc>
+      </w:tr>
+      <w:tr>
+        <w:tc>
+          <w:tcPr>
+            <w:tcW w:w="9009" w:type="dxa"/>
+          </w:tcPr>
+          <w:p>
+            <w:pPr>
+              <w:autoSpaceDE w:val="0"/>
+              <w:autoSpaceDN w:val="0"/>
+              <w:adjustRightInd w:val="0"/>
+              <w:rPr>
+                <w:rFonts w:cs="Consolas"/>
+                <w:color w:val="1E1E1E"/>
+                <w:highlight w:val="white"/>
+              </w:rPr>
+            </w:pPr>
+            <w:r>
+              <w:rPr>
+                <w:rFonts w:cs="Consolas"/>
+                <w:color w:val="1E1E1E"/>
+                <w:highlight w:val="white"/>
+              </w:rPr>
+              <w:t>Double-click to adjust column width also open Edit dialog – fixed for Transfers</w:t>
+            </w:r>
+          </w:p>
+          <w:p>
+            <w:pPr>
+              <w:autoSpaceDE w:val="0"/>
+              <w:autoSpaceDN w:val="0"/>
+              <w:adjustRightInd w:val="0"/>
+              <w:rPr>
+                <w:rFonts w:ascii="Consolas" w:hAnsi="Consolas" w:cs="Consolas"/>
+                <w:color w:val="0000FF"/>
+                <w:sz w:val="19"/>
+                <w:szCs w:val="19"/>
+                <w:highlight w:val="white"/>
+              </w:rPr>
+            </w:pPr>
+            <w:r>
+              <w:rPr>
+                <w:rFonts w:cs="Consolas"/>
+                <w:color w:val="1E1E1E"/>
+                <w:highlight w:val="white"/>
+              </w:rPr>
+              <w:t xml:space="preserve">Just add </w:t>
+            </w:r>
+            <w:r>
+              <w:rPr>
+                <w:rFonts w:ascii="Consolas" w:hAnsi="Consolas" w:cs="Consolas"/>
+                <w:color w:val="FF0000"/>
+                <w:sz w:val="19"/>
+                <w:szCs w:val="19"/>
+                <w:highlight w:val="white"/>
+              </w:rPr>
+              <w:t>MouseDoubleClickCommand</w:t>
+            </w:r>
+            <w:r>
+              <w:rPr>
+                <w:rFonts w:ascii="Consolas" w:hAnsi="Consolas" w:cs="Consolas"/>
+                <w:color w:val="0000FF"/>
+                <w:sz w:val="19"/>
+                <w:szCs w:val="19"/>
+                <w:highlight w:val="white"/>
+              </w:rPr>
+              <w:t>="{</w:t>
+            </w:r>
+            <w:r>
+              <w:rPr>
+                <w:rFonts w:ascii="Consolas" w:hAnsi="Consolas" w:cs="Consolas"/>
+                <w:color w:val="A31515"/>
+                <w:sz w:val="19"/>
+                <w:szCs w:val="19"/>
+                <w:highlight w:val="white"/>
+              </w:rPr>
+              <w:t>Binding</w:t>
+            </w:r>
+            <w:r>
+              <w:rPr>
+                <w:rFonts w:ascii="Consolas" w:hAnsi="Consolas" w:cs="Consolas"/>
+                <w:color w:val="FF0000"/>
+                <w:sz w:val="19"/>
+                <w:szCs w:val="19"/>
+                <w:highlight w:val="white"/>
+              </w:rPr>
+              <w:t xml:space="preserve"> EditCommand</w:t>
+            </w:r>
+            <w:r>
+              <w:rPr>
+                <w:rFonts w:ascii="Consolas" w:hAnsi="Consolas" w:cs="Consolas"/>
+                <w:color w:val="0000FF"/>
+                <w:sz w:val="19"/>
+                <w:szCs w:val="19"/>
+                <w:highlight w:val="white"/>
+              </w:rPr>
+              <w:t>}"</w:t>
+            </w:r>
+          </w:p>
+          <w:p>
+            <w:pPr>
+              <w:autoSpaceDE w:val="0"/>
+              <w:autoSpaceDN w:val="0"/>
+              <w:adjustRightInd w:val="0"/>
+              <w:rPr>
+                <w:rFonts w:ascii="Consolas" w:hAnsi="Consolas" w:cs="Consolas"/>
+                <w:color w:val="0000FF"/>
+                <w:sz w:val="19"/>
+                <w:szCs w:val="19"/>
+                <w:highlight w:val="white"/>
+              </w:rPr>
+            </w:pPr>
+            <w:r>
+              <w:rPr>
+                <w:rFonts w:ascii="Consolas" w:hAnsi="Consolas" w:cs="Consolas"/>
+                <w:color w:val="0000FF"/>
+                <w:sz w:val="19"/>
+                <w:szCs w:val="19"/>
+                <w:highlight w:val="white"/>
+              </w:rPr>
+              <w:t>And change InteractionTriggers to InputBindings</w:t>
+            </w:r>
+          </w:p>
+          <w:p>
+            <w:pPr>
+              <w:autoSpaceDE w:val="0"/>
+              <w:autoSpaceDN w:val="0"/>
+              <w:adjustRightInd w:val="0"/>
+              <w:rPr>
+                <w:rFonts w:ascii="Consolas" w:hAnsi="Consolas" w:cs="Consolas"/>
+                <w:color w:val="0000FF"/>
+                <w:sz w:val="19"/>
+                <w:szCs w:val="19"/>
+                <w:highlight w:val="white"/>
+              </w:rPr>
+            </w:pPr>
+            <w:r>
+              <w:rPr>
+                <w:rFonts w:ascii="Consolas" w:hAnsi="Consolas" w:cs="Consolas"/>
+                <w:color w:val="0000FF"/>
+                <w:sz w:val="19"/>
+                <w:szCs w:val="19"/>
+                <w:highlight w:val="white"/>
+              </w:rPr>
+              <w:t>Transfers - done</w:t>
+            </w:r>
+          </w:p>
+          <w:p>
+            <w:pPr>
+              <w:autoSpaceDE w:val="0"/>
+              <w:autoSpaceDN w:val="0"/>
+              <w:adjustRightInd w:val="0"/>
+              <w:rPr>
+                <w:rFonts w:ascii="Consolas" w:hAnsi="Consolas" w:cs="Consolas"/>
+                <w:color w:val="0000FF"/>
+                <w:sz w:val="19"/>
+                <w:szCs w:val="19"/>
+                <w:highlight w:val="white"/>
+              </w:rPr>
+            </w:pPr>
+            <w:r>
+              <w:rPr>
+                <w:rFonts w:ascii="Consolas" w:hAnsi="Consolas" w:cs="Consolas"/>
+                <w:color w:val="0000FF"/>
+                <w:sz w:val="19"/>
+                <w:szCs w:val="19"/>
+                <w:highlight w:val="white"/>
+              </w:rPr>
+              <w:t>Banks - done</w:t>
+            </w:r>
+          </w:p>
+          <w:p>
+            <w:pPr>
+              <w:autoSpaceDE w:val="0"/>
+              <w:autoSpaceDN w:val="0"/>
+              <w:adjustRightInd w:val="0"/>
+              <w:rPr>
+                <w:rFonts w:ascii="Consolas" w:hAnsi="Consolas" w:cs="Consolas"/>
+                <w:color w:val="0000FF"/>
+                <w:sz w:val="19"/>
+                <w:szCs w:val="19"/>
+                <w:highlight w:val="white"/>
+              </w:rPr>
+            </w:pPr>
+            <w:r>
+              <w:rPr>
+                <w:rFonts w:ascii="Consolas" w:hAnsi="Consolas" w:cs="Consolas"/>
+                <w:color w:val="0000FF"/>
+                <w:sz w:val="19"/>
+                <w:szCs w:val="19"/>
+                <w:highlight w:val="white"/>
+              </w:rPr>
+              <w:t>Accounts - done</w:t>
+            </w:r>
+          </w:p>
+          <w:p>
+            <w:pPr>
+              <w:autoSpaceDE w:val="0"/>
+              <w:autoSpaceDN w:val="0"/>
+              <w:adjustRightInd w:val="0"/>
+              <w:rPr>
+                <w:rFonts w:ascii="Consolas" w:hAnsi="Consolas" w:cs="Consolas"/>
+                <w:color w:val="0000FF"/>
+                <w:sz w:val="19"/>
+                <w:szCs w:val="19"/>
+                <w:highlight w:val="white"/>
+              </w:rPr>
+            </w:pPr>
+            <w:r>
+              <w:rPr>
+                <w:rFonts w:ascii="Consolas" w:hAnsi="Consolas" w:cs="Consolas"/>
+                <w:color w:val="0000FF"/>
+                <w:sz w:val="19"/>
+                <w:szCs w:val="19"/>
+                <w:highlight w:val="white"/>
+              </w:rPr>
+              <w:t>Cashflows - done</w:t>
+            </w:r>
+          </w:p>
+          <w:p>
+            <w:pPr>
+              <w:autoSpaceDE w:val="0"/>
+              <w:autoSpaceDN w:val="0"/>
+              <w:adjustRightInd w:val="0"/>
+              <w:rPr>
+                <w:rFonts w:cs="Consolas"/>
+                <w:color w:val="1E1E1E"/>
+                <w:highlight w:val="white"/>
+              </w:rPr>
+            </w:pPr>
+            <w:r>
+              <w:rPr>
+                <w:rFonts w:ascii="Consolas" w:hAnsi="Consolas" w:cs="Consolas"/>
+                <w:color w:val="0000FF"/>
+                <w:sz w:val="19"/>
+                <w:szCs w:val="19"/>
+                <w:highlight w:val="white"/>
+              </w:rPr>
+              <w:t>CashflowTable - done</w:t>
+            </w:r>
+          </w:p>
+        </w:tc>
+        <w:tc>
+          <w:tcPr>
+            <w:tcW w:w="331" w:type="dxa"/>
+          </w:tcPr>
+          <w:p/>
+        </w:tc>
+      </w:tr>
+      <w:tr>
+        <w:tc>
+          <w:tcPr>
+            <w:tcW w:w="9009" w:type="dxa"/>
             <w:shd w:val="clear" w:color="auto" w:fill="00B050"/>
           </w:tcPr>
           <w:p>
@@ -1877,87 +2504,15 @@
                 <w:color w:val="1E1E1E"/>
                 <w:highlight w:val="white"/>
               </w:rPr>
-              <w:t>Sorting by column</w:t>
-            </w:r>
-            <w:r>
-              <w:rPr>
-                <w:rFonts w:cs="Consolas"/>
-                <w:color w:val="1E1E1E"/>
-                <w:highlight w:val="white"/>
-              </w:rPr>
-              <w:t>:</w:t>
-            </w:r>
-          </w:p>
-          <w:p>
-            <w:pPr>
-              <w:autoSpaceDE w:val="0"/>
-              <w:autoSpaceDN w:val="0"/>
-              <w:adjustRightInd w:val="0"/>
-              <w:rPr>
-                <w:rFonts w:cs="Consolas"/>
-                <w:color w:val="1E1E1E"/>
-                <w:highlight w:val="white"/>
-              </w:rPr>
-            </w:pPr>
-            <w:r>
-              <w:rPr>
-                <w:rFonts w:cs="Consolas"/>
-                <w:color w:val="1E1E1E"/>
-                <w:highlight w:val="white"/>
-              </w:rPr>
-              <w:t>Add DataListView prop to base. Move command to base, or at least command code?</w:t>
-            </w:r>
-          </w:p>
-          <w:p>
-            <w:pPr>
-              <w:autoSpaceDE w:val="0"/>
-              <w:autoSpaceDN w:val="0"/>
-              <w:adjustRightInd w:val="0"/>
-              <w:rPr>
-                <w:rFonts w:cs="Consolas"/>
-                <w:color w:val="1E1E1E"/>
-                <w:highlight w:val="white"/>
-              </w:rPr>
-            </w:pPr>
-            <w:r>
-              <w:rPr>
-                <w:rFonts w:cs="Consolas"/>
-                <w:color w:val="1E1E1E"/>
-                <w:highlight w:val="white"/>
-              </w:rPr>
-              <w:t>Make View XAML more generic?</w:t>
-            </w:r>
-          </w:p>
-          <w:p>
-            <w:pPr>
-              <w:autoSpaceDE w:val="0"/>
-              <w:autoSpaceDN w:val="0"/>
-              <w:adjustRightInd w:val="0"/>
-              <w:rPr>
-                <w:rFonts w:cs="Consolas"/>
-                <w:color w:val="1E1E1E"/>
-                <w:highlight w:val="white"/>
-              </w:rPr>
-            </w:pPr>
-          </w:p>
-          <w:p>
-            <w:pPr>
-              <w:autoSpaceDE w:val="0"/>
-              <w:autoSpaceDN w:val="0"/>
-              <w:adjustRightInd w:val="0"/>
-              <w:rPr>
-                <w:rFonts w:cs="Consolas"/>
-                <w:color w:val="1E1E1E"/>
-                <w:highlight w:val="white"/>
-              </w:rPr>
-            </w:pPr>
-            <w:r>
-              <w:rPr>
-                <w:rFonts w:cs="Consolas"/>
-                <w:color w:val="1E1E1E"/>
-                <w:highlight w:val="white"/>
-              </w:rPr>
-              <w:t>SortedListViewModelBase?</w:t>
+              <w:t>Column filtering?</w:t>
+            </w:r>
+            <w:r>
+              <w:rPr>
+                <w:rFonts w:cs="Consolas"/>
+                <w:color w:val="1E1E1E"/>
+                <w:highlight w:val="white"/>
+              </w:rPr>
+              <w:t xml:space="preserve"> Single filter field in toolbar?</w:t>
             </w:r>
           </w:p>
         </w:tc>
@@ -1990,244 +2545,7 @@
                 <w:color w:val="1E1E1E"/>
                 <w:highlight w:val="white"/>
               </w:rPr>
-              <w:t>Try more composing/embedding of WPF views/models</w:t>
-            </w:r>
-          </w:p>
-          <w:p>
-            <w:pPr>
-              <w:autoSpaceDE w:val="0"/>
-              <w:autoSpaceDN w:val="0"/>
-              <w:adjustRightInd w:val="0"/>
-              <w:rPr>
-                <w:rFonts w:cs="Consolas"/>
-                <w:color w:val="1E1E1E"/>
-                <w:highlight w:val="white"/>
-              </w:rPr>
-            </w:pPr>
-          </w:p>
-          <w:p>
-            <w:pPr>
-              <w:autoSpaceDE w:val="0"/>
-              <w:autoSpaceDN w:val="0"/>
-              <w:adjustRightInd w:val="0"/>
-              <w:rPr>
-                <w:rFonts w:cs="Consolas"/>
-                <w:color w:val="1E1E1E"/>
-                <w:highlight w:val="white"/>
-              </w:rPr>
-            </w:pPr>
-            <w:r>
-              <w:rPr>
-                <w:rFonts w:cs="Consolas"/>
-                <w:color w:val="1E1E1E"/>
-                <w:highlight w:val="white"/>
-              </w:rPr>
-              <w:t>TransferDirectionIncoming/Outgoing/TransferView</w:t>
-            </w:r>
-          </w:p>
-          <w:p>
-            <w:pPr>
-              <w:autoSpaceDE w:val="0"/>
-              <w:autoSpaceDN w:val="0"/>
-              <w:adjustRightInd w:val="0"/>
-              <w:rPr>
-                <w:rFonts w:cs="Consolas"/>
-                <w:color w:val="1E1E1E"/>
-                <w:highlight w:val="white"/>
-              </w:rPr>
-            </w:pPr>
-            <w:r>
-              <w:rPr>
-                <w:rFonts w:cs="Consolas"/>
-                <w:color w:val="1E1E1E"/>
-                <w:highlight w:val="white"/>
-              </w:rPr>
-              <w:t>“Incoming from “+account</w:t>
-            </w:r>
-          </w:p>
-          <w:p>
-            <w:pPr>
-              <w:autoSpaceDE w:val="0"/>
-              <w:autoSpaceDN w:val="0"/>
-              <w:adjustRightInd w:val="0"/>
-              <w:rPr>
-                <w:rFonts w:cs="Consolas"/>
-                <w:color w:val="1E1E1E"/>
-                <w:highlight w:val="white"/>
-              </w:rPr>
-            </w:pPr>
-            <w:r>
-              <w:rPr>
-                <w:rFonts w:cs="Consolas"/>
-                <w:color w:val="1E1E1E"/>
-                <w:highlight w:val="white"/>
-              </w:rPr>
-              <w:t>“Outging to “+account</w:t>
-            </w:r>
-          </w:p>
-          <w:p>
-            <w:pPr>
-              <w:autoSpaceDE w:val="0"/>
-              <w:autoSpaceDN w:val="0"/>
-              <w:adjustRightInd w:val="0"/>
-              <w:rPr>
-                <w:rFonts w:cs="Consolas"/>
-                <w:color w:val="1E1E1E"/>
-                <w:highlight w:val="white"/>
-              </w:rPr>
-            </w:pPr>
-            <w:r>
-              <w:rPr>
-                <w:rFonts w:cs="Consolas"/>
-                <w:color w:val="1E1E1E"/>
-                <w:highlight w:val="white"/>
-              </w:rPr>
-              <w:t xml:space="preserve">“Transfer from “+account+ </w:t>
-            </w:r>
-            <w:r>
-              <w:rPr>
-                <w:rFonts w:cs="Consolas"/>
-                <w:color w:val="1E1E1E"/>
-                <w:highlight w:val="white"/>
-              </w:rPr>
-              <w:sym w:font="Wingdings" w:char="F0E0"/>
-            </w:r>
-            <w:r>
-              <w:rPr>
-                <w:rFonts w:cs="Consolas"/>
-                <w:color w:val="1E1E1E"/>
-                <w:highlight w:val="white"/>
-              </w:rPr>
-              <w:t xml:space="preserve"> +account</w:t>
-            </w:r>
-          </w:p>
-          <w:p>
-            <w:pPr>
-              <w:autoSpaceDE w:val="0"/>
-              <w:autoSpaceDN w:val="0"/>
-              <w:adjustRightInd w:val="0"/>
-              <w:rPr>
-                <w:rFonts w:cs="Consolas"/>
-                <w:color w:val="1E1E1E"/>
-                <w:highlight w:val="white"/>
-              </w:rPr>
-            </w:pPr>
-          </w:p>
-          <w:p>
-            <w:pPr>
-              <w:autoSpaceDE w:val="0"/>
-              <w:autoSpaceDN w:val="0"/>
-              <w:adjustRightInd w:val="0"/>
-              <w:rPr>
-                <w:rFonts w:cs="Consolas"/>
-                <w:color w:val="1E1E1E"/>
-                <w:highlight w:val="white"/>
-              </w:rPr>
-            </w:pPr>
-            <w:r>
-              <w:rPr>
-                <w:rFonts w:cs="Consolas"/>
-                <w:color w:val="1E1E1E"/>
-                <w:highlight w:val="white"/>
-              </w:rPr>
-              <w:t>TransferDirectionView</w:t>
-            </w:r>
-          </w:p>
-          <w:p>
-            <w:pPr>
-              <w:autoSpaceDE w:val="0"/>
-              <w:autoSpaceDN w:val="0"/>
-              <w:adjustRightInd w:val="0"/>
-              <w:rPr>
-                <w:rFonts w:cs="Consolas"/>
-                <w:color w:val="1E1E1E"/>
-                <w:highlight w:val="white"/>
-              </w:rPr>
-            </w:pPr>
-            <w:r>
-              <w:rPr>
-                <w:rFonts w:cs="Consolas"/>
-                <w:color w:val="1E1E1E"/>
-                <w:highlight w:val="white"/>
-              </w:rPr>
-              <w:t>Logic for displaying one of the above</w:t>
-            </w:r>
-          </w:p>
-          <w:p>
-            <w:pPr>
-              <w:autoSpaceDE w:val="0"/>
-              <w:autoSpaceDN w:val="0"/>
-              <w:adjustRightInd w:val="0"/>
-              <w:rPr>
-                <w:rFonts w:cs="Consolas"/>
-                <w:color w:val="1E1E1E"/>
-                <w:highlight w:val="white"/>
-              </w:rPr>
-            </w:pPr>
-          </w:p>
-        </w:tc>
-        <w:tc>
-          <w:tcPr>
-            <w:tcW w:w="331" w:type="dxa"/>
-          </w:tcPr>
-          <w:p/>
-        </w:tc>
-      </w:tr>
-      <w:tr>
-        <w:tc>
-          <w:tcPr>
-            <w:tcW w:w="9009" w:type="dxa"/>
-          </w:tcPr>
-          <w:p>
-            <w:pPr>
-              <w:autoSpaceDE w:val="0"/>
-              <w:autoSpaceDN w:val="0"/>
-              <w:adjustRightInd w:val="0"/>
-              <w:rPr>
-                <w:rFonts w:cs="Consolas"/>
-                <w:color w:val="1E1E1E"/>
-                <w:highlight w:val="white"/>
-              </w:rPr>
-            </w:pPr>
-            <w:r>
-              <w:rPr>
-                <w:rFonts w:cs="Consolas"/>
-                <w:color w:val="1E1E1E"/>
-                <w:highlight w:val="white"/>
-              </w:rPr>
-              <w:t>Column filtering?</w:t>
-            </w:r>
-          </w:p>
-        </w:tc>
-        <w:tc>
-          <w:tcPr>
-            <w:tcW w:w="331" w:type="dxa"/>
-          </w:tcPr>
-          <w:p/>
-        </w:tc>
-      </w:tr>
-      <w:tr>
-        <w:tc>
-          <w:tcPr>
-            <w:tcW w:w="9009" w:type="dxa"/>
-          </w:tcPr>
-          <w:p>
-            <w:pPr>
-              <w:autoSpaceDE w:val="0"/>
-              <w:autoSpaceDN w:val="0"/>
-              <w:adjustRightInd w:val="0"/>
-              <w:rPr>
-                <w:rFonts w:cs="Consolas"/>
-                <w:color w:val="1E1E1E"/>
-                <w:highlight w:val="white"/>
-              </w:rPr>
-            </w:pPr>
-            <w:r>
-              <w:rPr>
-                <w:rFonts w:cs="Consolas"/>
-                <w:color w:val="1E1E1E"/>
-                <w:highlight w:val="white"/>
-              </w:rPr>
+              <w:lastRenderedPageBreak/>
               <w:t>Undo Iwrite/IRead code</w:t>
             </w:r>
           </w:p>
@@ -2484,7 +2802,6 @@
                 <w:szCs w:val="21"/>
                 <w:highlight w:val="white"/>
               </w:rPr>
-              <w:lastRenderedPageBreak/>
               <w:t>TransferFrequencyDateCalculatorMonthly</w:t>
             </w:r>
           </w:p>
@@ -2564,28 +2881,23 @@
                 <w:color w:val="1E1E1E"/>
                 <w:highlight w:val="white"/>
               </w:rPr>
-              <w:lastRenderedPageBreak/>
-              <w:t>Pressing Enter on OK in Add/Edit will re-open the dialog</w:t>
-            </w:r>
-          </w:p>
-          <w:p>
-            <w:pPr>
-              <w:autoSpaceDE w:val="0"/>
-              <w:autoSpaceDN w:val="0"/>
-              <w:adjustRightInd w:val="0"/>
-              <w:rPr>
-                <w:rFonts w:cs="Consolas"/>
-                <w:color w:val="1E1E1E"/>
-                <w:highlight w:val="white"/>
-              </w:rPr>
-            </w:pPr>
-            <w:r>
-              <w:rPr>
-                <w:rFonts w:cs="Consolas"/>
-                <w:color w:val="1E1E1E"/>
-                <w:highlight w:val="white"/>
-              </w:rPr>
-              <w:t>Double-click to adjust column width also open Edit dialog</w:t>
+              <w:t>Summary-&gt;Righ</w:t>
+            </w:r>
+            <w:r>
+              <w:rPr>
+                <w:rFonts w:cs="Consolas"/>
+                <w:color w:val="1E1E1E"/>
+                <w:highlight w:val="white"/>
+              </w:rPr>
+              <w:t>t</w:t>
+            </w:r>
+            <w:r>
+              <w:rPr>
+                <w:rFonts w:cs="Consolas"/>
+                <w:color w:val="1E1E1E"/>
+                <w:highlight w:val="white"/>
+              </w:rPr>
+              <w:t>-click Show Detail option?</w:t>
             </w:r>
           </w:p>
         </w:tc>
@@ -2618,66 +2930,8 @@
                 <w:color w:val="1E1E1E"/>
                 <w:highlight w:val="white"/>
               </w:rPr>
-              <w:t>Summary-&gt;Righ-click Show Detail option?</w:t>
-            </w:r>
-          </w:p>
-        </w:tc>
-        <w:tc>
-          <w:tcPr>
-            <w:tcW w:w="331" w:type="dxa"/>
-          </w:tcPr>
-          <w:p/>
-        </w:tc>
-      </w:tr>
-      <w:tr>
-        <w:tc>
-          <w:tcPr>
-            <w:tcW w:w="9009" w:type="dxa"/>
-          </w:tcPr>
-          <w:p>
-            <w:pPr>
-              <w:autoSpaceDE w:val="0"/>
-              <w:autoSpaceDN w:val="0"/>
-              <w:adjustRightInd w:val="0"/>
-              <w:rPr>
-                <w:rFonts w:cs="Consolas"/>
-                <w:color w:val="1E1E1E"/>
-                <w:highlight w:val="white"/>
-              </w:rPr>
-            </w:pPr>
-            <w:r>
-              <w:rPr>
-                <w:rFonts w:cs="Consolas"/>
-                <w:color w:val="1E1E1E"/>
-                <w:highlight w:val="white"/>
-              </w:rPr>
               <w:t>Separate period rows? E.g. with underline?</w:t>
             </w:r>
-          </w:p>
-        </w:tc>
-        <w:tc>
-          <w:tcPr>
-            <w:tcW w:w="331" w:type="dxa"/>
-          </w:tcPr>
-          <w:p/>
-        </w:tc>
-      </w:tr>
-      <w:tr>
-        <w:tc>
-          <w:tcPr>
-            <w:tcW w:w="9009" w:type="dxa"/>
-          </w:tcPr>
-          <w:p>
-            <w:pPr>
-              <w:autoSpaceDE w:val="0"/>
-              <w:autoSpaceDN w:val="0"/>
-              <w:adjustRightInd w:val="0"/>
-              <w:rPr>
-                <w:rFonts w:cs="Consolas"/>
-                <w:color w:val="1E1E1E"/>
-                <w:highlight w:val="white"/>
-              </w:rPr>
-            </w:pPr>
           </w:p>
         </w:tc>
         <w:tc>
@@ -3309,6 +3563,7 @@
           </w:tcPr>
           <w:p>
             <w:r>
+              <w:lastRenderedPageBreak/>
               <w:t>Add editor to List VM</w:t>
             </w:r>
           </w:p>

</xml_diff>

<commit_message>
Removed use of IRepositoryRead/Write
</commit_message>
<xml_diff>
--- a/docs/Finances Design Notes.docx
+++ b/docs/Finances Design Notes.docx
@@ -2459,6 +2459,39 @@
         <w:tc>
           <w:tcPr>
             <w:tcW w:w="9009" w:type="dxa"/>
+          </w:tcPr>
+          <w:p>
+            <w:pPr>
+              <w:autoSpaceDE w:val="0"/>
+              <w:autoSpaceDN w:val="0"/>
+              <w:adjustRightInd w:val="0"/>
+              <w:rPr>
+                <w:rFonts w:cs="Consolas"/>
+                <w:color w:val="1E1E1E"/>
+                <w:highlight w:val="white"/>
+              </w:rPr>
+            </w:pPr>
+            <w:r>
+              <w:rPr>
+                <w:rFonts w:cs="Consolas"/>
+                <w:color w:val="1E1E1E"/>
+                <w:highlight w:val="white"/>
+              </w:rPr>
+              <w:t>Undo Iwrite/IRead code</w:t>
+            </w:r>
+          </w:p>
+        </w:tc>
+        <w:tc>
+          <w:tcPr>
+            <w:tcW w:w="331" w:type="dxa"/>
+          </w:tcPr>
+          <w:p/>
+        </w:tc>
+      </w:tr>
+      <w:tr>
+        <w:tc>
+          <w:tcPr>
+            <w:tcW w:w="9009" w:type="dxa"/>
             <w:shd w:val="clear" w:color="auto" w:fill="00B050"/>
           </w:tcPr>
           <w:p>
@@ -2504,6 +2537,73 @@
                 <w:color w:val="1E1E1E"/>
                 <w:highlight w:val="white"/>
               </w:rPr>
+              <w:lastRenderedPageBreak/>
+              <w:t>WPF main areas doc</w:t>
+            </w:r>
+          </w:p>
+        </w:tc>
+        <w:tc>
+          <w:tcPr>
+            <w:tcW w:w="331" w:type="dxa"/>
+          </w:tcPr>
+          <w:p/>
+        </w:tc>
+      </w:tr>
+      <w:tr>
+        <w:tc>
+          <w:tcPr>
+            <w:tcW w:w="9009" w:type="dxa"/>
+          </w:tcPr>
+          <w:p>
+            <w:pPr>
+              <w:autoSpaceDE w:val="0"/>
+              <w:autoSpaceDN w:val="0"/>
+              <w:adjustRightInd w:val="0"/>
+              <w:rPr>
+                <w:rFonts w:cs="Consolas"/>
+                <w:color w:val="1E1E1E"/>
+                <w:highlight w:val="white"/>
+              </w:rPr>
+            </w:pPr>
+            <w:r>
+              <w:rPr>
+                <w:rFonts w:cs="Consolas"/>
+                <w:color w:val="1E1E1E"/>
+                <w:highlight w:val="white"/>
+              </w:rPr>
+              <w:t>What’s new in VS 2013 / 2015 etc</w:t>
+            </w:r>
+          </w:p>
+        </w:tc>
+        <w:tc>
+          <w:tcPr>
+            <w:tcW w:w="331" w:type="dxa"/>
+          </w:tcPr>
+          <w:p/>
+        </w:tc>
+      </w:tr>
+      <w:tr>
+        <w:tc>
+          <w:tcPr>
+            <w:tcW w:w="9009" w:type="dxa"/>
+          </w:tcPr>
+          <w:p>
+            <w:pPr>
+              <w:autoSpaceDE w:val="0"/>
+              <w:autoSpaceDN w:val="0"/>
+              <w:adjustRightInd w:val="0"/>
+              <w:rPr>
+                <w:rFonts w:cs="Consolas"/>
+                <w:color w:val="1E1E1E"/>
+                <w:highlight w:val="white"/>
+              </w:rPr>
+            </w:pPr>
+            <w:r>
+              <w:rPr>
+                <w:rFonts w:cs="Consolas"/>
+                <w:color w:val="1E1E1E"/>
+                <w:highlight w:val="white"/>
+              </w:rPr>
               <w:t>Column filtering?</w:t>
             </w:r>
             <w:r>
@@ -2513,73 +2613,6 @@
                 <w:highlight w:val="white"/>
               </w:rPr>
               <w:t xml:space="preserve"> Single filter field in toolbar?</w:t>
-            </w:r>
-          </w:p>
-        </w:tc>
-        <w:tc>
-          <w:tcPr>
-            <w:tcW w:w="331" w:type="dxa"/>
-          </w:tcPr>
-          <w:p/>
-        </w:tc>
-      </w:tr>
-      <w:tr>
-        <w:tc>
-          <w:tcPr>
-            <w:tcW w:w="9009" w:type="dxa"/>
-          </w:tcPr>
-          <w:p>
-            <w:pPr>
-              <w:autoSpaceDE w:val="0"/>
-              <w:autoSpaceDN w:val="0"/>
-              <w:adjustRightInd w:val="0"/>
-              <w:rPr>
-                <w:rFonts w:cs="Consolas"/>
-                <w:color w:val="1E1E1E"/>
-                <w:highlight w:val="white"/>
-              </w:rPr>
-            </w:pPr>
-            <w:r>
-              <w:rPr>
-                <w:rFonts w:cs="Consolas"/>
-                <w:color w:val="1E1E1E"/>
-                <w:highlight w:val="white"/>
-              </w:rPr>
-              <w:lastRenderedPageBreak/>
-              <w:t>Undo Iwrite/IRead code</w:t>
-            </w:r>
-          </w:p>
-        </w:tc>
-        <w:tc>
-          <w:tcPr>
-            <w:tcW w:w="331" w:type="dxa"/>
-          </w:tcPr>
-          <w:p/>
-        </w:tc>
-      </w:tr>
-      <w:tr>
-        <w:tc>
-          <w:tcPr>
-            <w:tcW w:w="9009" w:type="dxa"/>
-          </w:tcPr>
-          <w:p>
-            <w:pPr>
-              <w:autoSpaceDE w:val="0"/>
-              <w:autoSpaceDN w:val="0"/>
-              <w:adjustRightInd w:val="0"/>
-              <w:rPr>
-                <w:rFonts w:cs="Consolas"/>
-                <w:color w:val="1E1E1E"/>
-                <w:highlight w:val="white"/>
-              </w:rPr>
-            </w:pPr>
-            <w:r>
-              <w:rPr>
-                <w:rFonts w:cs="Consolas"/>
-                <w:color w:val="1E1E1E"/>
-                <w:highlight w:val="white"/>
-              </w:rPr>
-              <w:t>“Category” Filter for Tranfers. Multi-select.</w:t>
             </w:r>
           </w:p>
         </w:tc>
@@ -2932,31 +2965,6 @@
               </w:rPr>
               <w:t>Separate period rows? E.g. with underline?</w:t>
             </w:r>
-          </w:p>
-        </w:tc>
-        <w:tc>
-          <w:tcPr>
-            <w:tcW w:w="331" w:type="dxa"/>
-          </w:tcPr>
-          <w:p/>
-        </w:tc>
-      </w:tr>
-      <w:tr>
-        <w:tc>
-          <w:tcPr>
-            <w:tcW w:w="9009" w:type="dxa"/>
-          </w:tcPr>
-          <w:p>
-            <w:pPr>
-              <w:autoSpaceDE w:val="0"/>
-              <w:autoSpaceDN w:val="0"/>
-              <w:adjustRightInd w:val="0"/>
-              <w:rPr>
-                <w:rFonts w:cs="Consolas"/>
-                <w:color w:val="1E1E1E"/>
-                <w:highlight w:val="white"/>
-              </w:rPr>
-            </w:pPr>
           </w:p>
         </w:tc>
         <w:tc>

</xml_diff>

<commit_message>
Added TabItemBehavior. Changed ListView double-click to a behavior.
</commit_message>
<xml_diff>
--- a/docs/Finances Design Notes.docx
+++ b/docs/Finances Design Notes.docx
@@ -2492,6 +2492,139 @@
         <w:tc>
           <w:tcPr>
             <w:tcW w:w="9009" w:type="dxa"/>
+          </w:tcPr>
+          <w:p>
+            <w:pPr>
+              <w:autoSpaceDE w:val="0"/>
+              <w:autoSpaceDN w:val="0"/>
+              <w:adjustRightInd w:val="0"/>
+              <w:rPr>
+                <w:rFonts w:cs="Consolas"/>
+                <w:color w:val="1E1E1E"/>
+                <w:highlight w:val="white"/>
+              </w:rPr>
+            </w:pPr>
+            <w:r>
+              <w:rPr>
+                <w:rFonts w:cs="Consolas"/>
+                <w:color w:val="1E1E1E"/>
+                <w:highlight w:val="white"/>
+              </w:rPr>
+              <w:t>Implkement TabControl item caching attached behaviour</w:t>
+            </w:r>
+          </w:p>
+        </w:tc>
+        <w:tc>
+          <w:tcPr>
+            <w:tcW w:w="331" w:type="dxa"/>
+          </w:tcPr>
+          <w:p/>
+        </w:tc>
+      </w:tr>
+      <w:tr>
+        <w:tc>
+          <w:tcPr>
+            <w:tcW w:w="9009" w:type="dxa"/>
+          </w:tcPr>
+          <w:p>
+            <w:pPr>
+              <w:autoSpaceDE w:val="0"/>
+              <w:autoSpaceDN w:val="0"/>
+              <w:adjustRightInd w:val="0"/>
+              <w:rPr>
+                <w:rFonts w:cs="Consolas"/>
+                <w:color w:val="1E1E1E"/>
+                <w:highlight w:val="white"/>
+              </w:rPr>
+            </w:pPr>
+            <w:r>
+              <w:rPr>
+                <w:rFonts w:cs="Consolas"/>
+                <w:color w:val="1E1E1E"/>
+                <w:highlight w:val="white"/>
+              </w:rPr>
+              <w:lastRenderedPageBreak/>
+              <w:t>Change list view double click to an attached behaviour? These are supposedly more lightweight.</w:t>
+            </w:r>
+          </w:p>
+        </w:tc>
+        <w:tc>
+          <w:tcPr>
+            <w:tcW w:w="331" w:type="dxa"/>
+          </w:tcPr>
+          <w:p/>
+        </w:tc>
+      </w:tr>
+      <w:tr>
+        <w:tc>
+          <w:tcPr>
+            <w:tcW w:w="9009" w:type="dxa"/>
+          </w:tcPr>
+          <w:p>
+            <w:pPr>
+              <w:autoSpaceDE w:val="0"/>
+              <w:autoSpaceDN w:val="0"/>
+              <w:adjustRightInd w:val="0"/>
+              <w:rPr>
+                <w:rFonts w:cs="Consolas"/>
+                <w:color w:val="1E1E1E"/>
+                <w:highlight w:val="white"/>
+              </w:rPr>
+            </w:pPr>
+            <w:r>
+              <w:rPr>
+                <w:rFonts w:cs="Consolas"/>
+                <w:color w:val="1E1E1E"/>
+                <w:highlight w:val="white"/>
+              </w:rPr>
+              <w:t>WPF main areas doc</w:t>
+            </w:r>
+          </w:p>
+        </w:tc>
+        <w:tc>
+          <w:tcPr>
+            <w:tcW w:w="331" w:type="dxa"/>
+          </w:tcPr>
+          <w:p/>
+        </w:tc>
+      </w:tr>
+      <w:tr>
+        <w:tc>
+          <w:tcPr>
+            <w:tcW w:w="9009" w:type="dxa"/>
+          </w:tcPr>
+          <w:p>
+            <w:pPr>
+              <w:autoSpaceDE w:val="0"/>
+              <w:autoSpaceDN w:val="0"/>
+              <w:adjustRightInd w:val="0"/>
+              <w:rPr>
+                <w:rFonts w:cs="Consolas"/>
+                <w:color w:val="1E1E1E"/>
+                <w:highlight w:val="white"/>
+              </w:rPr>
+            </w:pPr>
+            <w:r>
+              <w:rPr>
+                <w:rFonts w:cs="Consolas"/>
+                <w:color w:val="1E1E1E"/>
+                <w:highlight w:val="white"/>
+              </w:rPr>
+              <w:t>Sum feature</w:t>
+            </w:r>
+          </w:p>
+        </w:tc>
+        <w:tc>
+          <w:tcPr>
+            <w:tcW w:w="331" w:type="dxa"/>
+          </w:tcPr>
+          <w:p/>
+        </w:tc>
+      </w:tr>
+      <w:tr>
+        <w:tc>
+          <w:tcPr>
+            <w:tcW w:w="9009" w:type="dxa"/>
             <w:shd w:val="clear" w:color="auto" w:fill="00B050"/>
           </w:tcPr>
           <w:p>
@@ -2537,8 +2670,7 @@
                 <w:color w:val="1E1E1E"/>
                 <w:highlight w:val="white"/>
               </w:rPr>
-              <w:lastRenderedPageBreak/>
-              <w:t>WPF main areas doc</w:t>
+              <w:t>Bank logo and checkbox being clipped in Account Edit dialog</w:t>
             </w:r>
           </w:p>
         </w:tc>
@@ -2571,48 +2703,23 @@
                 <w:color w:val="1E1E1E"/>
                 <w:highlight w:val="white"/>
               </w:rPr>
-              <w:t>What’s new in VS 2013 / 2015 etc</w:t>
-            </w:r>
-          </w:p>
-        </w:tc>
-        <w:tc>
-          <w:tcPr>
-            <w:tcW w:w="331" w:type="dxa"/>
-          </w:tcPr>
-          <w:p/>
-        </w:tc>
-      </w:tr>
-      <w:tr>
-        <w:tc>
-          <w:tcPr>
-            <w:tcW w:w="9009" w:type="dxa"/>
-          </w:tcPr>
-          <w:p>
-            <w:pPr>
-              <w:autoSpaceDE w:val="0"/>
-              <w:autoSpaceDN w:val="0"/>
-              <w:adjustRightInd w:val="0"/>
-              <w:rPr>
-                <w:rFonts w:cs="Consolas"/>
-                <w:color w:val="1E1E1E"/>
-                <w:highlight w:val="white"/>
-              </w:rPr>
-            </w:pPr>
-            <w:r>
-              <w:rPr>
-                <w:rFonts w:cs="Consolas"/>
-                <w:color w:val="1E1E1E"/>
-                <w:highlight w:val="white"/>
-              </w:rPr>
-              <w:t>Column filtering?</w:t>
-            </w:r>
-            <w:r>
-              <w:rPr>
-                <w:rFonts w:cs="Consolas"/>
-                <w:color w:val="1E1E1E"/>
-                <w:highlight w:val="white"/>
-              </w:rPr>
-              <w:t xml:space="preserve"> Single filter field in toolbar?</w:t>
+              <w:t xml:space="preserve">What’s new in VS </w:t>
+            </w:r>
+            <w:r>
+              <w:rPr>
+                <w:rFonts w:cs="Consolas"/>
+                <w:color w:val="1E1E1E"/>
+                <w:highlight w:val="white"/>
+              </w:rPr>
+              <w:t xml:space="preserve">2012 / </w:t>
+            </w:r>
+            <w:r>
+              <w:rPr>
+                <w:rFonts w:cs="Consolas"/>
+                <w:color w:val="1E1E1E"/>
+                <w:highlight w:val="white"/>
+              </w:rPr>
+              <w:t>2013 / 2015 etc</w:t>
             </w:r>
           </w:p>
         </w:tc>
@@ -3514,6 +3621,7 @@
           </w:tcPr>
           <w:p>
             <w:r>
+              <w:lastRenderedPageBreak/>
               <w:t>Mappings for Core -&gt; Editor</w:t>
             </w:r>
             <w:r>
@@ -3571,7 +3679,6 @@
           </w:tcPr>
           <w:p>
             <w:r>
-              <w:lastRenderedPageBreak/>
               <w:t>Add editor to List VM</w:t>
             </w:r>
           </w:p>

</xml_diff>